<commit_message>
Revision Log added to Version Controls
Prototype Document has Sub-Headings added
</commit_message>
<xml_diff>
--- a/Capstone Project - PROTOTYPE - Version Controlled Document.docx
+++ b/Capstone Project - PROTOTYPE - Version Controlled Document.docx
@@ -873,7 +873,7 @@
           <w:color w:val="auto"/>
         </w:rPr>
       </w:pPr>
-      <w:bookmarkStart w:id="0" w:name="_Toc98953210"/>
+      <w:bookmarkStart w:id="0" w:name="_Toc99037016"/>
       <w:r>
         <w:rPr>
           <w:color w:val="auto"/>
@@ -897,7 +897,7 @@
           <w:color w:val="auto"/>
         </w:rPr>
       </w:pPr>
-      <w:bookmarkStart w:id="1" w:name="_Toc98953211"/>
+      <w:bookmarkStart w:id="1" w:name="_Toc99037017"/>
       <w:r>
         <w:rPr>
           <w:color w:val="auto"/>
@@ -1323,7 +1323,7 @@
           <w:color w:val="auto"/>
         </w:rPr>
       </w:pPr>
-      <w:bookmarkStart w:id="2" w:name="_Toc98953212"/>
+      <w:bookmarkStart w:id="2" w:name="_Toc99037018"/>
       <w:r>
         <w:rPr>
           <w:color w:val="auto"/>
@@ -2035,7 +2035,7 @@
             <w:fldChar w:fldCharType="begin"/>
           </w:r>
           <w:r>
-            <w:instrText xml:space="preserve"> PAGEREF _Toc98953210 \h </w:instrText>
+            <w:instrText xml:space="preserve"> PAGEREF _Toc99037016 \h </w:instrText>
           </w:r>
           <w:r>
             <w:fldChar w:fldCharType="separate"/>
@@ -2082,7 +2082,7 @@
             <w:rPr>
               <w:noProof/>
             </w:rPr>
-            <w:instrText xml:space="preserve"> PAGEREF _Toc98953211 \h </w:instrText>
+            <w:instrText xml:space="preserve"> PAGEREF _Toc99037017 \h </w:instrText>
           </w:r>
           <w:r>
             <w:rPr>
@@ -2143,7 +2143,7 @@
             <w:rPr>
               <w:noProof/>
             </w:rPr>
-            <w:instrText xml:space="preserve"> PAGEREF _Toc98953212 \h </w:instrText>
+            <w:instrText xml:space="preserve"> PAGEREF _Toc99037018 \h </w:instrText>
           </w:r>
           <w:r>
             <w:rPr>
@@ -2215,7 +2215,7 @@
             <w:fldChar w:fldCharType="begin"/>
           </w:r>
           <w:r>
-            <w:instrText xml:space="preserve"> PAGEREF _Toc98953213 \h </w:instrText>
+            <w:instrText xml:space="preserve"> PAGEREF _Toc99037019 \h </w:instrText>
           </w:r>
           <w:r>
             <w:fldChar w:fldCharType="separate"/>
@@ -2273,7 +2273,7 @@
             <w:fldChar w:fldCharType="begin"/>
           </w:r>
           <w:r>
-            <w:instrText xml:space="preserve"> PAGEREF _Toc98953214 \h </w:instrText>
+            <w:instrText xml:space="preserve"> PAGEREF _Toc99037020 \h </w:instrText>
           </w:r>
           <w:r>
             <w:fldChar w:fldCharType="separate"/>
@@ -2331,7 +2331,7 @@
             <w:fldChar w:fldCharType="begin"/>
           </w:r>
           <w:r>
-            <w:instrText xml:space="preserve"> PAGEREF _Toc98953215 \h </w:instrText>
+            <w:instrText xml:space="preserve"> PAGEREF _Toc99037021 \h </w:instrText>
           </w:r>
           <w:r>
             <w:fldChar w:fldCharType="separate"/>
@@ -2378,7 +2378,7 @@
               <w:noProof/>
               <w:color w:val="auto"/>
             </w:rPr>
-            <w:t>TEST</w:t>
+            <w:t>Vendor/Manufacturer Requests</w:t>
           </w:r>
           <w:r>
             <w:rPr>
@@ -2396,7 +2396,7 @@
             <w:rPr>
               <w:noProof/>
             </w:rPr>
-            <w:instrText xml:space="preserve"> PAGEREF _Toc98953216 \h </w:instrText>
+            <w:instrText xml:space="preserve"> PAGEREF _Toc99037022 \h </w:instrText>
           </w:r>
           <w:r>
             <w:rPr>
@@ -2457,7 +2457,7 @@
               <w:noProof/>
               <w:color w:val="auto"/>
             </w:rPr>
-            <w:t>TEST</w:t>
+            <w:t>Requests to Vendors</w:t>
           </w:r>
           <w:r>
             <w:rPr>
@@ -2475,7 +2475,7 @@
             <w:rPr>
               <w:noProof/>
             </w:rPr>
-            <w:instrText xml:space="preserve"> PAGEREF _Toc98953217 \h </w:instrText>
+            <w:instrText xml:space="preserve"> PAGEREF _Toc99037023 \h </w:instrText>
           </w:r>
           <w:r>
             <w:rPr>
@@ -2536,7 +2536,7 @@
               <w:noProof/>
               <w:color w:val="auto"/>
             </w:rPr>
-            <w:t>TEST</w:t>
+            <w:t>Limiting Vendor Access</w:t>
           </w:r>
           <w:r>
             <w:rPr>
@@ -2554,7 +2554,7 @@
             <w:rPr>
               <w:noProof/>
             </w:rPr>
-            <w:instrText xml:space="preserve"> PAGEREF _Toc98953218 \h </w:instrText>
+            <w:instrText xml:space="preserve"> PAGEREF _Toc99037024 \h </w:instrText>
           </w:r>
           <w:r>
             <w:rPr>
@@ -2615,7 +2615,7 @@
               <w:noProof/>
               <w:color w:val="auto"/>
             </w:rPr>
-            <w:t>TEST</w:t>
+            <w:t>Physical Security</w:t>
           </w:r>
           <w:r>
             <w:rPr>
@@ -2633,7 +2633,7 @@
             <w:rPr>
               <w:noProof/>
             </w:rPr>
-            <w:instrText xml:space="preserve"> PAGEREF _Toc98953219 \h </w:instrText>
+            <w:instrText xml:space="preserve"> PAGEREF _Toc99037025 \h </w:instrText>
           </w:r>
           <w:r>
             <w:rPr>
@@ -2703,7 +2703,7 @@
             <w:fldChar w:fldCharType="begin"/>
           </w:r>
           <w:r>
-            <w:instrText xml:space="preserve"> PAGEREF _Toc98953220 \h </w:instrText>
+            <w:instrText xml:space="preserve"> PAGEREF _Toc99037026 \h </w:instrText>
           </w:r>
           <w:r>
             <w:fldChar w:fldCharType="separate"/>
@@ -2750,7 +2750,7 @@
               <w:noProof/>
               <w:color w:val="auto"/>
             </w:rPr>
-            <w:t>TEST</w:t>
+            <w:t>Physical Security (cont)</w:t>
           </w:r>
           <w:r>
             <w:rPr>
@@ -2768,7 +2768,7 @@
             <w:rPr>
               <w:noProof/>
             </w:rPr>
-            <w:instrText xml:space="preserve"> PAGEREF _Toc98953221 \h </w:instrText>
+            <w:instrText xml:space="preserve"> PAGEREF _Toc99037027 \h </w:instrText>
           </w:r>
           <w:r>
             <w:rPr>
@@ -2829,7 +2829,7 @@
               <w:noProof/>
               <w:color w:val="auto"/>
             </w:rPr>
-            <w:t>TEST</w:t>
+            <w:t>Drivers &amp; Associated Software Patches</w:t>
           </w:r>
           <w:r>
             <w:rPr>
@@ -2847,7 +2847,86 @@
             <w:rPr>
               <w:noProof/>
             </w:rPr>
-            <w:instrText xml:space="preserve"> PAGEREF _Toc98953222 \h </w:instrText>
+            <w:instrText xml:space="preserve"> PAGEREF _Toc99037028 \h </w:instrText>
+          </w:r>
+          <w:r>
+            <w:rPr>
+              <w:noProof/>
+            </w:rPr>
+          </w:r>
+          <w:r>
+            <w:rPr>
+              <w:noProof/>
+            </w:rPr>
+            <w:fldChar w:fldCharType="separate"/>
+          </w:r>
+          <w:r>
+            <w:rPr>
+              <w:noProof/>
+            </w:rPr>
+            <w:t>VII</w:t>
+          </w:r>
+          <w:r>
+            <w:rPr>
+              <w:noProof/>
+            </w:rPr>
+            <w:fldChar w:fldCharType="end"/>
+          </w:r>
+        </w:p>
+        <w:p>
+          <w:pPr>
+            <w:pStyle w:val="TOC2"/>
+            <w:rPr>
+              <w:rFonts w:eastAsiaTheme="minorEastAsia"/>
+              <w:bCs w:val="0"/>
+              <w:noProof/>
+              <w:color w:val="auto"/>
+              <w:sz w:val="22"/>
+              <w:lang w:eastAsia="en-AU"/>
+            </w:rPr>
+          </w:pPr>
+          <w:r>
+            <w:rPr>
+              <w:noProof/>
+              <w:color w:val="auto"/>
+            </w:rPr>
+            <w:t>4.3</w:t>
+          </w:r>
+          <w:r>
+            <w:rPr>
+              <w:rFonts w:eastAsiaTheme="minorEastAsia"/>
+              <w:bCs w:val="0"/>
+              <w:noProof/>
+              <w:color w:val="auto"/>
+              <w:sz w:val="22"/>
+              <w:lang w:eastAsia="en-AU"/>
+            </w:rPr>
+            <w:tab/>
+          </w:r>
+          <w:r>
+            <w:rPr>
+              <w:noProof/>
+              <w:color w:val="auto"/>
+            </w:rPr>
+            <w:t>Faults/Maintenance/Repairs</w:t>
+          </w:r>
+          <w:r>
+            <w:rPr>
+              <w:noProof/>
+            </w:rPr>
+            <w:tab/>
+          </w:r>
+          <w:r>
+            <w:rPr>
+              <w:noProof/>
+            </w:rPr>
+            <w:fldChar w:fldCharType="begin"/>
+          </w:r>
+          <w:r>
+            <w:rPr>
+              <w:noProof/>
+            </w:rPr>
+            <w:instrText xml:space="preserve"> PAGEREF _Toc99037029 \h </w:instrText>
           </w:r>
           <w:r>
             <w:rPr>
@@ -2908,7 +2987,7 @@
             <w:rPr>
               <w:color w:val="auto"/>
             </w:rPr>
-            <w:t>Project Risks, Assumptions, and Constraints</w:t>
+            <w:t>Vendor Maintenance and Repairs</w:t>
           </w:r>
           <w:r>
             <w:tab/>
@@ -2917,7 +2996,7 @@
             <w:fldChar w:fldCharType="begin"/>
           </w:r>
           <w:r>
-            <w:instrText xml:space="preserve"> PAGEREF _Toc98953223 \h </w:instrText>
+            <w:instrText xml:space="preserve"> PAGEREF _Toc99037030 \h </w:instrText>
           </w:r>
           <w:r>
             <w:fldChar w:fldCharType="separate"/>
@@ -2964,7 +3043,7 @@
               <w:noProof/>
               <w:color w:val="auto"/>
             </w:rPr>
-            <w:t>Risks</w:t>
+            <w:t>Contacting the Vendor/Technical/Manufacturer</w:t>
           </w:r>
           <w:r>
             <w:rPr>
@@ -2982,7 +3061,7 @@
             <w:rPr>
               <w:noProof/>
             </w:rPr>
-            <w:instrText xml:space="preserve"> PAGEREF _Toc98953224 \h </w:instrText>
+            <w:instrText xml:space="preserve"> PAGEREF _Toc99037031 \h </w:instrText>
           </w:r>
           <w:r>
             <w:rPr>
@@ -3043,7 +3122,7 @@
               <w:noProof/>
               <w:color w:val="auto"/>
             </w:rPr>
-            <w:t>Assumptions and Constraints</w:t>
+            <w:t>Organising a Service Call</w:t>
           </w:r>
           <w:r>
             <w:rPr>
@@ -3061,7 +3140,244 @@
             <w:rPr>
               <w:noProof/>
             </w:rPr>
-            <w:instrText xml:space="preserve"> PAGEREF _Toc98953225 \h </w:instrText>
+            <w:instrText xml:space="preserve"> PAGEREF _Toc99037032 \h </w:instrText>
+          </w:r>
+          <w:r>
+            <w:rPr>
+              <w:noProof/>
+            </w:rPr>
+          </w:r>
+          <w:r>
+            <w:rPr>
+              <w:noProof/>
+            </w:rPr>
+            <w:fldChar w:fldCharType="separate"/>
+          </w:r>
+          <w:r>
+            <w:rPr>
+              <w:noProof/>
+            </w:rPr>
+            <w:t>VIII</w:t>
+          </w:r>
+          <w:r>
+            <w:rPr>
+              <w:noProof/>
+            </w:rPr>
+            <w:fldChar w:fldCharType="end"/>
+          </w:r>
+        </w:p>
+        <w:p>
+          <w:pPr>
+            <w:pStyle w:val="TOC2"/>
+            <w:rPr>
+              <w:rFonts w:eastAsiaTheme="minorEastAsia"/>
+              <w:bCs w:val="0"/>
+              <w:noProof/>
+              <w:color w:val="auto"/>
+              <w:sz w:val="22"/>
+              <w:lang w:eastAsia="en-AU"/>
+            </w:rPr>
+          </w:pPr>
+          <w:r>
+            <w:rPr>
+              <w:noProof/>
+              <w:color w:val="auto"/>
+            </w:rPr>
+            <w:t>5.3</w:t>
+          </w:r>
+          <w:r>
+            <w:rPr>
+              <w:rFonts w:eastAsiaTheme="minorEastAsia"/>
+              <w:bCs w:val="0"/>
+              <w:noProof/>
+              <w:color w:val="auto"/>
+              <w:sz w:val="22"/>
+              <w:lang w:eastAsia="en-AU"/>
+            </w:rPr>
+            <w:tab/>
+          </w:r>
+          <w:r>
+            <w:rPr>
+              <w:noProof/>
+              <w:color w:val="auto"/>
+            </w:rPr>
+            <w:t>Confirming vendor/repair agent identity</w:t>
+          </w:r>
+          <w:r>
+            <w:rPr>
+              <w:noProof/>
+            </w:rPr>
+            <w:tab/>
+          </w:r>
+          <w:r>
+            <w:rPr>
+              <w:noProof/>
+            </w:rPr>
+            <w:fldChar w:fldCharType="begin"/>
+          </w:r>
+          <w:r>
+            <w:rPr>
+              <w:noProof/>
+            </w:rPr>
+            <w:instrText xml:space="preserve"> PAGEREF _Toc99037033 \h </w:instrText>
+          </w:r>
+          <w:r>
+            <w:rPr>
+              <w:noProof/>
+            </w:rPr>
+          </w:r>
+          <w:r>
+            <w:rPr>
+              <w:noProof/>
+            </w:rPr>
+            <w:fldChar w:fldCharType="separate"/>
+          </w:r>
+          <w:r>
+            <w:rPr>
+              <w:noProof/>
+            </w:rPr>
+            <w:t>VIII</w:t>
+          </w:r>
+          <w:r>
+            <w:rPr>
+              <w:noProof/>
+            </w:rPr>
+            <w:fldChar w:fldCharType="end"/>
+          </w:r>
+        </w:p>
+        <w:p>
+          <w:pPr>
+            <w:pStyle w:val="TOC2"/>
+            <w:rPr>
+              <w:rFonts w:eastAsiaTheme="minorEastAsia"/>
+              <w:bCs w:val="0"/>
+              <w:noProof/>
+              <w:color w:val="auto"/>
+              <w:sz w:val="22"/>
+              <w:lang w:eastAsia="en-AU"/>
+            </w:rPr>
+          </w:pPr>
+          <w:r>
+            <w:rPr>
+              <w:noProof/>
+              <w:color w:val="auto"/>
+            </w:rPr>
+            <w:t>5.4</w:t>
+          </w:r>
+          <w:r>
+            <w:rPr>
+              <w:rFonts w:eastAsiaTheme="minorEastAsia"/>
+              <w:bCs w:val="0"/>
+              <w:noProof/>
+              <w:color w:val="auto"/>
+              <w:sz w:val="22"/>
+              <w:lang w:eastAsia="en-AU"/>
+            </w:rPr>
+            <w:tab/>
+          </w:r>
+          <w:r>
+            <w:rPr>
+              <w:noProof/>
+              <w:color w:val="auto"/>
+            </w:rPr>
+            <w:t>Restricting Access</w:t>
+          </w:r>
+          <w:r>
+            <w:rPr>
+              <w:noProof/>
+            </w:rPr>
+            <w:tab/>
+          </w:r>
+          <w:r>
+            <w:rPr>
+              <w:noProof/>
+            </w:rPr>
+            <w:fldChar w:fldCharType="begin"/>
+          </w:r>
+          <w:r>
+            <w:rPr>
+              <w:noProof/>
+            </w:rPr>
+            <w:instrText xml:space="preserve"> PAGEREF _Toc99037034 \h </w:instrText>
+          </w:r>
+          <w:r>
+            <w:rPr>
+              <w:noProof/>
+            </w:rPr>
+          </w:r>
+          <w:r>
+            <w:rPr>
+              <w:noProof/>
+            </w:rPr>
+            <w:fldChar w:fldCharType="separate"/>
+          </w:r>
+          <w:r>
+            <w:rPr>
+              <w:noProof/>
+            </w:rPr>
+            <w:t>VIII</w:t>
+          </w:r>
+          <w:r>
+            <w:rPr>
+              <w:noProof/>
+            </w:rPr>
+            <w:fldChar w:fldCharType="end"/>
+          </w:r>
+        </w:p>
+        <w:p>
+          <w:pPr>
+            <w:pStyle w:val="TOC2"/>
+            <w:rPr>
+              <w:rFonts w:eastAsiaTheme="minorEastAsia"/>
+              <w:bCs w:val="0"/>
+              <w:noProof/>
+              <w:color w:val="auto"/>
+              <w:sz w:val="22"/>
+              <w:lang w:eastAsia="en-AU"/>
+            </w:rPr>
+          </w:pPr>
+          <w:r>
+            <w:rPr>
+              <w:noProof/>
+              <w:color w:val="auto"/>
+            </w:rPr>
+            <w:t>5.5</w:t>
+          </w:r>
+          <w:r>
+            <w:rPr>
+              <w:rFonts w:eastAsiaTheme="minorEastAsia"/>
+              <w:bCs w:val="0"/>
+              <w:noProof/>
+              <w:color w:val="auto"/>
+              <w:sz w:val="22"/>
+              <w:lang w:eastAsia="en-AU"/>
+            </w:rPr>
+            <w:tab/>
+          </w:r>
+          <w:r>
+            <w:rPr>
+              <w:noProof/>
+              <w:color w:val="auto"/>
+            </w:rPr>
+            <w:t>Confirming Work Completed</w:t>
+          </w:r>
+          <w:r>
+            <w:rPr>
+              <w:noProof/>
+            </w:rPr>
+            <w:tab/>
+          </w:r>
+          <w:r>
+            <w:rPr>
+              <w:noProof/>
+            </w:rPr>
+            <w:fldChar w:fldCharType="begin"/>
+          </w:r>
+          <w:r>
+            <w:rPr>
+              <w:noProof/>
+            </w:rPr>
+            <w:instrText xml:space="preserve"> PAGEREF _Toc99037035 \h </w:instrText>
           </w:r>
           <w:r>
             <w:rPr>
@@ -3122,7 +3438,7 @@
             <w:rPr>
               <w:color w:val="auto"/>
             </w:rPr>
-            <w:t>Project Organisation</w:t>
+            <w:t>Destruction/Removal/Returning of Devices</w:t>
           </w:r>
           <w:r>
             <w:tab/>
@@ -3131,7 +3447,7 @@
             <w:fldChar w:fldCharType="begin"/>
           </w:r>
           <w:r>
-            <w:instrText xml:space="preserve"> PAGEREF _Toc98953226 \h </w:instrText>
+            <w:instrText xml:space="preserve"> PAGEREF _Toc99037036 \h </w:instrText>
           </w:r>
           <w:r>
             <w:fldChar w:fldCharType="separate"/>
@@ -3178,7 +3494,7 @@
               <w:noProof/>
               <w:color w:val="auto"/>
             </w:rPr>
-            <w:t>Stakeholder Identification and Registration</w:t>
+            <w:t>Device Destruction</w:t>
           </w:r>
           <w:r>
             <w:rPr>
@@ -3196,7 +3512,7 @@
             <w:rPr>
               <w:noProof/>
             </w:rPr>
-            <w:instrText xml:space="preserve"> PAGEREF _Toc98953227 \h </w:instrText>
+            <w:instrText xml:space="preserve"> PAGEREF _Toc99037037 \h </w:instrText>
           </w:r>
           <w:r>
             <w:rPr>
@@ -3257,7 +3573,7 @@
               <w:noProof/>
               <w:color w:val="auto"/>
             </w:rPr>
-            <w:t>Stakeholder Communication and Responsibilities Matrix</w:t>
+            <w:t>Device Removal</w:t>
           </w:r>
           <w:r>
             <w:rPr>
@@ -3275,7 +3591,7 @@
             <w:rPr>
               <w:noProof/>
             </w:rPr>
-            <w:instrText xml:space="preserve"> PAGEREF _Toc98953228 \h </w:instrText>
+            <w:instrText xml:space="preserve"> PAGEREF _Toc99037038 \h </w:instrText>
           </w:r>
           <w:r>
             <w:rPr>
@@ -3336,7 +3652,7 @@
               <w:noProof/>
               <w:color w:val="auto"/>
             </w:rPr>
-            <w:t>Project Governance/Project Life Lifecycle</w:t>
+            <w:t>Returning the Device</w:t>
           </w:r>
           <w:r>
             <w:rPr>
@@ -3354,7 +3670,7 @@
             <w:rPr>
               <w:noProof/>
             </w:rPr>
-            <w:instrText xml:space="preserve"> PAGEREF _Toc98953229 \h </w:instrText>
+            <w:instrText xml:space="preserve"> PAGEREF _Toc99037039 \h </w:instrText>
           </w:r>
           <w:r>
             <w:rPr>
@@ -3371,12 +3687,68 @@
             <w:rPr>
               <w:noProof/>
             </w:rPr>
-            <w:t>X</w:t>
-          </w:r>
-          <w:r>
-            <w:rPr>
-              <w:noProof/>
-            </w:rPr>
+            <w:t>IX</w:t>
+          </w:r>
+          <w:r>
+            <w:rPr>
+              <w:noProof/>
+            </w:rPr>
+            <w:fldChar w:fldCharType="end"/>
+          </w:r>
+        </w:p>
+        <w:p>
+          <w:pPr>
+            <w:pStyle w:val="TOC1"/>
+            <w:rPr>
+              <w:rFonts w:asciiTheme="minorHAnsi" w:eastAsiaTheme="minorEastAsia" w:hAnsiTheme="minorHAnsi"/>
+              <w:b w:val="0"/>
+              <w:bCs w:val="0"/>
+              <w:color w:val="auto"/>
+              <w:sz w:val="22"/>
+              <w:szCs w:val="22"/>
+              <w:lang w:eastAsia="en-AU"/>
+            </w:rPr>
+          </w:pPr>
+          <w:r>
+            <w:rPr>
+              <w:color w:val="auto"/>
+            </w:rPr>
+            <w:t>7</w:t>
+          </w:r>
+          <w:r>
+            <w:rPr>
+              <w:rFonts w:asciiTheme="minorHAnsi" w:eastAsiaTheme="minorEastAsia" w:hAnsiTheme="minorHAnsi"/>
+              <w:b w:val="0"/>
+              <w:bCs w:val="0"/>
+              <w:color w:val="auto"/>
+              <w:sz w:val="22"/>
+              <w:szCs w:val="22"/>
+              <w:lang w:eastAsia="en-AU"/>
+            </w:rPr>
+            <w:tab/>
+          </w:r>
+          <w:r>
+            <w:rPr>
+              <w:color w:val="auto"/>
+            </w:rPr>
+            <w:t>TEST</w:t>
+          </w:r>
+          <w:r>
+            <w:tab/>
+          </w:r>
+          <w:r>
+            <w:fldChar w:fldCharType="begin"/>
+          </w:r>
+          <w:r>
+            <w:instrText xml:space="preserve"> PAGEREF _Toc99037040 \h </w:instrText>
+          </w:r>
+          <w:r>
+            <w:fldChar w:fldCharType="separate"/>
+          </w:r>
+          <w:r>
+            <w:t>IX</w:t>
+          </w:r>
+          <w:r>
             <w:fldChar w:fldCharType="end"/>
           </w:r>
         </w:p>
@@ -3397,7 +3769,7 @@
               <w:noProof/>
               <w:color w:val="auto"/>
             </w:rPr>
-            <w:t>6.4</w:t>
+            <w:t>7.1</w:t>
           </w:r>
           <w:r>
             <w:rPr>
@@ -3415,7 +3787,7 @@
               <w:noProof/>
               <w:color w:val="auto"/>
             </w:rPr>
-            <w:t>Project Facilities and Non-Financial Resources</w:t>
+            <w:t>TEST</w:t>
           </w:r>
           <w:r>
             <w:rPr>
@@ -3433,7 +3805,7 @@
             <w:rPr>
               <w:noProof/>
             </w:rPr>
-            <w:instrText xml:space="preserve"> PAGEREF _Toc98953230 \h </w:instrText>
+            <w:instrText xml:space="preserve"> PAGEREF _Toc99037041 \h </w:instrText>
           </w:r>
           <w:r>
             <w:rPr>
@@ -3450,7 +3822,7 @@
             <w:rPr>
               <w:noProof/>
             </w:rPr>
-            <w:t>X</w:t>
+            <w:t>IX</w:t>
           </w:r>
           <w:r>
             <w:rPr>
@@ -3476,121 +3848,24 @@
             <w:rPr>
               <w:color w:val="auto"/>
             </w:rPr>
-            <w:t>7</w:t>
-          </w:r>
-          <w:r>
-            <w:rPr>
-              <w:rFonts w:asciiTheme="minorHAnsi" w:eastAsiaTheme="minorEastAsia" w:hAnsiTheme="minorHAnsi"/>
-              <w:b w:val="0"/>
-              <w:bCs w:val="0"/>
-              <w:color w:val="auto"/>
-              <w:sz w:val="22"/>
-              <w:szCs w:val="22"/>
-              <w:lang w:eastAsia="en-AU"/>
-            </w:rPr>
+            <w:t>List of references</w:t>
+          </w:r>
+          <w:r>
             <w:tab/>
           </w:r>
           <w:r>
-            <w:rPr>
-              <w:color w:val="auto"/>
-            </w:rPr>
-            <w:t>Work Breakdown Structure (WBS)</w:t>
-          </w:r>
-          <w:r>
-            <w:tab/>
-          </w:r>
-          <w:r>
             <w:fldChar w:fldCharType="begin"/>
           </w:r>
           <w:r>
-            <w:instrText xml:space="preserve"> PAGEREF _Toc98953231 \h </w:instrText>
+            <w:instrText xml:space="preserve"> PAGEREF _Toc99037042 \h </w:instrText>
           </w:r>
           <w:r>
             <w:fldChar w:fldCharType="separate"/>
           </w:r>
           <w:r>
-            <w:t>XI</w:t>
-          </w:r>
-          <w:r>
-            <w:fldChar w:fldCharType="end"/>
-          </w:r>
-        </w:p>
-        <w:p>
-          <w:pPr>
-            <w:pStyle w:val="TOC2"/>
-            <w:rPr>
-              <w:rFonts w:eastAsiaTheme="minorEastAsia"/>
-              <w:bCs w:val="0"/>
-              <w:noProof/>
-              <w:color w:val="auto"/>
-              <w:sz w:val="22"/>
-              <w:lang w:eastAsia="en-AU"/>
-            </w:rPr>
-          </w:pPr>
-          <w:r>
-            <w:rPr>
-              <w:noProof/>
-              <w:color w:val="auto"/>
-            </w:rPr>
-            <w:t>7.1</w:t>
-          </w:r>
-          <w:r>
-            <w:rPr>
-              <w:rFonts w:eastAsiaTheme="minorEastAsia"/>
-              <w:bCs w:val="0"/>
-              <w:noProof/>
-              <w:color w:val="auto"/>
-              <w:sz w:val="22"/>
-              <w:lang w:eastAsia="en-AU"/>
-            </w:rPr>
-            <w:tab/>
-          </w:r>
-          <w:r>
-            <w:rPr>
-              <w:noProof/>
-              <w:color w:val="auto"/>
-            </w:rPr>
-            <w:t>WBS Overview and Task List</w:t>
-          </w:r>
-          <w:r>
-            <w:rPr>
-              <w:noProof/>
-            </w:rPr>
-            <w:tab/>
-          </w:r>
-          <w:r>
-            <w:rPr>
-              <w:noProof/>
-            </w:rPr>
-            <w:fldChar w:fldCharType="begin"/>
-          </w:r>
-          <w:r>
-            <w:rPr>
-              <w:noProof/>
-            </w:rPr>
-            <w:instrText xml:space="preserve"> PAGEREF _Toc98953232 \h </w:instrText>
-          </w:r>
-          <w:r>
-            <w:rPr>
-              <w:noProof/>
-            </w:rPr>
-          </w:r>
-          <w:r>
-            <w:rPr>
-              <w:noProof/>
-            </w:rPr>
-            <w:fldChar w:fldCharType="separate"/>
-          </w:r>
-          <w:r>
-            <w:rPr>
-              <w:noProof/>
-            </w:rPr>
-            <w:t>XI</w:t>
-          </w:r>
-          <w:r>
-            <w:rPr>
-              <w:noProof/>
-            </w:rPr>
+            <w:t>X</w:t>
+          </w:r>
+          <w:r>
             <w:fldChar w:fldCharType="end"/>
           </w:r>
         </w:p>
@@ -3611,30 +3886,9 @@
             <w:rPr>
               <w:color w:val="auto"/>
             </w:rPr>
-            <w:t>List of references</w:t>
-          </w:r>
-          <w:r>
-            <w:tab/>
-          </w:r>
-          <w:r>
-            <w:fldChar w:fldCharType="begin"/>
-          </w:r>
-          <w:r>
-            <w:instrText xml:space="preserve"> PAGEREF _Toc98953233 \h </w:instrText>
-          </w:r>
-          <w:r>
-            <w:fldChar w:fldCharType="separate"/>
-          </w:r>
-          <w:r>
-            <w:t>XII</w:t>
-          </w:r>
-          <w:r>
-            <w:fldChar w:fldCharType="end"/>
-          </w:r>
-        </w:p>
-        <w:p>
-          <w:pPr>
-            <w:pStyle w:val="TOC1"/>
+            <w:t>8</w:t>
+          </w:r>
+          <w:r>
             <w:rPr>
               <w:rFonts w:asciiTheme="minorHAnsi" w:eastAsiaTheme="minorEastAsia" w:hAnsiTheme="minorHAnsi"/>
               <w:b w:val="0"/>
@@ -3644,23 +3898,6 @@
               <w:szCs w:val="22"/>
               <w:lang w:eastAsia="en-AU"/>
             </w:rPr>
-          </w:pPr>
-          <w:r>
-            <w:rPr>
-              <w:color w:val="auto"/>
-            </w:rPr>
-            <w:t>8</w:t>
-          </w:r>
-          <w:r>
-            <w:rPr>
-              <w:rFonts w:asciiTheme="minorHAnsi" w:eastAsiaTheme="minorEastAsia" w:hAnsiTheme="minorHAnsi"/>
-              <w:b w:val="0"/>
-              <w:bCs w:val="0"/>
-              <w:color w:val="auto"/>
-              <w:sz w:val="22"/>
-              <w:szCs w:val="22"/>
-              <w:lang w:eastAsia="en-AU"/>
-            </w:rPr>
             <w:tab/>
           </w:r>
           <w:r>
@@ -3676,13 +3913,13 @@
             <w:fldChar w:fldCharType="begin"/>
           </w:r>
           <w:r>
-            <w:instrText xml:space="preserve"> PAGEREF _Toc98953234 \h </w:instrText>
+            <w:instrText xml:space="preserve"> PAGEREF _Toc99037043 \h </w:instrText>
           </w:r>
           <w:r>
             <w:fldChar w:fldCharType="separate"/>
           </w:r>
           <w:r>
-            <w:t>XII</w:t>
+            <w:t>XI</w:t>
           </w:r>
           <w:r>
             <w:fldChar w:fldCharType="end"/>
@@ -3745,7 +3982,7 @@
           <w:color w:val="auto"/>
         </w:rPr>
       </w:pPr>
-      <w:bookmarkStart w:id="3" w:name="_Toc98953213"/>
+      <w:bookmarkStart w:id="3" w:name="_Toc99037019"/>
       <w:r>
         <w:rPr>
           <w:rFonts w:cstheme="minorHAnsi"/>
@@ -3887,7 +4124,7 @@
           <w:color w:val="auto"/>
         </w:rPr>
       </w:pPr>
-      <w:bookmarkStart w:id="4" w:name="_Toc98953214"/>
+      <w:bookmarkStart w:id="4" w:name="_Toc99037020"/>
       <w:r>
         <w:rPr>
           <w:rFonts w:cstheme="minorHAnsi"/>
@@ -4038,7 +4275,7 @@
           <w:color w:val="auto"/>
         </w:rPr>
       </w:pPr>
-      <w:bookmarkStart w:id="5" w:name="_Toc98953215"/>
+      <w:bookmarkStart w:id="5" w:name="_Toc99037021"/>
       <w:r>
         <w:rPr>
           <w:rFonts w:cstheme="minorHAnsi"/>
@@ -4056,12 +4293,12 @@
           <w:color w:val="auto"/>
         </w:rPr>
       </w:pPr>
-      <w:bookmarkStart w:id="6" w:name="_Toc98953216"/>
+      <w:bookmarkStart w:id="6" w:name="_Toc99037022"/>
       <w:r>
         <w:rPr>
           <w:color w:val="auto"/>
         </w:rPr>
-        <w:t>TEST</w:t>
+        <w:t>Vendor/Manufacturer Requests</w:t>
       </w:r>
       <w:bookmarkEnd w:id="6"/>
     </w:p>
@@ -4073,12 +4310,12 @@
           <w:color w:val="auto"/>
         </w:rPr>
       </w:pPr>
-      <w:bookmarkStart w:id="7" w:name="_Toc98953217"/>
+      <w:bookmarkStart w:id="7" w:name="_Toc99037023"/>
       <w:r>
         <w:rPr>
           <w:color w:val="auto"/>
         </w:rPr>
-        <w:t>TEST</w:t>
+        <w:t>Requests to Vendors</w:t>
       </w:r>
       <w:bookmarkEnd w:id="7"/>
     </w:p>
@@ -4090,12 +4327,12 @@
           <w:color w:val="auto"/>
         </w:rPr>
       </w:pPr>
-      <w:bookmarkStart w:id="8" w:name="_Toc98953218"/>
+      <w:bookmarkStart w:id="8" w:name="_Toc99037024"/>
       <w:r>
         <w:rPr>
           <w:color w:val="auto"/>
         </w:rPr>
-        <w:t>TEST</w:t>
+        <w:t>Limiting Vendor Access</w:t>
       </w:r>
       <w:bookmarkEnd w:id="8"/>
     </w:p>
@@ -4107,12 +4344,12 @@
           <w:color w:val="auto"/>
         </w:rPr>
       </w:pPr>
-      <w:bookmarkStart w:id="9" w:name="_Toc98953219"/>
+      <w:bookmarkStart w:id="9" w:name="_Toc99037025"/>
       <w:r>
         <w:rPr>
           <w:color w:val="auto"/>
         </w:rPr>
-        <w:t>TEST</w:t>
+        <w:t>Physical Security</w:t>
       </w:r>
       <w:bookmarkEnd w:id="9"/>
     </w:p>
@@ -4162,7 +4399,7 @@
           <w:color w:val="auto"/>
         </w:rPr>
       </w:pPr>
-      <w:bookmarkStart w:id="11" w:name="_Toc98953220"/>
+      <w:bookmarkStart w:id="11" w:name="_Toc99037026"/>
       <w:r>
         <w:rPr>
           <w:color w:val="auto"/>
@@ -4179,16 +4416,416 @@
           <w:color w:val="auto"/>
         </w:rPr>
       </w:pPr>
-      <w:bookmarkStart w:id="12" w:name="_Toc98953221"/>
+      <w:bookmarkStart w:id="12" w:name="_Toc99037027"/>
+      <w:r>
+        <w:rPr>
+          <w:color w:val="auto"/>
+        </w:rPr>
+        <w:t>Physical Security (cont</w:t>
+      </w:r>
+      <w:r>
+        <w:rPr>
+          <w:color w:val="auto"/>
+        </w:rPr>
+        <w:t>inued</w:t>
+      </w:r>
+      <w:r>
+        <w:rPr>
+          <w:color w:val="auto"/>
+        </w:rPr>
+        <w:t>)</w:t>
+      </w:r>
+      <w:bookmarkEnd w:id="12"/>
+    </w:p>
+    <w:p/>
+    <w:p>
+      <w:pPr>
+        <w:pStyle w:val="Heading2"/>
+        <w:rPr>
+          <w:color w:val="auto"/>
+        </w:rPr>
+      </w:pPr>
+      <w:bookmarkStart w:id="13" w:name="_Toc99037028"/>
+      <w:r>
+        <w:rPr>
+          <w:color w:val="auto"/>
+        </w:rPr>
+        <w:t>Drivers &amp; Associated Software Patches</w:t>
+      </w:r>
+      <w:bookmarkEnd w:id="13"/>
+    </w:p>
+    <w:p/>
+    <w:p>
+      <w:pPr>
+        <w:pStyle w:val="Heading2"/>
+        <w:rPr>
+          <w:color w:val="auto"/>
+        </w:rPr>
+      </w:pPr>
+      <w:bookmarkStart w:id="14" w:name="_Toc99037029"/>
+      <w:r>
+        <w:rPr>
+          <w:color w:val="auto"/>
+        </w:rPr>
+        <w:t>Faults/Maintenance/Repairs</w:t>
+      </w:r>
+      <w:bookmarkEnd w:id="14"/>
+    </w:p>
+    <w:p>
+      <w:pPr>
+        <w:spacing w:line="480" w:lineRule="auto"/>
+      </w:pPr>
+    </w:p>
+    <w:p>
+      <w:pPr>
+        <w:spacing w:line="480" w:lineRule="auto"/>
+      </w:pPr>
+    </w:p>
+    <w:p>
+      <w:pPr>
+        <w:spacing w:line="480" w:lineRule="auto"/>
+      </w:pPr>
+    </w:p>
+    <w:p>
+      <w:pPr>
+        <w:spacing w:line="480" w:lineRule="auto"/>
+      </w:pPr>
+    </w:p>
+    <w:p/>
+    <w:p/>
+    <w:p/>
+    <w:p/>
+    <w:p/>
+    <w:p/>
+    <w:p/>
+    <w:p/>
+    <w:p/>
+    <w:p/>
+    <w:p/>
+    <w:p/>
+    <w:p/>
+    <w:p/>
+    <w:p/>
+    <w:p/>
+    <w:p/>
+    <w:p/>
+    <w:p/>
+    <w:p/>
+    <w:p/>
+    <w:p/>
+    <w:p/>
+    <w:p/>
+    <w:p/>
+    <w:p/>
+    <w:p/>
+    <w:p/>
+    <w:p/>
+    <w:p/>
+    <w:p/>
+    <w:p/>
+    <w:p/>
+    <w:p/>
+    <w:p/>
+    <w:p>
+      <w:pPr>
+        <w:pStyle w:val="Heading1"/>
+        <w:rPr>
+          <w:color w:val="auto"/>
+        </w:rPr>
+      </w:pPr>
+      <w:bookmarkStart w:id="15" w:name="_Toc99037030"/>
+      <w:r>
+        <w:rPr>
+          <w:color w:val="auto"/>
+        </w:rPr>
+        <w:t>Vendor Maintenance and Repairs</w:t>
+      </w:r>
+      <w:bookmarkEnd w:id="15"/>
+    </w:p>
+    <w:p>
+      <w:pPr>
+        <w:pStyle w:val="Heading2"/>
+        <w:rPr>
+          <w:color w:val="auto"/>
+        </w:rPr>
+      </w:pPr>
+      <w:bookmarkStart w:id="16" w:name="_Toc99037031"/>
+      <w:r>
+        <w:rPr>
+          <w:color w:val="auto"/>
+        </w:rPr>
+        <w:t>Contacting the Vendor/Technical/Manufacturer</w:t>
+      </w:r>
+      <w:bookmarkEnd w:id="16"/>
+    </w:p>
+    <w:p/>
+    <w:p>
+      <w:pPr>
+        <w:pStyle w:val="Heading2"/>
+        <w:rPr>
+          <w:color w:val="auto"/>
+        </w:rPr>
+      </w:pPr>
+      <w:bookmarkStart w:id="17" w:name="_Toc99037032"/>
+      <w:r>
+        <w:rPr>
+          <w:color w:val="auto"/>
+        </w:rPr>
+        <w:t>Organising a Service Call</w:t>
+      </w:r>
+      <w:bookmarkEnd w:id="17"/>
+    </w:p>
+    <w:p/>
+    <w:p>
+      <w:pPr>
+        <w:pStyle w:val="Heading2"/>
+        <w:rPr>
+          <w:color w:val="auto"/>
+        </w:rPr>
+      </w:pPr>
+      <w:bookmarkStart w:id="18" w:name="_Toc99037033"/>
+      <w:r>
+        <w:rPr>
+          <w:color w:val="auto"/>
+        </w:rPr>
+        <w:t>Confirming vendor/repair agent identity</w:t>
+      </w:r>
+      <w:bookmarkEnd w:id="18"/>
+    </w:p>
+    <w:p/>
+    <w:p>
+      <w:pPr>
+        <w:pStyle w:val="Heading2"/>
+        <w:rPr>
+          <w:color w:val="auto"/>
+        </w:rPr>
+      </w:pPr>
+      <w:bookmarkStart w:id="19" w:name="_Toc99037034"/>
+      <w:r>
+        <w:rPr>
+          <w:color w:val="auto"/>
+        </w:rPr>
+        <w:t>Restricting Access</w:t>
+      </w:r>
+      <w:bookmarkEnd w:id="19"/>
+    </w:p>
+    <w:p/>
+    <w:p>
+      <w:pPr>
+        <w:pStyle w:val="Heading2"/>
+        <w:rPr>
+          <w:color w:val="auto"/>
+        </w:rPr>
+      </w:pPr>
+      <w:bookmarkStart w:id="20" w:name="_Toc99037035"/>
+      <w:r>
+        <w:rPr>
+          <w:color w:val="auto"/>
+        </w:rPr>
+        <w:t>Confirming Work Completed</w:t>
+      </w:r>
+      <w:bookmarkEnd w:id="20"/>
+    </w:p>
+    <w:p/>
+    <w:p/>
+    <w:p/>
+    <w:p/>
+    <w:p>
+      <w:pPr>
+        <w:spacing w:line="480" w:lineRule="auto"/>
+      </w:pPr>
+    </w:p>
+    <w:p/>
+    <w:p>
+      <w:pPr>
+        <w:spacing w:line="480" w:lineRule="auto"/>
+      </w:pPr>
+    </w:p>
+    <w:p>
+      <w:pPr>
+        <w:spacing w:line="480" w:lineRule="auto"/>
+      </w:pPr>
+    </w:p>
+    <w:p>
+      <w:pPr>
+        <w:spacing w:line="480" w:lineRule="auto"/>
+      </w:pPr>
+    </w:p>
+    <w:p>
+      <w:pPr>
+        <w:spacing w:line="480" w:lineRule="auto"/>
+      </w:pPr>
+    </w:p>
+    <w:p>
+      <w:pPr>
+        <w:spacing w:line="480" w:lineRule="auto"/>
+      </w:pPr>
+    </w:p>
+    <w:p>
+      <w:pPr>
+        <w:spacing w:line="480" w:lineRule="auto"/>
+      </w:pPr>
+    </w:p>
+    <w:p>
+      <w:pPr>
+        <w:spacing w:line="480" w:lineRule="auto"/>
+      </w:pPr>
+    </w:p>
+    <w:p>
+      <w:pPr>
+        <w:spacing w:line="480" w:lineRule="auto"/>
+      </w:pPr>
+    </w:p>
+    <w:p>
+      <w:pPr>
+        <w:spacing w:line="480" w:lineRule="auto"/>
+      </w:pPr>
+    </w:p>
+    <w:p>
+      <w:pPr>
+        <w:spacing w:line="480" w:lineRule="auto"/>
+      </w:pPr>
+    </w:p>
+    <w:p>
+      <w:pPr>
+        <w:spacing w:line="480" w:lineRule="auto"/>
+      </w:pPr>
+    </w:p>
+    <w:p>
+      <w:pPr>
+        <w:spacing w:line="480" w:lineRule="auto"/>
+      </w:pPr>
+    </w:p>
+    <w:p>
+      <w:pPr>
+        <w:pStyle w:val="Heading1"/>
+        <w:rPr>
+          <w:color w:val="auto"/>
+        </w:rPr>
+      </w:pPr>
+      <w:bookmarkStart w:id="21" w:name="_Toc99037036"/>
+      <w:r>
+        <w:rPr>
+          <w:color w:val="auto"/>
+        </w:rPr>
+        <w:lastRenderedPageBreak/>
+        <w:t>Destruction/</w:t>
+      </w:r>
+      <w:r>
+        <w:rPr>
+          <w:color w:val="auto"/>
+        </w:rPr>
+        <w:t>Removal/R</w:t>
+      </w:r>
+      <w:r>
+        <w:rPr>
+          <w:color w:val="auto"/>
+        </w:rPr>
+        <w:t>eturning of Devices</w:t>
+      </w:r>
+      <w:bookmarkEnd w:id="21"/>
+    </w:p>
+    <w:p>
+      <w:pPr>
+        <w:pStyle w:val="Heading2"/>
+        <w:rPr>
+          <w:color w:val="auto"/>
+        </w:rPr>
+      </w:pPr>
+      <w:bookmarkStart w:id="22" w:name="_Toc99037037"/>
+      <w:r>
+        <w:rPr>
+          <w:color w:val="auto"/>
+        </w:rPr>
+        <w:t>Device Destruction</w:t>
+      </w:r>
+      <w:bookmarkEnd w:id="22"/>
+    </w:p>
+    <w:p/>
+    <w:p>
+      <w:pPr>
+        <w:pStyle w:val="Heading2"/>
+        <w:rPr>
+          <w:color w:val="auto"/>
+        </w:rPr>
+      </w:pPr>
+      <w:bookmarkStart w:id="23" w:name="_Toc99037038"/>
+      <w:r>
+        <w:rPr>
+          <w:color w:val="auto"/>
+        </w:rPr>
+        <w:t>Device Removal</w:t>
+      </w:r>
+      <w:bookmarkEnd w:id="23"/>
+    </w:p>
+    <w:p/>
+    <w:p>
+      <w:pPr>
+        <w:pStyle w:val="Heading2"/>
+        <w:rPr>
+          <w:color w:val="auto"/>
+        </w:rPr>
+      </w:pPr>
+      <w:bookmarkStart w:id="24" w:name="_Toc99037039"/>
+      <w:r>
+        <w:rPr>
+          <w:color w:val="auto"/>
+        </w:rPr>
+        <w:t>Returning the Device</w:t>
+      </w:r>
+      <w:bookmarkEnd w:id="24"/>
+    </w:p>
+    <w:p/>
+    <w:p/>
+    <w:p/>
+    <w:p/>
+    <w:p/>
+    <w:p/>
+    <w:p/>
+    <w:p/>
+    <w:p/>
+    <w:p/>
+    <w:p/>
+    <w:p/>
+    <w:p/>
+    <w:p/>
+    <w:p/>
+    <w:p/>
+    <w:p/>
+    <w:p/>
+    <w:p/>
+    <w:p/>
+    <w:p/>
+    <w:p/>
+    <w:p/>
+    <w:p/>
+    <w:p/>
+    <w:p/>
+    <w:p/>
+    <w:p/>
+    <w:p/>
+    <w:p/>
+    <w:p/>
+    <w:p/>
+    <w:p/>
+    <w:p/>
+    <w:p/>
+    <w:p>
+      <w:pPr>
+        <w:pStyle w:val="Heading1"/>
+        <w:rPr>
+          <w:color w:val="auto"/>
+        </w:rPr>
+      </w:pPr>
+      <w:bookmarkStart w:id="25" w:name="_Toc99037040"/>
       <w:r>
         <w:rPr>
           <w:color w:val="auto"/>
         </w:rPr>
         <w:t>TEST</w:t>
       </w:r>
-      <w:bookmarkEnd w:id="12"/>
-    </w:p>
-    <w:p/>
+      <w:bookmarkEnd w:id="25"/>
+    </w:p>
     <w:p>
       <w:pPr>
         <w:pStyle w:val="Heading2"/>
@@ -4196,357 +4833,14 @@
           <w:color w:val="auto"/>
         </w:rPr>
       </w:pPr>
-      <w:bookmarkStart w:id="13" w:name="_Toc98953222"/>
+      <w:bookmarkStart w:id="26" w:name="_Toc99037041"/>
       <w:r>
         <w:rPr>
           <w:color w:val="auto"/>
         </w:rPr>
         <w:t>TEST</w:t>
       </w:r>
-      <w:bookmarkEnd w:id="13"/>
-    </w:p>
-    <w:p>
-      <w:pPr>
-        <w:spacing w:line="480" w:lineRule="auto"/>
-      </w:pPr>
-    </w:p>
-    <w:p>
-      <w:pPr>
-        <w:spacing w:line="480" w:lineRule="auto"/>
-      </w:pPr>
-    </w:p>
-    <w:p>
-      <w:pPr>
-        <w:spacing w:line="480" w:lineRule="auto"/>
-      </w:pPr>
-    </w:p>
-    <w:p>
-      <w:pPr>
-        <w:spacing w:line="480" w:lineRule="auto"/>
-      </w:pPr>
-    </w:p>
-    <w:p/>
-    <w:p/>
-    <w:p/>
-    <w:p/>
-    <w:p/>
-    <w:p/>
-    <w:p/>
-    <w:p/>
-    <w:p/>
-    <w:p/>
-    <w:p/>
-    <w:p/>
-    <w:p/>
-    <w:p/>
-    <w:p/>
-    <w:p/>
-    <w:p/>
-    <w:p/>
-    <w:p/>
-    <w:p/>
-    <w:p/>
-    <w:p/>
-    <w:p/>
-    <w:p/>
-    <w:p/>
-    <w:p/>
-    <w:p/>
-    <w:p/>
-    <w:p/>
-    <w:p/>
-    <w:p/>
-    <w:p/>
-    <w:p/>
-    <w:p/>
-    <w:p/>
-    <w:p>
-      <w:pPr>
-        <w:pStyle w:val="Heading1"/>
-        <w:rPr>
-          <w:color w:val="auto"/>
-        </w:rPr>
-      </w:pPr>
-      <w:bookmarkStart w:id="14" w:name="_Toc98953223"/>
-      <w:r>
-        <w:rPr>
-          <w:color w:val="auto"/>
-        </w:rPr>
-        <w:lastRenderedPageBreak/>
-        <w:t>Project Risks, Assumptions, and Constraints</w:t>
-      </w:r>
-      <w:bookmarkEnd w:id="14"/>
-    </w:p>
-    <w:p>
-      <w:pPr>
-        <w:pStyle w:val="Heading2"/>
-        <w:rPr>
-          <w:color w:val="auto"/>
-        </w:rPr>
-      </w:pPr>
-      <w:r>
-        <w:rPr>
-          <w:color w:val="auto"/>
-        </w:rPr>
-        <w:t>TEST</w:t>
-      </w:r>
-    </w:p>
-    <w:p/>
-    <w:p>
-      <w:pPr>
-        <w:pStyle w:val="Heading2"/>
-        <w:rPr>
-          <w:color w:val="auto"/>
-        </w:rPr>
-      </w:pPr>
-      <w:r>
-        <w:rPr>
-          <w:color w:val="auto"/>
-        </w:rPr>
-        <w:t>TEST</w:t>
-      </w:r>
-    </w:p>
-    <w:p/>
-    <w:p/>
-    <w:p/>
-    <w:p/>
-    <w:p>
-      <w:pPr>
-        <w:spacing w:line="480" w:lineRule="auto"/>
-      </w:pPr>
-    </w:p>
-    <w:p/>
-    <w:p>
-      <w:pPr>
-        <w:spacing w:line="480" w:lineRule="auto"/>
-      </w:pPr>
-    </w:p>
-    <w:p>
-      <w:pPr>
-        <w:spacing w:line="480" w:lineRule="auto"/>
-      </w:pPr>
-    </w:p>
-    <w:p>
-      <w:pPr>
-        <w:spacing w:line="480" w:lineRule="auto"/>
-      </w:pPr>
-    </w:p>
-    <w:p>
-      <w:pPr>
-        <w:spacing w:line="480" w:lineRule="auto"/>
-      </w:pPr>
-    </w:p>
-    <w:p>
-      <w:pPr>
-        <w:spacing w:line="480" w:lineRule="auto"/>
-      </w:pPr>
-    </w:p>
-    <w:p>
-      <w:pPr>
-        <w:spacing w:line="480" w:lineRule="auto"/>
-      </w:pPr>
-    </w:p>
-    <w:p>
-      <w:pPr>
-        <w:spacing w:line="480" w:lineRule="auto"/>
-      </w:pPr>
-    </w:p>
-    <w:p>
-      <w:pPr>
-        <w:spacing w:line="480" w:lineRule="auto"/>
-      </w:pPr>
-    </w:p>
-    <w:p>
-      <w:pPr>
-        <w:spacing w:line="480" w:lineRule="auto"/>
-      </w:pPr>
-    </w:p>
-    <w:p>
-      <w:pPr>
-        <w:spacing w:line="480" w:lineRule="auto"/>
-      </w:pPr>
-    </w:p>
-    <w:p>
-      <w:pPr>
-        <w:spacing w:line="480" w:lineRule="auto"/>
-      </w:pPr>
-    </w:p>
-    <w:p>
-      <w:pPr>
-        <w:spacing w:line="480" w:lineRule="auto"/>
-      </w:pPr>
-    </w:p>
-    <w:p>
-      <w:pPr>
-        <w:spacing w:line="480" w:lineRule="auto"/>
-      </w:pPr>
-    </w:p>
-    <w:p>
-      <w:pPr>
-        <w:spacing w:line="480" w:lineRule="auto"/>
-      </w:pPr>
-    </w:p>
-    <w:p>
-      <w:pPr>
-        <w:spacing w:line="480" w:lineRule="auto"/>
-      </w:pPr>
-    </w:p>
-    <w:p>
-      <w:pPr>
-        <w:spacing w:line="480" w:lineRule="auto"/>
-      </w:pPr>
-    </w:p>
-    <w:p>
-      <w:pPr>
-        <w:spacing w:line="480" w:lineRule="auto"/>
-      </w:pPr>
-    </w:p>
-    <w:p>
-      <w:pPr>
-        <w:pStyle w:val="Heading1"/>
-        <w:rPr>
-          <w:color w:val="auto"/>
-        </w:rPr>
-      </w:pPr>
-      <w:r>
-        <w:rPr>
-          <w:color w:val="auto"/>
-        </w:rPr>
-        <w:lastRenderedPageBreak/>
-        <w:t>TEST</w:t>
-      </w:r>
-    </w:p>
-    <w:p>
-      <w:pPr>
-        <w:pStyle w:val="Heading2"/>
-        <w:rPr>
-          <w:color w:val="auto"/>
-        </w:rPr>
-      </w:pPr>
-      <w:r>
-        <w:rPr>
-          <w:color w:val="auto"/>
-        </w:rPr>
-        <w:t>TEST</w:t>
-      </w:r>
-    </w:p>
-    <w:p/>
-    <w:p>
-      <w:pPr>
-        <w:pStyle w:val="Heading2"/>
-        <w:rPr>
-          <w:color w:val="auto"/>
-        </w:rPr>
-      </w:pPr>
-      <w:r>
-        <w:rPr>
-          <w:color w:val="auto"/>
-        </w:rPr>
-        <w:t>TEST</w:t>
-      </w:r>
-    </w:p>
-    <w:p/>
-    <w:p>
-      <w:pPr>
-        <w:pStyle w:val="Heading2"/>
-        <w:rPr>
-          <w:color w:val="auto"/>
-        </w:rPr>
-      </w:pPr>
-      <w:r>
-        <w:rPr>
-          <w:color w:val="auto"/>
-        </w:rPr>
-        <w:t>TEST</w:t>
-      </w:r>
-    </w:p>
-    <w:p>
-      <w:pPr>
-        <w:pStyle w:val="ListParagraph"/>
-        <w:rPr>
-          <w:b/>
-          <w:bCs/>
-          <w:u w:val="single"/>
-        </w:rPr>
-      </w:pPr>
-    </w:p>
-    <w:p>
-      <w:pPr>
-        <w:pStyle w:val="Heading2"/>
-        <w:rPr>
-          <w:color w:val="auto"/>
-        </w:rPr>
-      </w:pPr>
-      <w:r>
-        <w:rPr>
-          <w:color w:val="auto"/>
-        </w:rPr>
-        <w:t>TEST</w:t>
-      </w:r>
-    </w:p>
-    <w:p/>
-    <w:p/>
-    <w:p/>
-    <w:p/>
-    <w:p/>
-    <w:p/>
-    <w:p/>
-    <w:p/>
-    <w:p/>
-    <w:p/>
-    <w:p/>
-    <w:p/>
-    <w:p/>
-    <w:p/>
-    <w:p/>
-    <w:p/>
-    <w:p/>
-    <w:p/>
-    <w:p/>
-    <w:p/>
-    <w:p/>
-    <w:p/>
-    <w:p/>
-    <w:p/>
-    <w:p/>
-    <w:p/>
-    <w:p/>
-    <w:p/>
-    <w:p/>
-    <w:p/>
-    <w:p/>
-    <w:p/>
-    <w:p/>
-    <w:p/>
-    <w:p/>
-    <w:p>
-      <w:pPr>
-        <w:pStyle w:val="Heading1"/>
-        <w:rPr>
-          <w:color w:val="auto"/>
-        </w:rPr>
-      </w:pPr>
-      <w:r>
-        <w:rPr>
-          <w:color w:val="auto"/>
-        </w:rPr>
-        <w:lastRenderedPageBreak/>
-        <w:t>TEST</w:t>
-      </w:r>
-    </w:p>
-    <w:p>
-      <w:pPr>
-        <w:pStyle w:val="Heading2"/>
-        <w:rPr>
-          <w:color w:val="auto"/>
-        </w:rPr>
-      </w:pPr>
-      <w:r>
-        <w:rPr>
-          <w:color w:val="auto"/>
-        </w:rPr>
-        <w:t>TEST</w:t>
-      </w:r>
+      <w:bookmarkEnd w:id="26"/>
     </w:p>
     <w:p/>
     <w:p>
@@ -4562,6 +4856,7 @@
           <w:i/>
           <w:iCs/>
         </w:rPr>
+        <w:lastRenderedPageBreak/>
         <w:t xml:space="preserve"> </w:t>
       </w:r>
     </w:p>
@@ -4618,13 +4913,12 @@
           <w:color w:val="auto"/>
         </w:rPr>
       </w:pPr>
-      <w:bookmarkStart w:id="15" w:name="_Toc98953233"/>
+      <w:bookmarkStart w:id="27" w:name="_Toc99037042"/>
       <w:bookmarkEnd w:id="10"/>
       <w:r>
         <w:rPr>
           <w:color w:val="auto"/>
         </w:rPr>
-        <w:lastRenderedPageBreak/>
         <w:t>List of reference</w:t>
       </w:r>
       <w:r>
@@ -4633,7 +4927,7 @@
         </w:rPr>
         <w:t>s</w:t>
       </w:r>
-      <w:bookmarkEnd w:id="15"/>
+      <w:bookmarkEnd w:id="27"/>
     </w:p>
     <w:p>
       <w:pPr>
@@ -4718,14 +5012,15 @@
           <w:color w:val="auto"/>
         </w:rPr>
       </w:pPr>
-      <w:bookmarkStart w:id="16" w:name="_Toc98953234"/>
+      <w:bookmarkStart w:id="28" w:name="_Toc99037043"/>
       <w:r>
         <w:rPr>
           <w:color w:val="auto"/>
         </w:rPr>
+        <w:lastRenderedPageBreak/>
         <w:t>Appendix</w:t>
       </w:r>
-      <w:bookmarkEnd w:id="16"/>
+      <w:bookmarkEnd w:id="28"/>
     </w:p>
     <w:p>
       <w:pPr>

</xml_diff>

<commit_message>
Prototype refined from feedback and ready for submission for Assessment 2 (Cyber 2).
Revision Log completed and built into Activity report for Assessment 2 
(Cyber 2).
</commit_message>
<xml_diff>
--- a/Capstone Project - PROTOTYPE - Version Controlled Document.docx
+++ b/Capstone Project - PROTOTYPE - Version Controlled Document.docx
@@ -14,85 +14,6 @@
           <w:szCs w:val="28"/>
         </w:rPr>
       </w:pPr>
-      <w:r>
-        <w:rPr>
-          <w:noProof/>
-        </w:rPr>
-        <w:drawing>
-          <wp:anchor distT="0" distB="0" distL="114300" distR="114300" simplePos="0" relativeHeight="251662336" behindDoc="0" locked="0" layoutInCell="1" allowOverlap="1" wp14:anchorId="5BBCBAE8" wp14:editId="05556DE4">
-            <wp:simplePos x="0" y="0"/>
-            <wp:positionH relativeFrom="column">
-              <wp:posOffset>4824730</wp:posOffset>
-            </wp:positionH>
-            <wp:positionV relativeFrom="paragraph">
-              <wp:posOffset>-622935</wp:posOffset>
-            </wp:positionV>
-            <wp:extent cx="1276350" cy="1276350"/>
-            <wp:effectExtent l="0" t="0" r="0" b="0"/>
-            <wp:wrapNone/>
-            <wp:docPr id="3" name="Picture 3">
-              <a:extLst xmlns:a="http://schemas.openxmlformats.org/drawingml/2006/main">
-                <a:ext uri="{C183D7F6-B498-43B3-948B-1728B52AA6E4}">
-                  <adec:decorative xmlns:adec="http://schemas.microsoft.com/office/drawing/2017/decorative" val="1"/>
-                </a:ext>
-              </a:extLst>
-            </wp:docPr>
-            <wp:cNvGraphicFramePr>
-              <a:graphicFrameLocks xmlns:a="http://schemas.openxmlformats.org/drawingml/2006/main" noChangeAspect="1"/>
-            </wp:cNvGraphicFramePr>
-            <a:graphic xmlns:a="http://schemas.openxmlformats.org/drawingml/2006/main">
-              <a:graphicData uri="http://schemas.openxmlformats.org/drawingml/2006/picture">
-                <pic:pic xmlns:pic="http://schemas.openxmlformats.org/drawingml/2006/picture">
-                  <pic:nvPicPr>
-                    <pic:cNvPr id="3" name="Picture 3">
-                      <a:extLst>
-                        <a:ext uri="{C183D7F6-B498-43B3-948B-1728B52AA6E4}">
-                          <adec:decorative xmlns:adec="http://schemas.microsoft.com/office/drawing/2017/decorative" val="1"/>
-                        </a:ext>
-                      </a:extLst>
-                    </pic:cNvPr>
-                    <pic:cNvPicPr>
-                      <a:picLocks noChangeAspect="1" noChangeArrowheads="1"/>
-                    </pic:cNvPicPr>
-                  </pic:nvPicPr>
-                  <pic:blipFill>
-                    <a:blip r:embed="rId8">
-                      <a:extLst>
-                        <a:ext uri="{28A0092B-C50C-407E-A947-70E740481C1C}">
-                          <a14:useLocalDpi xmlns:a14="http://schemas.microsoft.com/office/drawing/2010/main" val="0"/>
-                        </a:ext>
-                      </a:extLst>
-                    </a:blip>
-                    <a:srcRect/>
-                    <a:stretch>
-                      <a:fillRect/>
-                    </a:stretch>
-                  </pic:blipFill>
-                  <pic:spPr bwMode="auto">
-                    <a:xfrm>
-                      <a:off x="0" y="0"/>
-                      <a:ext cx="1276350" cy="1276350"/>
-                    </a:xfrm>
-                    <a:prstGeom prst="rect">
-                      <a:avLst/>
-                    </a:prstGeom>
-                    <a:noFill/>
-                    <a:ln>
-                      <a:noFill/>
-                    </a:ln>
-                  </pic:spPr>
-                </pic:pic>
-              </a:graphicData>
-            </a:graphic>
-            <wp14:sizeRelH relativeFrom="margin">
-              <wp14:pctWidth>0</wp14:pctWidth>
-            </wp14:sizeRelH>
-            <wp14:sizeRelV relativeFrom="margin">
-              <wp14:pctHeight>0</wp14:pctHeight>
-            </wp14:sizeRelV>
-          </wp:anchor>
-        </w:drawing>
-      </w:r>
     </w:p>
     <w:p>
       <w:pPr>
@@ -384,7 +305,7 @@
                     </pic:cNvPicPr>
                   </pic:nvPicPr>
                   <pic:blipFill>
-                    <a:blip r:embed="rId9">
+                    <a:blip r:embed="rId8">
                       <a:extLst>
                         <a:ext uri="{28A0092B-C50C-407E-A947-70E740481C1C}">
                           <a14:useLocalDpi xmlns:a14="http://schemas.microsoft.com/office/drawing/2010/main" val="0"/>
@@ -830,61 +751,6 @@
     </w:p>
     <w:p>
       <w:pPr>
-        <w:tabs>
-          <w:tab w:val="left" w:pos="1843"/>
-        </w:tabs>
-        <w:spacing w:line="360" w:lineRule="auto"/>
-        <w:jc w:val="both"/>
-        <w:rPr>
-          <w:rFonts w:cstheme="minorHAnsi"/>
-          <w:szCs w:val="52"/>
-        </w:rPr>
-      </w:pPr>
-      <w:r>
-        <w:rPr>
-          <w:rFonts w:cstheme="minorHAnsi"/>
-          <w:szCs w:val="52"/>
-        </w:rPr>
-        <w:t>Word Count:</w:t>
-      </w:r>
-      <w:r>
-        <w:rPr>
-          <w:rFonts w:cstheme="minorHAnsi"/>
-          <w:szCs w:val="52"/>
-        </w:rPr>
-        <w:tab/>
-      </w:r>
-      <w:r>
-        <w:rPr>
-          <w:rFonts w:cstheme="minorHAnsi"/>
-          <w:szCs w:val="52"/>
-        </w:rPr>
-        <w:t>????</w:t>
-      </w:r>
-      <w:r>
-        <w:rPr>
-          <w:rFonts w:cstheme="minorHAnsi"/>
-          <w:szCs w:val="52"/>
-        </w:rPr>
-        <w:t xml:space="preserve"> </w:t>
-      </w:r>
-      <w:r>
-        <w:rPr>
-          <w:rFonts w:cstheme="minorHAnsi"/>
-          <w:szCs w:val="52"/>
-        </w:rPr>
-        <w:t>Wor</w:t>
-      </w:r>
-      <w:r>
-        <w:rPr>
-          <w:rFonts w:cstheme="minorHAnsi"/>
-          <w:szCs w:val="52"/>
-        </w:rPr>
-        <w:t>d</w:t>
-      </w:r>
-    </w:p>
-    <w:p>
-      <w:pPr>
         <w:pStyle w:val="Heading1"/>
         <w:numPr>
           <w:ilvl w:val="0"/>
@@ -895,7 +761,7 @@
           <w:color w:val="auto"/>
         </w:rPr>
       </w:pPr>
-      <w:bookmarkStart w:id="0" w:name="_Toc99820861"/>
+      <w:bookmarkStart w:id="0" w:name="_Toc100502396"/>
       <w:r>
         <w:rPr>
           <w:color w:val="auto"/>
@@ -923,7 +789,7 @@
           <w:color w:val="auto"/>
         </w:rPr>
       </w:pPr>
-      <w:bookmarkStart w:id="1" w:name="_Toc99820862"/>
+      <w:bookmarkStart w:id="1" w:name="_Toc100502397"/>
       <w:r>
         <w:rPr>
           <w:color w:val="auto"/>
@@ -1007,13 +873,7 @@
         <w:t>eader</w:t>
       </w:r>
       <w:r>
-        <w:t xml:space="preserve"> </w:t>
-      </w:r>
-      <w:r>
-        <w:t>i</w:t>
-      </w:r>
-      <w:r>
-        <w:t>con</w:t>
+        <w:t xml:space="preserve"> icon</w:t>
       </w:r>
     </w:p>
     <w:p>
@@ -1086,7 +946,7 @@
           <w:color w:val="auto"/>
         </w:rPr>
       </w:pPr>
-      <w:bookmarkStart w:id="2" w:name="_Toc99820863"/>
+      <w:bookmarkStart w:id="2" w:name="_Toc100502398"/>
       <w:r>
         <w:rPr>
           <w:color w:val="auto"/>
@@ -1106,7 +966,13 @@
         <w:t xml:space="preserve"> accessibility guidelines have been adopted from the</w:t>
       </w:r>
       <w:r>
-        <w:t xml:space="preserve"> World Wide Web Consortium (W3C) </w:t>
+        <w:t xml:space="preserve"> World Wide Web Consortium (W3C</w:t>
+      </w:r>
+      <w:r>
+        <w:t>, 2018</w:t>
+      </w:r>
+      <w:r>
+        <w:t xml:space="preserve">) </w:t>
       </w:r>
       <w:r>
         <w:t>in order to assist those requiring additional accessibility options, being:</w:t>
@@ -1239,14 +1105,7 @@
           <w:i/>
           <w:iCs/>
         </w:rPr>
-        <w:t>Success Criterion 1.</w:t>
-      </w:r>
-      <w:r>
-        <w:rPr>
-          <w:i/>
-          <w:iCs/>
-        </w:rPr>
-        <w:t>4.1: Use of Colour</w:t>
+        <w:t>Success Criterion 1.4.1: Use of Colour</w:t>
       </w:r>
     </w:p>
     <w:p>
@@ -1275,14 +1134,7 @@
           <w:i/>
           <w:iCs/>
         </w:rPr>
-        <w:t>Success Criterion 1.</w:t>
-      </w:r>
-      <w:r>
-        <w:rPr>
-          <w:i/>
-          <w:iCs/>
-        </w:rPr>
-        <w:t>4.3: Contrast Minimum</w:t>
+        <w:t>Success Criterion 1.4.3: Contrast Minimum</w:t>
       </w:r>
     </w:p>
     <w:p>
@@ -1311,14 +1163,7 @@
           <w:i/>
           <w:iCs/>
         </w:rPr>
-        <w:t>Success Criterion 1.</w:t>
-      </w:r>
-      <w:r>
-        <w:rPr>
-          <w:i/>
-          <w:iCs/>
-        </w:rPr>
-        <w:t>4.4: Resize Text</w:t>
+        <w:t>Success Criterion 1.4.4: Resize Text</w:t>
       </w:r>
     </w:p>
     <w:p>
@@ -1399,7 +1244,7 @@
           <w:color w:val="auto"/>
         </w:rPr>
       </w:pPr>
-      <w:bookmarkStart w:id="3" w:name="_Toc99820864"/>
+      <w:bookmarkStart w:id="3" w:name="_Toc100502399"/>
       <w:r>
         <w:rPr>
           <w:color w:val="auto"/>
@@ -1423,7 +1268,7 @@
           <w:color w:val="auto"/>
         </w:rPr>
       </w:pPr>
-      <w:bookmarkStart w:id="4" w:name="_Toc99820865"/>
+      <w:bookmarkStart w:id="4" w:name="_Toc100502400"/>
       <w:r>
         <w:rPr>
           <w:color w:val="auto"/>
@@ -1707,7 +1552,7 @@
               <w:rPr>
                 <w:rFonts w:ascii="Arial" w:hAnsi="Arial" w:cs="Arial"/>
               </w:rPr>
-              <w:t>10</w:t>
+              <w:t>09</w:t>
             </w:r>
             <w:r>
               <w:rPr>
@@ -1806,7 +1651,7 @@
           <w:color w:val="auto"/>
         </w:rPr>
       </w:pPr>
-      <w:bookmarkStart w:id="5" w:name="_Toc99820866"/>
+      <w:bookmarkStart w:id="5" w:name="_Toc100502401"/>
       <w:r>
         <w:rPr>
           <w:color w:val="auto"/>
@@ -1819,24 +1664,24 @@
     <w:tbl>
       <w:tblPr>
         <w:tblStyle w:val="TableGrid"/>
-        <w:tblW w:w="8663" w:type="dxa"/>
+        <w:tblW w:w="8642" w:type="dxa"/>
         <w:tblLook w:val="0020" w:firstRow="1" w:lastRow="0" w:firstColumn="0" w:lastColumn="0" w:noHBand="0" w:noVBand="0"/>
       </w:tblPr>
       <w:tblGrid>
-        <w:gridCol w:w="1080"/>
-        <w:gridCol w:w="1717"/>
-        <w:gridCol w:w="5866"/>
+        <w:gridCol w:w="988"/>
+        <w:gridCol w:w="1559"/>
+        <w:gridCol w:w="6095"/>
       </w:tblGrid>
       <w:tr>
         <w:tc>
           <w:tcPr>
-            <w:tcW w:w="1080" w:type="dxa"/>
+            <w:tcW w:w="988" w:type="dxa"/>
           </w:tcPr>
           <w:p>
             <w:pPr>
               <w:pStyle w:val="BodyText"/>
               <w:spacing w:before="40" w:after="40"/>
-              <w:jc w:val="both"/>
+              <w:jc w:val="center"/>
               <w:rPr>
                 <w:rFonts w:cs="Arial"/>
                 <w:b/>
@@ -1855,13 +1700,13 @@
         </w:tc>
         <w:tc>
           <w:tcPr>
-            <w:tcW w:w="1717" w:type="dxa"/>
+            <w:tcW w:w="1559" w:type="dxa"/>
           </w:tcPr>
           <w:p>
             <w:pPr>
               <w:pStyle w:val="BodyText"/>
               <w:spacing w:before="40" w:after="40"/>
-              <w:jc w:val="both"/>
+              <w:jc w:val="center"/>
               <w:rPr>
                 <w:rFonts w:cs="Arial"/>
                 <w:b/>
@@ -1880,13 +1725,13 @@
         </w:tc>
         <w:tc>
           <w:tcPr>
-            <w:tcW w:w="5866" w:type="dxa"/>
+            <w:tcW w:w="6095" w:type="dxa"/>
           </w:tcPr>
           <w:p>
             <w:pPr>
               <w:pStyle w:val="BodyText"/>
               <w:spacing w:before="40" w:after="40"/>
-              <w:jc w:val="both"/>
+              <w:jc w:val="center"/>
               <w:rPr>
                 <w:rFonts w:cs="Arial"/>
                 <w:b/>
@@ -1907,7 +1752,7 @@
       <w:tr>
         <w:tc>
           <w:tcPr>
-            <w:tcW w:w="1080" w:type="dxa"/>
+            <w:tcW w:w="988" w:type="dxa"/>
           </w:tcPr>
           <w:p>
             <w:pPr>
@@ -1923,11 +1768,17 @@
               </w:rPr>
               <w:t>1.0</w:t>
             </w:r>
+            <w:r>
+              <w:rPr>
+                <w:rFonts w:ascii="Arial" w:hAnsi="Arial" w:cs="Arial"/>
+              </w:rPr>
+              <w:t>0</w:t>
+            </w:r>
           </w:p>
         </w:tc>
         <w:tc>
           <w:tcPr>
-            <w:tcW w:w="1717" w:type="dxa"/>
+            <w:tcW w:w="1559" w:type="dxa"/>
           </w:tcPr>
           <w:p>
             <w:pPr>
@@ -1971,7 +1822,7 @@
         </w:tc>
         <w:tc>
           <w:tcPr>
-            <w:tcW w:w="5866" w:type="dxa"/>
+            <w:tcW w:w="6095" w:type="dxa"/>
           </w:tcPr>
           <w:p>
             <w:pPr>
@@ -1999,7 +1850,7 @@
       <w:tr>
         <w:tc>
           <w:tcPr>
-            <w:tcW w:w="1080" w:type="dxa"/>
+            <w:tcW w:w="988" w:type="dxa"/>
           </w:tcPr>
           <w:p>
             <w:pPr>
@@ -2013,13 +1864,19 @@
               <w:rPr>
                 <w:rFonts w:ascii="Arial" w:hAnsi="Arial" w:cs="Arial"/>
               </w:rPr>
-              <w:t>1.1</w:t>
+              <w:t>1.</w:t>
+            </w:r>
+            <w:r>
+              <w:rPr>
+                <w:rFonts w:ascii="Arial" w:hAnsi="Arial" w:cs="Arial"/>
+              </w:rPr>
+              <w:t>02</w:t>
             </w:r>
           </w:p>
         </w:tc>
         <w:tc>
           <w:tcPr>
-            <w:tcW w:w="1717" w:type="dxa"/>
+            <w:tcW w:w="1559" w:type="dxa"/>
           </w:tcPr>
           <w:p>
             <w:pPr>
@@ -2033,7 +1890,13 @@
               <w:rPr>
                 <w:rFonts w:ascii="Arial" w:hAnsi="Arial" w:cs="Arial"/>
               </w:rPr>
-              <w:t>23</w:t>
+              <w:t>2</w:t>
+            </w:r>
+            <w:r>
+              <w:rPr>
+                <w:rFonts w:ascii="Arial" w:hAnsi="Arial" w:cs="Arial"/>
+              </w:rPr>
+              <w:t>5</w:t>
             </w:r>
             <w:r>
               <w:rPr>
@@ -2063,7 +1926,7 @@
         </w:tc>
         <w:tc>
           <w:tcPr>
-            <w:tcW w:w="5866" w:type="dxa"/>
+            <w:tcW w:w="6095" w:type="dxa"/>
           </w:tcPr>
           <w:p>
             <w:pPr>
@@ -2077,7 +1940,26 @@
               <w:rPr>
                 <w:rFonts w:ascii="Arial" w:hAnsi="Arial" w:cs="Arial"/>
               </w:rPr>
-              <w:t>Draft headings and topics are created</w:t>
+              <w:t>Draft headings created</w:t>
+            </w:r>
+            <w:r>
+              <w:rPr>
+                <w:rFonts w:ascii="Arial" w:hAnsi="Arial" w:cs="Arial"/>
+              </w:rPr>
+              <w:t xml:space="preserve"> and 1</w:t>
+            </w:r>
+            <w:r>
+              <w:rPr>
+                <w:rFonts w:ascii="Arial" w:hAnsi="Arial" w:cs="Arial"/>
+                <w:vertAlign w:val="superscript"/>
+              </w:rPr>
+              <w:t>st</w:t>
+            </w:r>
+            <w:r>
+              <w:rPr>
+                <w:rFonts w:ascii="Arial" w:hAnsi="Arial" w:cs="Arial"/>
+              </w:rPr>
+              <w:t xml:space="preserve"> QA test completed</w:t>
             </w:r>
           </w:p>
         </w:tc>
@@ -2085,7 +1967,7 @@
       <w:tr>
         <w:tc>
           <w:tcPr>
-            <w:tcW w:w="1080" w:type="dxa"/>
+            <w:tcW w:w="988" w:type="dxa"/>
           </w:tcPr>
           <w:p>
             <w:pPr>
@@ -2099,13 +1981,19 @@
               <w:rPr>
                 <w:rFonts w:ascii="Arial" w:hAnsi="Arial" w:cs="Arial"/>
               </w:rPr>
-              <w:t>1.2</w:t>
+              <w:t>1.</w:t>
+            </w:r>
+            <w:r>
+              <w:rPr>
+                <w:rFonts w:ascii="Arial" w:hAnsi="Arial" w:cs="Arial"/>
+              </w:rPr>
+              <w:t>06</w:t>
             </w:r>
           </w:p>
         </w:tc>
         <w:tc>
           <w:tcPr>
-            <w:tcW w:w="1717" w:type="dxa"/>
+            <w:tcW w:w="1559" w:type="dxa"/>
           </w:tcPr>
           <w:p>
             <w:pPr>
@@ -2119,7 +2007,108 @@
               <w:rPr>
                 <w:rFonts w:ascii="Arial" w:hAnsi="Arial" w:cs="Arial"/>
               </w:rPr>
-              <w:t>02</w:t>
+              <w:t>31</w:t>
+            </w:r>
+            <w:r>
+              <w:rPr>
+                <w:rFonts w:ascii="Arial" w:hAnsi="Arial" w:cs="Arial"/>
+              </w:rPr>
+              <w:t>/0</w:t>
+            </w:r>
+            <w:r>
+              <w:rPr>
+                <w:rFonts w:ascii="Arial" w:hAnsi="Arial" w:cs="Arial"/>
+              </w:rPr>
+              <w:t>3</w:t>
+            </w:r>
+            <w:r>
+              <w:rPr>
+                <w:rFonts w:ascii="Arial" w:hAnsi="Arial" w:cs="Arial"/>
+              </w:rPr>
+              <w:t>/202</w:t>
+            </w:r>
+            <w:r>
+              <w:rPr>
+                <w:rFonts w:ascii="Arial" w:hAnsi="Arial" w:cs="Arial"/>
+              </w:rPr>
+              <w:t>2</w:t>
+            </w:r>
+          </w:p>
+        </w:tc>
+        <w:tc>
+          <w:tcPr>
+            <w:tcW w:w="6095" w:type="dxa"/>
+          </w:tcPr>
+          <w:p>
+            <w:pPr>
+              <w:ind w:right="-6"/>
+              <w:jc w:val="center"/>
+              <w:rPr>
+                <w:rFonts w:ascii="Arial" w:hAnsi="Arial" w:cs="Arial"/>
+              </w:rPr>
+            </w:pPr>
+            <w:r>
+              <w:rPr>
+                <w:rFonts w:ascii="Arial" w:hAnsi="Arial" w:cs="Arial"/>
+              </w:rPr>
+              <w:t>Accessibility guidelines and options are created</w:t>
+            </w:r>
+          </w:p>
+        </w:tc>
+      </w:tr>
+      <w:tr>
+        <w:trPr>
+          <w:trHeight w:val="65"/>
+        </w:trPr>
+        <w:tc>
+          <w:tcPr>
+            <w:tcW w:w="988" w:type="dxa"/>
+          </w:tcPr>
+          <w:p>
+            <w:pPr>
+              <w:ind w:right="-6"/>
+              <w:jc w:val="center"/>
+              <w:rPr>
+                <w:rFonts w:ascii="Arial" w:hAnsi="Arial" w:cs="Arial"/>
+              </w:rPr>
+            </w:pPr>
+            <w:r>
+              <w:rPr>
+                <w:rFonts w:ascii="Arial" w:hAnsi="Arial" w:cs="Arial"/>
+              </w:rPr>
+              <w:t>1.</w:t>
+            </w:r>
+            <w:r>
+              <w:rPr>
+                <w:rFonts w:ascii="Arial" w:hAnsi="Arial" w:cs="Arial"/>
+              </w:rPr>
+              <w:t>0</w:t>
+            </w:r>
+            <w:r>
+              <w:rPr>
+                <w:rFonts w:ascii="Arial" w:hAnsi="Arial" w:cs="Arial"/>
+              </w:rPr>
+              <w:t>7</w:t>
+            </w:r>
+          </w:p>
+        </w:tc>
+        <w:tc>
+          <w:tcPr>
+            <w:tcW w:w="1559" w:type="dxa"/>
+          </w:tcPr>
+          <w:p>
+            <w:pPr>
+              <w:ind w:right="-6"/>
+              <w:jc w:val="center"/>
+              <w:rPr>
+                <w:rFonts w:ascii="Arial" w:hAnsi="Arial" w:cs="Arial"/>
+              </w:rPr>
+            </w:pPr>
+            <w:r>
+              <w:rPr>
+                <w:rFonts w:ascii="Arial" w:hAnsi="Arial" w:cs="Arial"/>
+              </w:rPr>
+              <w:t>01</w:t>
             </w:r>
             <w:r>
               <w:rPr>
@@ -2149,7 +2138,7 @@
         </w:tc>
         <w:tc>
           <w:tcPr>
-            <w:tcW w:w="5866" w:type="dxa"/>
+            <w:tcW w:w="6095" w:type="dxa"/>
           </w:tcPr>
           <w:p>
             <w:pPr>
@@ -2163,7 +2152,20 @@
               <w:rPr>
                 <w:rFonts w:ascii="Arial" w:hAnsi="Arial" w:cs="Arial"/>
               </w:rPr>
-              <w:t>Accessibility guidelines and options are created</w:t>
+              <w:t>3</w:t>
+            </w:r>
+            <w:r>
+              <w:rPr>
+                <w:rFonts w:ascii="Arial" w:hAnsi="Arial" w:cs="Arial"/>
+                <w:vertAlign w:val="superscript"/>
+              </w:rPr>
+              <w:t>rd</w:t>
+            </w:r>
+            <w:r>
+              <w:rPr>
+                <w:rFonts w:ascii="Arial" w:hAnsi="Arial" w:cs="Arial"/>
+              </w:rPr>
+              <w:t xml:space="preserve"> QA test completed</w:t>
             </w:r>
           </w:p>
         </w:tc>
@@ -2174,7 +2176,7 @@
         </w:trPr>
         <w:tc>
           <w:tcPr>
-            <w:tcW w:w="1080" w:type="dxa"/>
+            <w:tcW w:w="988" w:type="dxa"/>
           </w:tcPr>
           <w:p>
             <w:pPr>
@@ -2188,13 +2190,13 @@
               <w:rPr>
                 <w:rFonts w:ascii="Arial" w:hAnsi="Arial" w:cs="Arial"/>
               </w:rPr>
-              <w:t>1.3</w:t>
+              <w:t>1.10</w:t>
             </w:r>
           </w:p>
         </w:tc>
         <w:tc>
           <w:tcPr>
-            <w:tcW w:w="1717" w:type="dxa"/>
+            <w:tcW w:w="1559" w:type="dxa"/>
           </w:tcPr>
           <w:p>
             <w:pPr>
@@ -2208,37 +2210,13 @@
               <w:rPr>
                 <w:rFonts w:ascii="Arial" w:hAnsi="Arial" w:cs="Arial"/>
               </w:rPr>
-              <w:t>??</w:t>
-            </w:r>
-            <w:r>
-              <w:rPr>
-                <w:rFonts w:ascii="Arial" w:hAnsi="Arial" w:cs="Arial"/>
-              </w:rPr>
-              <w:t>/0</w:t>
-            </w:r>
-            <w:r>
-              <w:rPr>
-                <w:rFonts w:ascii="Arial" w:hAnsi="Arial" w:cs="Arial"/>
-              </w:rPr>
-              <w:t>5</w:t>
-            </w:r>
-            <w:r>
-              <w:rPr>
-                <w:rFonts w:ascii="Arial" w:hAnsi="Arial" w:cs="Arial"/>
-              </w:rPr>
-              <w:t>/202</w:t>
-            </w:r>
-            <w:r>
-              <w:rPr>
-                <w:rFonts w:ascii="Arial" w:hAnsi="Arial" w:cs="Arial"/>
-              </w:rPr>
-              <w:t>2</w:t>
+              <w:t>09/04/2022</w:t>
             </w:r>
           </w:p>
         </w:tc>
         <w:tc>
           <w:tcPr>
-            <w:tcW w:w="5866" w:type="dxa"/>
+            <w:tcW w:w="6095" w:type="dxa"/>
           </w:tcPr>
           <w:p>
             <w:pPr>
@@ -2248,6 +2226,12 @@
                 <w:rFonts w:ascii="Arial" w:hAnsi="Arial" w:cs="Arial"/>
               </w:rPr>
             </w:pPr>
+            <w:r>
+              <w:rPr>
+                <w:rFonts w:ascii="Arial" w:hAnsi="Arial" w:cs="Arial"/>
+              </w:rPr>
+              <w:t>Draft prototype ready for stakeholder feedback</w:t>
+            </w:r>
           </w:p>
         </w:tc>
       </w:tr>
@@ -2285,10 +2269,10 @@
     <w:p>
       <w:pPr>
         <w:sectPr>
-          <w:headerReference w:type="default" r:id="rId10"/>
-          <w:footerReference w:type="even" r:id="rId11"/>
-          <w:footerReference w:type="default" r:id="rId12"/>
-          <w:footerReference w:type="first" r:id="rId13"/>
+          <w:headerReference w:type="default" r:id="rId9"/>
+          <w:footerReference w:type="even" r:id="rId10"/>
+          <w:footerReference w:type="default" r:id="rId11"/>
+          <w:footerReference w:type="first" r:id="rId12"/>
           <w:pgSz w:w="11900" w:h="16840"/>
           <w:pgMar w:top="1417" w:right="1417" w:bottom="1134" w:left="1417" w:header="567" w:footer="708" w:gutter="0"/>
           <w:pgNumType w:fmt="upperRoman"/>
@@ -2416,7 +2400,7 @@
             <w:rPr>
               <w:color w:val="auto"/>
             </w:rPr>
-            <w:instrText xml:space="preserve"> PAGEREF _Toc99820861 \h </w:instrText>
+            <w:instrText xml:space="preserve"> PAGEREF _Toc100502396 \h </w:instrText>
           </w:r>
           <w:r>
             <w:rPr>
@@ -2480,7 +2464,7 @@
               <w:noProof/>
               <w:color w:val="auto"/>
             </w:rPr>
-            <w:instrText xml:space="preserve"> PAGEREF _Toc99820862 \h </w:instrText>
+            <w:instrText xml:space="preserve"> PAGEREF _Toc100502397 \h </w:instrText>
           </w:r>
           <w:r>
             <w:rPr>
@@ -2545,7 +2529,7 @@
             <w:rPr>
               <w:color w:val="auto"/>
             </w:rPr>
-            <w:instrText xml:space="preserve"> PAGEREF _Toc99820863 \h </w:instrText>
+            <w:instrText xml:space="preserve"> PAGEREF _Toc100502398 \h </w:instrText>
           </w:r>
           <w:r>
             <w:rPr>
@@ -2606,7 +2590,7 @@
             <w:rPr>
               <w:color w:val="auto"/>
             </w:rPr>
-            <w:instrText xml:space="preserve"> PAGEREF _Toc99820864 \h </w:instrText>
+            <w:instrText xml:space="preserve"> PAGEREF _Toc100502399 \h </w:instrText>
           </w:r>
           <w:r>
             <w:rPr>
@@ -2670,7 +2654,7 @@
               <w:noProof/>
               <w:color w:val="auto"/>
             </w:rPr>
-            <w:instrText xml:space="preserve"> PAGEREF _Toc99820865 \h </w:instrText>
+            <w:instrText xml:space="preserve"> PAGEREF _Toc100502400 \h </w:instrText>
           </w:r>
           <w:r>
             <w:rPr>
@@ -2738,7 +2722,7 @@
               <w:noProof/>
               <w:color w:val="auto"/>
             </w:rPr>
-            <w:instrText xml:space="preserve"> PAGEREF _Toc99820866 \h </w:instrText>
+            <w:instrText xml:space="preserve"> PAGEREF _Toc100502401 \h </w:instrText>
           </w:r>
           <w:r>
             <w:rPr>
@@ -2823,7 +2807,7 @@
             <w:rPr>
               <w:color w:val="auto"/>
             </w:rPr>
-            <w:instrText xml:space="preserve"> PAGEREF _Toc99820867 \h </w:instrText>
+            <w:instrText xml:space="preserve"> PAGEREF _Toc100502402 \h </w:instrText>
           </w:r>
           <w:r>
             <w:rPr>
@@ -2904,7 +2888,7 @@
             <w:rPr>
               <w:color w:val="auto"/>
             </w:rPr>
-            <w:instrText xml:space="preserve"> PAGEREF _Toc99820868 \h </w:instrText>
+            <w:instrText xml:space="preserve"> PAGEREF _Toc100502403 \h </w:instrText>
           </w:r>
           <w:r>
             <w:rPr>
@@ -2985,7 +2969,7 @@
             <w:rPr>
               <w:color w:val="auto"/>
             </w:rPr>
-            <w:instrText xml:space="preserve"> PAGEREF _Toc99820869 \h </w:instrText>
+            <w:instrText xml:space="preserve"> PAGEREF _Toc100502404 \h </w:instrText>
           </w:r>
           <w:r>
             <w:rPr>
@@ -3067,7 +3051,7 @@
               <w:noProof/>
               <w:color w:val="auto"/>
             </w:rPr>
-            <w:instrText xml:space="preserve"> PAGEREF _Toc99820870 \h </w:instrText>
+            <w:instrText xml:space="preserve"> PAGEREF _Toc100502405 \h </w:instrText>
           </w:r>
           <w:r>
             <w:rPr>
@@ -3153,7 +3137,7 @@
               <w:noProof/>
               <w:color w:val="auto"/>
             </w:rPr>
-            <w:instrText xml:space="preserve"> PAGEREF _Toc99820871 \h </w:instrText>
+            <w:instrText xml:space="preserve"> PAGEREF _Toc100502406 \h </w:instrText>
           </w:r>
           <w:r>
             <w:rPr>
@@ -3239,7 +3223,7 @@
               <w:noProof/>
               <w:color w:val="auto"/>
             </w:rPr>
-            <w:instrText xml:space="preserve"> PAGEREF _Toc99820872 \h </w:instrText>
+            <w:instrText xml:space="preserve"> PAGEREF _Toc100502407 \h </w:instrText>
           </w:r>
           <w:r>
             <w:rPr>
@@ -3325,7 +3309,7 @@
               <w:noProof/>
               <w:color w:val="auto"/>
             </w:rPr>
-            <w:instrText xml:space="preserve"> PAGEREF _Toc99820873 \h </w:instrText>
+            <w:instrText xml:space="preserve"> PAGEREF _Toc100502408 \h </w:instrText>
           </w:r>
           <w:r>
             <w:rPr>
@@ -3408,7 +3392,7 @@
             <w:rPr>
               <w:color w:val="auto"/>
             </w:rPr>
-            <w:instrText xml:space="preserve"> PAGEREF _Toc99820874 \h </w:instrText>
+            <w:instrText xml:space="preserve"> PAGEREF _Toc100502409 \h </w:instrText>
           </w:r>
           <w:r>
             <w:rPr>
@@ -3490,7 +3474,7 @@
               <w:noProof/>
               <w:color w:val="auto"/>
             </w:rPr>
-            <w:instrText xml:space="preserve"> PAGEREF _Toc99820875 \h </w:instrText>
+            <w:instrText xml:space="preserve"> PAGEREF _Toc100502410 \h </w:instrText>
           </w:r>
           <w:r>
             <w:rPr>
@@ -3576,7 +3560,7 @@
               <w:noProof/>
               <w:color w:val="auto"/>
             </w:rPr>
-            <w:instrText xml:space="preserve"> PAGEREF _Toc99820876 \h </w:instrText>
+            <w:instrText xml:space="preserve"> PAGEREF _Toc100502411 \h </w:instrText>
           </w:r>
           <w:r>
             <w:rPr>
@@ -3662,7 +3646,7 @@
               <w:noProof/>
               <w:color w:val="auto"/>
             </w:rPr>
-            <w:instrText xml:space="preserve"> PAGEREF _Toc99820877 \h </w:instrText>
+            <w:instrText xml:space="preserve"> PAGEREF _Toc100502412 \h </w:instrText>
           </w:r>
           <w:r>
             <w:rPr>
@@ -3748,7 +3732,7 @@
               <w:noProof/>
               <w:color w:val="auto"/>
             </w:rPr>
-            <w:instrText xml:space="preserve"> PAGEREF _Toc99820878 \h </w:instrText>
+            <w:instrText xml:space="preserve"> PAGEREF _Toc100502413 \h </w:instrText>
           </w:r>
           <w:r>
             <w:rPr>
@@ -3831,7 +3815,7 @@
             <w:rPr>
               <w:color w:val="auto"/>
             </w:rPr>
-            <w:instrText xml:space="preserve"> PAGEREF _Toc99820879 \h </w:instrText>
+            <w:instrText xml:space="preserve"> PAGEREF _Toc100502414 \h </w:instrText>
           </w:r>
           <w:r>
             <w:rPr>
@@ -3913,7 +3897,7 @@
               <w:noProof/>
               <w:color w:val="auto"/>
             </w:rPr>
-            <w:instrText xml:space="preserve"> PAGEREF _Toc99820880 \h </w:instrText>
+            <w:instrText xml:space="preserve"> PAGEREF _Toc100502415 \h </w:instrText>
           </w:r>
           <w:r>
             <w:rPr>
@@ -3999,7 +3983,7 @@
               <w:noProof/>
               <w:color w:val="auto"/>
             </w:rPr>
-            <w:instrText xml:space="preserve"> PAGEREF _Toc99820881 \h </w:instrText>
+            <w:instrText xml:space="preserve"> PAGEREF _Toc100502416 \h </w:instrText>
           </w:r>
           <w:r>
             <w:rPr>
@@ -4085,7 +4069,7 @@
               <w:noProof/>
               <w:color w:val="auto"/>
             </w:rPr>
-            <w:instrText xml:space="preserve"> PAGEREF _Toc99820882 \h </w:instrText>
+            <w:instrText xml:space="preserve"> PAGEREF _Toc100502417 \h </w:instrText>
           </w:r>
           <w:r>
             <w:rPr>
@@ -4171,7 +4155,7 @@
               <w:noProof/>
               <w:color w:val="auto"/>
             </w:rPr>
-            <w:instrText xml:space="preserve"> PAGEREF _Toc99820883 \h </w:instrText>
+            <w:instrText xml:space="preserve"> PAGEREF _Toc100502418 \h </w:instrText>
           </w:r>
           <w:r>
             <w:rPr>
@@ -4257,7 +4241,7 @@
               <w:noProof/>
               <w:color w:val="auto"/>
             </w:rPr>
-            <w:instrText xml:space="preserve"> PAGEREF _Toc99820884 \h </w:instrText>
+            <w:instrText xml:space="preserve"> PAGEREF _Toc100502419 \h </w:instrText>
           </w:r>
           <w:r>
             <w:rPr>
@@ -4340,7 +4324,7 @@
             <w:rPr>
               <w:color w:val="auto"/>
             </w:rPr>
-            <w:instrText xml:space="preserve"> PAGEREF _Toc99820885 \h </w:instrText>
+            <w:instrText xml:space="preserve"> PAGEREF _Toc100502420 \h </w:instrText>
           </w:r>
           <w:r>
             <w:rPr>
@@ -4422,7 +4406,7 @@
               <w:noProof/>
               <w:color w:val="auto"/>
             </w:rPr>
-            <w:instrText xml:space="preserve"> PAGEREF _Toc99820886 \h </w:instrText>
+            <w:instrText xml:space="preserve"> PAGEREF _Toc100502421 \h </w:instrText>
           </w:r>
           <w:r>
             <w:rPr>
@@ -4508,7 +4492,7 @@
               <w:noProof/>
               <w:color w:val="auto"/>
             </w:rPr>
-            <w:instrText xml:space="preserve"> PAGEREF _Toc99820887 \h </w:instrText>
+            <w:instrText xml:space="preserve"> PAGEREF _Toc100502422 \h </w:instrText>
           </w:r>
           <w:r>
             <w:rPr>
@@ -4594,7 +4578,7 @@
               <w:noProof/>
               <w:color w:val="auto"/>
             </w:rPr>
-            <w:instrText xml:space="preserve"> PAGEREF _Toc99820888 \h </w:instrText>
+            <w:instrText xml:space="preserve"> PAGEREF _Toc100502423 \h </w:instrText>
           </w:r>
           <w:r>
             <w:rPr>
@@ -4680,7 +4664,7 @@
               <w:noProof/>
               <w:color w:val="auto"/>
             </w:rPr>
-            <w:instrText xml:space="preserve"> PAGEREF _Toc99820889 \h </w:instrText>
+            <w:instrText xml:space="preserve"> PAGEREF _Toc100502424 \h </w:instrText>
           </w:r>
           <w:r>
             <w:rPr>
@@ -4745,7 +4729,7 @@
             <w:rPr>
               <w:color w:val="auto"/>
             </w:rPr>
-            <w:t>TEST</w:t>
+            <w:t>TBA</w:t>
           </w:r>
           <w:r>
             <w:rPr>
@@ -4763,7 +4747,7 @@
             <w:rPr>
               <w:color w:val="auto"/>
             </w:rPr>
-            <w:instrText xml:space="preserve"> PAGEREF _Toc99820890 \h </w:instrText>
+            <w:instrText xml:space="preserve"> PAGEREF _Toc100502425 \h </w:instrText>
           </w:r>
           <w:r>
             <w:rPr>
@@ -4824,7 +4808,7 @@
               <w:noProof/>
               <w:color w:val="auto"/>
             </w:rPr>
-            <w:t>TEST</w:t>
+            <w:t>TBA</w:t>
           </w:r>
           <w:r>
             <w:rPr>
@@ -4845,7 +4829,93 @@
               <w:noProof/>
               <w:color w:val="auto"/>
             </w:rPr>
-            <w:instrText xml:space="preserve"> PAGEREF _Toc99820891 \h </w:instrText>
+            <w:instrText xml:space="preserve"> PAGEREF _Toc100502426 \h </w:instrText>
+          </w:r>
+          <w:r>
+            <w:rPr>
+              <w:noProof/>
+              <w:color w:val="auto"/>
+            </w:rPr>
+          </w:r>
+          <w:r>
+            <w:rPr>
+              <w:noProof/>
+              <w:color w:val="auto"/>
+            </w:rPr>
+            <w:fldChar w:fldCharType="separate"/>
+          </w:r>
+          <w:r>
+            <w:rPr>
+              <w:noProof/>
+              <w:color w:val="auto"/>
+            </w:rPr>
+            <w:t>X</w:t>
+          </w:r>
+          <w:r>
+            <w:rPr>
+              <w:noProof/>
+              <w:color w:val="auto"/>
+            </w:rPr>
+            <w:fldChar w:fldCharType="end"/>
+          </w:r>
+        </w:p>
+        <w:p>
+          <w:pPr>
+            <w:pStyle w:val="TOC2"/>
+            <w:rPr>
+              <w:rFonts w:eastAsiaTheme="minorEastAsia"/>
+              <w:bCs w:val="0"/>
+              <w:noProof/>
+              <w:color w:val="auto"/>
+              <w:sz w:val="22"/>
+              <w:lang w:eastAsia="en-AU"/>
+            </w:rPr>
+          </w:pPr>
+          <w:r>
+            <w:rPr>
+              <w:noProof/>
+              <w:color w:val="auto"/>
+            </w:rPr>
+            <w:t>7.2</w:t>
+          </w:r>
+          <w:r>
+            <w:rPr>
+              <w:rFonts w:eastAsiaTheme="minorEastAsia"/>
+              <w:bCs w:val="0"/>
+              <w:noProof/>
+              <w:color w:val="auto"/>
+              <w:sz w:val="22"/>
+              <w:lang w:eastAsia="en-AU"/>
+            </w:rPr>
+            <w:tab/>
+          </w:r>
+          <w:r>
+            <w:rPr>
+              <w:noProof/>
+              <w:color w:val="auto"/>
+            </w:rPr>
+            <w:t>TBA</w:t>
+          </w:r>
+          <w:r>
+            <w:rPr>
+              <w:noProof/>
+              <w:color w:val="auto"/>
+            </w:rPr>
+            <w:tab/>
+          </w:r>
+          <w:r>
+            <w:rPr>
+              <w:noProof/>
+              <w:color w:val="auto"/>
+            </w:rPr>
+            <w:fldChar w:fldCharType="begin"/>
+          </w:r>
+          <w:r>
+            <w:rPr>
+              <w:noProof/>
+              <w:color w:val="auto"/>
+            </w:rPr>
+            <w:instrText xml:space="preserve"> PAGEREF _Toc100502427 \h </w:instrText>
           </w:r>
           <w:r>
             <w:rPr>
@@ -4892,6 +4962,7 @@
             <w:rPr>
               <w:color w:val="auto"/>
             </w:rPr>
+            <w:lastRenderedPageBreak/>
             <w:t>List of references</w:t>
           </w:r>
           <w:r>
@@ -4910,7 +4981,7 @@
             <w:rPr>
               <w:color w:val="auto"/>
             </w:rPr>
-            <w:instrText xml:space="preserve"> PAGEREF _Toc99820892 \h </w:instrText>
+            <w:instrText xml:space="preserve"> PAGEREF _Toc100502428 \h </w:instrText>
           </w:r>
           <w:r>
             <w:rPr>
@@ -4953,7 +5024,6 @@
             <w:rPr>
               <w:color w:val="auto"/>
             </w:rPr>
-            <w:lastRenderedPageBreak/>
             <w:t>8</w:t>
           </w:r>
           <w:r>
@@ -4990,7 +5060,7 @@
             <w:rPr>
               <w:color w:val="auto"/>
             </w:rPr>
-            <w:instrText xml:space="preserve"> PAGEREF _Toc99820893 \h </w:instrText>
+            <w:instrText xml:space="preserve"> PAGEREF _Toc100502429 \h </w:instrText>
           </w:r>
           <w:r>
             <w:rPr>
@@ -5008,85 +5078,6 @@
               <w:color w:val="auto"/>
             </w:rPr>
             <w:t>XII</w:t>
-          </w:r>
-          <w:r>
-            <w:rPr>
-              <w:color w:val="auto"/>
-            </w:rPr>
-            <w:fldChar w:fldCharType="end"/>
-          </w:r>
-        </w:p>
-        <w:p>
-          <w:pPr>
-            <w:pStyle w:val="TOC1"/>
-            <w:rPr>
-              <w:rFonts w:asciiTheme="minorHAnsi" w:eastAsiaTheme="minorEastAsia" w:hAnsiTheme="minorHAnsi"/>
-              <w:b w:val="0"/>
-              <w:bCs w:val="0"/>
-              <w:color w:val="auto"/>
-              <w:sz w:val="22"/>
-              <w:szCs w:val="22"/>
-              <w:lang w:eastAsia="en-AU"/>
-            </w:rPr>
-          </w:pPr>
-          <w:r>
-            <w:rPr>
-              <w:color w:val="auto"/>
-            </w:rPr>
-            <w:t>9</w:t>
-          </w:r>
-          <w:r>
-            <w:rPr>
-              <w:rFonts w:asciiTheme="minorHAnsi" w:eastAsiaTheme="minorEastAsia" w:hAnsiTheme="minorHAnsi"/>
-              <w:b w:val="0"/>
-              <w:bCs w:val="0"/>
-              <w:color w:val="auto"/>
-              <w:sz w:val="22"/>
-              <w:szCs w:val="22"/>
-              <w:lang w:eastAsia="en-AU"/>
-            </w:rPr>
-            <w:tab/>
-          </w:r>
-          <w:r>
-            <w:rPr>
-              <w:color w:val="auto"/>
-            </w:rPr>
-            <w:t>Appendix</w:t>
-          </w:r>
-          <w:r>
-            <w:rPr>
-              <w:color w:val="auto"/>
-            </w:rPr>
-            <w:tab/>
-          </w:r>
-          <w:r>
-            <w:rPr>
-              <w:color w:val="auto"/>
-            </w:rPr>
-            <w:fldChar w:fldCharType="begin"/>
-          </w:r>
-          <w:r>
-            <w:rPr>
-              <w:color w:val="auto"/>
-            </w:rPr>
-            <w:instrText xml:space="preserve"> PAGEREF _Toc99820894 \h </w:instrText>
-          </w:r>
-          <w:r>
-            <w:rPr>
-              <w:color w:val="auto"/>
-            </w:rPr>
-          </w:r>
-          <w:r>
-            <w:rPr>
-              <w:color w:val="auto"/>
-            </w:rPr>
-            <w:fldChar w:fldCharType="separate"/>
-          </w:r>
-          <w:r>
-            <w:rPr>
-              <w:color w:val="auto"/>
-            </w:rPr>
-            <w:t>XIII</w:t>
           </w:r>
           <w:r>
             <w:rPr>
@@ -5103,8 +5094,8 @@
               <w:rFonts w:cstheme="minorHAnsi"/>
             </w:rPr>
             <w:sectPr>
-              <w:headerReference w:type="first" r:id="rId14"/>
-              <w:footerReference w:type="first" r:id="rId15"/>
+              <w:headerReference w:type="first" r:id="rId13"/>
+              <w:footerReference w:type="first" r:id="rId14"/>
               <w:pgSz w:w="11900" w:h="16840"/>
               <w:pgMar w:top="1417" w:right="1417" w:bottom="1134" w:left="1417" w:header="567" w:footer="708" w:gutter="0"/>
               <w:pgNumType w:fmt="upperRoman" w:start="2"/>
@@ -5131,7 +5122,7 @@
           <w:color w:val="auto"/>
         </w:rPr>
       </w:pPr>
-      <w:bookmarkStart w:id="6" w:name="_Toc99820867"/>
+      <w:bookmarkStart w:id="6" w:name="_Toc100502402"/>
       <w:r>
         <w:rPr>
           <w:rFonts w:cstheme="minorHAnsi"/>
@@ -5419,7 +5410,7 @@
           <w:color w:val="auto"/>
         </w:rPr>
       </w:pPr>
-      <w:bookmarkStart w:id="7" w:name="_Toc99820868"/>
+      <w:bookmarkStart w:id="7" w:name="_Toc100502403"/>
       <w:r>
         <w:rPr>
           <w:rFonts w:cstheme="minorHAnsi"/>
@@ -5570,7 +5561,7 @@
           <w:color w:val="auto"/>
         </w:rPr>
       </w:pPr>
-      <w:bookmarkStart w:id="8" w:name="_Toc99820869"/>
+      <w:bookmarkStart w:id="8" w:name="_Toc100502404"/>
       <w:r>
         <w:rPr>
           <w:rFonts w:cstheme="minorHAnsi"/>
@@ -5588,7 +5579,7 @@
           <w:color w:val="auto"/>
         </w:rPr>
       </w:pPr>
-      <w:bookmarkStart w:id="9" w:name="_Toc99820870"/>
+      <w:bookmarkStart w:id="9" w:name="_Toc100502405"/>
       <w:r>
         <w:rPr>
           <w:color w:val="auto"/>
@@ -5686,7 +5677,7 @@
           <w:color w:val="auto"/>
         </w:rPr>
       </w:pPr>
-      <w:bookmarkStart w:id="10" w:name="_Toc99820871"/>
+      <w:bookmarkStart w:id="10" w:name="_Toc100502406"/>
       <w:r>
         <w:rPr>
           <w:color w:val="auto"/>
@@ -5711,12 +5702,39 @@
       <w:r>
         <w:t xml:space="preserve">is to </w:t>
       </w:r>
+      <w:r>
+        <w:t xml:space="preserve">make sure that your organisation </w:t>
+      </w:r>
+      <w:r>
+        <w:t>places</w:t>
+      </w:r>
+      <w:r>
+        <w:t xml:space="preserve"> priority in terms of its policies over those that </w:t>
+      </w:r>
+      <w:r>
+        <w:t xml:space="preserve">visitors, customers and guests </w:t>
+      </w:r>
+      <w:r>
+        <w:t xml:space="preserve">would </w:t>
+      </w:r>
+      <w:r>
+        <w:t>have when</w:t>
+      </w:r>
+      <w:r>
+        <w:t xml:space="preserve"> entering and potentially acting against such policies.</w:t>
+      </w:r>
     </w:p>
     <w:p/>
     <w:p>
       <w:r>
         <w:t xml:space="preserve">In the same way that vendors may have pre-installation requests as listed above, </w:t>
       </w:r>
+      <w:r>
+        <w:t xml:space="preserve">you and members of your organisation should very well look to make requests of vendors </w:t>
+      </w:r>
+      <w:r>
+        <w:t xml:space="preserve">as long as they can be explained to avoid conflict and are fair and reasonable. </w:t>
+      </w:r>
     </w:p>
     <w:p>
       <w:pPr>
@@ -5725,7 +5743,7 @@
           <w:color w:val="auto"/>
         </w:rPr>
       </w:pPr>
-      <w:bookmarkStart w:id="11" w:name="_Toc99820872"/>
+      <w:bookmarkStart w:id="11" w:name="_Toc100502407"/>
       <w:r>
         <w:rPr>
           <w:color w:val="auto"/>
@@ -5734,7 +5752,11 @@
       </w:r>
       <w:bookmarkEnd w:id="11"/>
     </w:p>
-    <w:p/>
+    <w:p>
+      <w:r>
+        <w:t xml:space="preserve">Limiting the access that vendors have to certain areas of your organisation are critical to avoiding physical security breaches and potentially even theft of property. </w:t>
+      </w:r>
+    </w:p>
     <w:p>
       <w:pPr>
         <w:pStyle w:val="Heading2"/>
@@ -5742,7 +5764,7 @@
           <w:color w:val="auto"/>
         </w:rPr>
       </w:pPr>
-      <w:bookmarkStart w:id="12" w:name="_Toc99820873"/>
+      <w:bookmarkStart w:id="12" w:name="_Toc100502408"/>
       <w:r>
         <w:rPr>
           <w:color w:val="auto"/>
@@ -5794,12 +5816,6 @@
     <w:p/>
     <w:p/>
     <w:p/>
-    <w:p/>
-    <w:p/>
-    <w:p/>
-    <w:p/>
-    <w:p/>
-    <w:p/>
     <w:p>
       <w:pPr>
         <w:pStyle w:val="Heading1"/>
@@ -5807,7 +5823,7 @@
           <w:color w:val="auto"/>
         </w:rPr>
       </w:pPr>
-      <w:bookmarkStart w:id="14" w:name="_Toc99820874"/>
+      <w:bookmarkStart w:id="14" w:name="_Toc100502409"/>
       <w:r>
         <w:rPr>
           <w:color w:val="auto"/>
@@ -5830,7 +5846,7 @@
         </w:rPr>
         <w:t xml:space="preserve"> </w:t>
       </w:r>
-      <w:bookmarkStart w:id="15" w:name="_Toc99820875"/>
+      <w:bookmarkStart w:id="15" w:name="_Toc100502410"/>
       <w:r>
         <w:rPr>
           <w:color w:val="auto"/>
@@ -5962,7 +5978,7 @@
           <w:color w:val="auto"/>
         </w:rPr>
       </w:pPr>
-      <w:bookmarkStart w:id="16" w:name="_Toc99820876"/>
+      <w:bookmarkStart w:id="16" w:name="_Toc100502411"/>
       <w:r>
         <w:rPr>
           <w:color w:val="auto"/>
@@ -5989,7 +6005,7 @@
           <w:color w:val="auto"/>
         </w:rPr>
       </w:pPr>
-      <w:bookmarkStart w:id="17" w:name="_Toc99820877"/>
+      <w:bookmarkStart w:id="17" w:name="_Toc100502412"/>
       <w:r>
         <w:rPr>
           <w:color w:val="auto"/>
@@ -6013,7 +6029,7 @@
           <w:color w:val="auto"/>
         </w:rPr>
       </w:pPr>
-      <w:bookmarkStart w:id="18" w:name="_Toc99820878"/>
+      <w:bookmarkStart w:id="18" w:name="_Toc100502413"/>
       <w:r>
         <w:rPr>
           <w:color w:val="auto"/>
@@ -6063,7 +6079,7 @@
           <w:color w:val="auto"/>
         </w:rPr>
       </w:pPr>
-      <w:bookmarkStart w:id="19" w:name="_Toc99820879"/>
+      <w:bookmarkStart w:id="19" w:name="_Toc100502414"/>
       <w:r>
         <w:rPr>
           <w:color w:val="auto"/>
@@ -6080,7 +6096,7 @@
           <w:color w:val="auto"/>
         </w:rPr>
       </w:pPr>
-      <w:bookmarkStart w:id="20" w:name="_Toc99820880"/>
+      <w:bookmarkStart w:id="20" w:name="_Toc100502415"/>
       <w:r>
         <w:rPr>
           <w:color w:val="auto"/>
@@ -6099,6 +6115,9 @@
       <w:r>
         <w:t>For warranty claims and technical support made over the phone, always contact the service pro</w:t>
       </w:r>
+      <w:r>
+        <w:t xml:space="preserve">vider on the details they have provided. </w:t>
+      </w:r>
     </w:p>
     <w:p>
       <w:pPr>
@@ -6107,7 +6126,7 @@
           <w:color w:val="auto"/>
         </w:rPr>
       </w:pPr>
-      <w:bookmarkStart w:id="21" w:name="_Toc99820881"/>
+      <w:bookmarkStart w:id="21" w:name="_Toc100502416"/>
       <w:r>
         <w:rPr>
           <w:color w:val="auto"/>
@@ -6116,7 +6135,14 @@
       </w:r>
       <w:bookmarkEnd w:id="21"/>
     </w:p>
-    <w:p/>
+    <w:p>
+      <w:r>
+        <w:t xml:space="preserve">Service calls should only be placed by both secure and </w:t>
+      </w:r>
+      <w:r>
+        <w:t>pre-determined methods. For example, individual staff mobile hone or other IoT devices should be avoided when making service call,</w:t>
+      </w:r>
+    </w:p>
     <w:p>
       <w:pPr>
         <w:pStyle w:val="Heading2"/>
@@ -6124,7 +6150,7 @@
           <w:color w:val="auto"/>
         </w:rPr>
       </w:pPr>
-      <w:bookmarkStart w:id="22" w:name="_Toc99820882"/>
+      <w:bookmarkStart w:id="22" w:name="_Toc100502417"/>
       <w:r>
         <w:rPr>
           <w:color w:val="auto"/>
@@ -6133,7 +6159,11 @@
       </w:r>
       <w:bookmarkEnd w:id="22"/>
     </w:p>
-    <w:p/>
+    <w:p>
+      <w:r>
+        <w:t>Should an apparent call be made from someone claiming to be a vendor, staff who would answer or respond to these calls</w:t>
+      </w:r>
+    </w:p>
     <w:p>
       <w:pPr>
         <w:pStyle w:val="Heading2"/>
@@ -6141,7 +6171,7 @@
           <w:color w:val="auto"/>
         </w:rPr>
       </w:pPr>
-      <w:bookmarkStart w:id="23" w:name="_Toc99820883"/>
+      <w:bookmarkStart w:id="23" w:name="_Toc100502418"/>
       <w:r>
         <w:rPr>
           <w:color w:val="auto"/>
@@ -6150,184 +6180,183 @@
       </w:r>
       <w:bookmarkEnd w:id="23"/>
     </w:p>
-    <w:p/>
-    <w:p>
-      <w:pPr>
-        <w:pStyle w:val="Heading2"/>
-        <w:rPr>
-          <w:color w:val="auto"/>
-        </w:rPr>
-      </w:pPr>
-      <w:bookmarkStart w:id="24" w:name="_Toc99820884"/>
-      <w:r>
-        <w:rPr>
-          <w:color w:val="auto"/>
-        </w:rPr>
-        <w:t>Confirming Work Completed</w:t>
-      </w:r>
-      <w:bookmarkEnd w:id="24"/>
-    </w:p>
-    <w:p>
-      <w:pPr>
-        <w:spacing w:line="480" w:lineRule="auto"/>
+    <w:p>
+      <w:r>
         <w:rPr>
           <w:b/>
           <w:bCs/>
           <w:i/>
           <w:iCs/>
         </w:rPr>
-      </w:pPr>
-      <w:r>
+        <w:t>PENDING FURTHER RESEARCH</w:t>
+      </w:r>
+    </w:p>
+    <w:p>
+      <w:pPr>
+        <w:pStyle w:val="Heading2"/>
+        <w:rPr>
+          <w:color w:val="auto"/>
+        </w:rPr>
+      </w:pPr>
+      <w:bookmarkStart w:id="24" w:name="_Toc100502419"/>
+      <w:r>
+        <w:rPr>
+          <w:color w:val="auto"/>
+        </w:rPr>
+        <w:t>Confirming Work Completed</w:t>
+      </w:r>
+      <w:bookmarkEnd w:id="24"/>
+    </w:p>
+    <w:p>
+      <w:pPr>
+        <w:spacing w:line="480" w:lineRule="auto"/>
         <w:rPr>
           <w:b/>
           <w:bCs/>
           <w:i/>
           <w:iCs/>
         </w:rPr>
-        <w:t>THIS HEADING REQUIRES FEEDBACK BEFORE IMPLEMENTATION</w:t>
-      </w:r>
-    </w:p>
-    <w:p/>
-    <w:p/>
-    <w:p/>
-    <w:p/>
-    <w:p>
-      <w:pPr>
-        <w:spacing w:line="480" w:lineRule="auto"/>
-      </w:pPr>
-    </w:p>
-    <w:p/>
-    <w:p>
-      <w:pPr>
-        <w:spacing w:line="480" w:lineRule="auto"/>
-      </w:pPr>
-    </w:p>
-    <w:p>
-      <w:pPr>
-        <w:spacing w:line="480" w:lineRule="auto"/>
-      </w:pPr>
-    </w:p>
-    <w:p>
-      <w:pPr>
-        <w:spacing w:line="480" w:lineRule="auto"/>
-      </w:pPr>
-    </w:p>
-    <w:p>
-      <w:pPr>
-        <w:spacing w:line="480" w:lineRule="auto"/>
-      </w:pPr>
-    </w:p>
-    <w:p>
-      <w:pPr>
-        <w:spacing w:line="480" w:lineRule="auto"/>
-      </w:pPr>
-    </w:p>
-    <w:p>
-      <w:pPr>
-        <w:spacing w:line="480" w:lineRule="auto"/>
-      </w:pPr>
-    </w:p>
-    <w:p>
-      <w:pPr>
-        <w:spacing w:line="480" w:lineRule="auto"/>
-      </w:pPr>
-    </w:p>
-    <w:p>
-      <w:pPr>
-        <w:spacing w:line="480" w:lineRule="auto"/>
-      </w:pPr>
-    </w:p>
-    <w:p>
-      <w:pPr>
-        <w:spacing w:line="480" w:lineRule="auto"/>
-      </w:pPr>
-    </w:p>
-    <w:p>
-      <w:pPr>
-        <w:spacing w:line="480" w:lineRule="auto"/>
-      </w:pPr>
-    </w:p>
-    <w:p>
-      <w:pPr>
-        <w:pStyle w:val="Heading1"/>
-        <w:rPr>
-          <w:color w:val="auto"/>
-        </w:rPr>
-      </w:pPr>
-      <w:bookmarkStart w:id="25" w:name="_Toc99820885"/>
-      <w:r>
-        <w:rPr>
-          <w:color w:val="auto"/>
-        </w:rPr>
-        <w:lastRenderedPageBreak/>
-        <w:t>Destruction/</w:t>
-      </w:r>
-      <w:r>
-        <w:rPr>
-          <w:color w:val="auto"/>
-        </w:rPr>
-        <w:t>Removal/R</w:t>
-      </w:r>
-      <w:r>
-        <w:rPr>
-          <w:color w:val="auto"/>
-        </w:rPr>
-        <w:t>eturning of Devices</w:t>
-      </w:r>
-      <w:bookmarkEnd w:id="25"/>
-    </w:p>
-    <w:p>
-      <w:pPr>
-        <w:pStyle w:val="Heading2"/>
-        <w:rPr>
-          <w:color w:val="auto"/>
-        </w:rPr>
-      </w:pPr>
-      <w:bookmarkStart w:id="26" w:name="_Toc99820886"/>
-      <w:r>
-        <w:rPr>
-          <w:color w:val="auto"/>
-        </w:rPr>
-        <w:t>Responsible Handling of Data</w:t>
-      </w:r>
-      <w:bookmarkEnd w:id="26"/>
-    </w:p>
-    <w:p>
-      <w:r>
-        <w:t xml:space="preserve">One of the most overlooked areas </w:t>
-      </w:r>
-    </w:p>
-    <w:p/>
-    <w:p>
-      <w:r>
-        <w:t xml:space="preserve">Any and all printer devices that are to be replaced or disposed of can produce risk and vulnerabilities if not handled properly. </w:t>
-      </w:r>
-      <w:r>
-        <w:t xml:space="preserve">Like many other devices on the network in which data and information flows can be found, printers can have an internal hard drive that can potentially contain </w:t>
-      </w:r>
-      <w:r>
-        <w:t>sensitive information, such as customer data and even intellectual property such as those found with 3D printers.</w:t>
-      </w:r>
-    </w:p>
-    <w:p/>
-    <w:p>
-      <w:pPr>
+      </w:pPr>
+      <w:r>
         <w:rPr>
           <w:b/>
           <w:bCs/>
           <w:i/>
           <w:iCs/>
         </w:rPr>
-      </w:pPr>
-      <w:r>
+        <w:t>THIS HEADING REQUIRES FEEDBACK BEFORE IMPLEMENTATION</w:t>
+      </w:r>
+    </w:p>
+    <w:p/>
+    <w:p/>
+    <w:p/>
+    <w:p/>
+    <w:p>
+      <w:pPr>
+        <w:spacing w:line="480" w:lineRule="auto"/>
+      </w:pPr>
+    </w:p>
+    <w:p/>
+    <w:p>
+      <w:pPr>
+        <w:spacing w:line="480" w:lineRule="auto"/>
+      </w:pPr>
+    </w:p>
+    <w:p>
+      <w:pPr>
+        <w:spacing w:line="480" w:lineRule="auto"/>
+      </w:pPr>
+    </w:p>
+    <w:p>
+      <w:pPr>
+        <w:spacing w:line="480" w:lineRule="auto"/>
+      </w:pPr>
+    </w:p>
+    <w:p>
+      <w:pPr>
+        <w:spacing w:line="480" w:lineRule="auto"/>
+      </w:pPr>
+    </w:p>
+    <w:p>
+      <w:pPr>
+        <w:spacing w:line="480" w:lineRule="auto"/>
+      </w:pPr>
+    </w:p>
+    <w:p>
+      <w:pPr>
+        <w:spacing w:line="480" w:lineRule="auto"/>
+      </w:pPr>
+    </w:p>
+    <w:p>
+      <w:pPr>
+        <w:spacing w:line="480" w:lineRule="auto"/>
+      </w:pPr>
+    </w:p>
+    <w:p>
+      <w:pPr>
+        <w:spacing w:line="480" w:lineRule="auto"/>
+      </w:pPr>
+    </w:p>
+    <w:p>
+      <w:pPr>
+        <w:spacing w:line="480" w:lineRule="auto"/>
+      </w:pPr>
+    </w:p>
+    <w:p>
+      <w:pPr>
+        <w:pStyle w:val="Heading1"/>
+        <w:rPr>
+          <w:color w:val="auto"/>
+        </w:rPr>
+      </w:pPr>
+      <w:bookmarkStart w:id="25" w:name="_Toc100502420"/>
+      <w:r>
+        <w:rPr>
+          <w:color w:val="auto"/>
+        </w:rPr>
+        <w:lastRenderedPageBreak/>
+        <w:t>Destruction/</w:t>
+      </w:r>
+      <w:r>
+        <w:rPr>
+          <w:color w:val="auto"/>
+        </w:rPr>
+        <w:t>Removal/R</w:t>
+      </w:r>
+      <w:r>
+        <w:rPr>
+          <w:color w:val="auto"/>
+        </w:rPr>
+        <w:t>eturning of Devices</w:t>
+      </w:r>
+      <w:bookmarkEnd w:id="25"/>
+    </w:p>
+    <w:p>
+      <w:pPr>
+        <w:pStyle w:val="Heading2"/>
+        <w:rPr>
+          <w:color w:val="auto"/>
+        </w:rPr>
+      </w:pPr>
+      <w:bookmarkStart w:id="26" w:name="_Toc100502421"/>
+      <w:r>
+        <w:rPr>
+          <w:color w:val="auto"/>
+        </w:rPr>
+        <w:t>Responsible Handling of Data</w:t>
+      </w:r>
+      <w:bookmarkEnd w:id="26"/>
+    </w:p>
+    <w:p>
+      <w:r>
+        <w:t xml:space="preserve">One of the most overlooked areas </w:t>
+      </w:r>
+      <w:r>
+        <w:t>of data security within an organisation is the hard drives and associated data storage devices that come with printers, especially those multi-function devices that have scanners and address books.</w:t>
+      </w:r>
+    </w:p>
+    <w:p/>
+    <w:p>
+      <w:r>
+        <w:t xml:space="preserve">Any and all printer devices that are to be replaced or disposed of can produce risk and vulnerabilities if not handled properly. </w:t>
+      </w:r>
+      <w:r>
+        <w:t xml:space="preserve">Like many other devices on the network in which data and information flows can be found, printers can have an internal hard drive that can potentially contain </w:t>
+      </w:r>
+      <w:r>
+        <w:t>sensitive information, such as customer data and even intellectual property such as those found with 3D printers.</w:t>
+      </w:r>
+    </w:p>
+    <w:p/>
+    <w:p>
+      <w:pPr>
         <w:rPr>
           <w:b/>
           <w:bCs/>
           <w:i/>
           <w:iCs/>
         </w:rPr>
-        <w:t>Insert information</w:t>
-      </w:r>
+      </w:pPr>
       <w:r>
         <w:rPr>
           <w:b/>
@@ -6335,7 +6364,7 @@
           <w:i/>
           <w:iCs/>
         </w:rPr>
-        <w:t xml:space="preserve"> surrounding </w:t>
+        <w:t>Insert information</w:t>
       </w:r>
       <w:r>
         <w:rPr>
@@ -6344,6 +6373,15 @@
           <w:i/>
           <w:iCs/>
         </w:rPr>
+        <w:t xml:space="preserve"> surrounding </w:t>
+      </w:r>
+      <w:r>
+        <w:rPr>
+          <w:b/>
+          <w:bCs/>
+          <w:i/>
+          <w:iCs/>
+        </w:rPr>
         <w:t>unencrypted information stored of printer hard drives. Look into potential IP (instructions) stored in 3D printer hard drives.</w:t>
       </w:r>
     </w:p>
@@ -6354,7 +6392,7 @@
           <w:color w:val="auto"/>
         </w:rPr>
       </w:pPr>
-      <w:bookmarkStart w:id="27" w:name="_Toc99820887"/>
+      <w:bookmarkStart w:id="27" w:name="_Toc100502422"/>
       <w:r>
         <w:rPr>
           <w:color w:val="auto"/>
@@ -6411,7 +6449,7 @@
           <w:color w:val="auto"/>
         </w:rPr>
       </w:pPr>
-      <w:bookmarkStart w:id="28" w:name="_Toc99820888"/>
+      <w:bookmarkStart w:id="28" w:name="_Toc100502423"/>
       <w:r>
         <w:rPr>
           <w:color w:val="auto"/>
@@ -6447,7 +6485,7 @@
           <w:color w:val="auto"/>
         </w:rPr>
       </w:pPr>
-      <w:bookmarkStart w:id="29" w:name="_Toc99820889"/>
+      <w:bookmarkStart w:id="29" w:name="_Toc100502424"/>
       <w:r>
         <w:rPr>
           <w:color w:val="auto"/>
@@ -6477,10 +6515,6 @@
     <w:p/>
     <w:p/>
     <w:p/>
-    <w:p/>
-    <w:p/>
-    <w:p/>
-    <w:p/>
     <w:p>
       <w:pPr>
         <w:pStyle w:val="Heading1"/>
@@ -6488,13 +6522,13 @@
           <w:color w:val="auto"/>
         </w:rPr>
       </w:pPr>
-      <w:bookmarkStart w:id="30" w:name="_Toc99820890"/>
+      <w:bookmarkStart w:id="30" w:name="_Toc100502425"/>
       <w:r>
         <w:rPr>
           <w:color w:val="auto"/>
         </w:rPr>
         <w:lastRenderedPageBreak/>
-        <w:t>TEST</w:t>
+        <w:t>TBA</w:t>
       </w:r>
       <w:bookmarkEnd w:id="30"/>
     </w:p>
@@ -6505,14 +6539,36 @@
           <w:color w:val="auto"/>
         </w:rPr>
       </w:pPr>
-      <w:bookmarkStart w:id="31" w:name="_Toc99820891"/>
+      <w:bookmarkStart w:id="31" w:name="_Toc100502426"/>
       <w:r>
         <w:rPr>
           <w:color w:val="auto"/>
         </w:rPr>
-        <w:t>TEST</w:t>
+        <w:t>T</w:t>
+      </w:r>
+      <w:r>
+        <w:rPr>
+          <w:color w:val="auto"/>
+        </w:rPr>
+        <w:t>BA</w:t>
       </w:r>
       <w:bookmarkEnd w:id="31"/>
+    </w:p>
+    <w:p>
+      <w:pPr>
+        <w:pStyle w:val="Heading2"/>
+        <w:rPr>
+          <w:color w:val="auto"/>
+        </w:rPr>
+      </w:pPr>
+      <w:bookmarkStart w:id="32" w:name="_Toc100502427"/>
+      <w:r>
+        <w:rPr>
+          <w:color w:val="auto"/>
+        </w:rPr>
+        <w:t>TBA</w:t>
+      </w:r>
+      <w:bookmarkEnd w:id="32"/>
     </w:p>
     <w:p/>
     <w:p>
@@ -6586,7 +6642,7 @@
           <w:color w:val="auto"/>
         </w:rPr>
       </w:pPr>
-      <w:bookmarkStart w:id="32" w:name="_Toc99820892"/>
+      <w:bookmarkStart w:id="33" w:name="_Toc100502428"/>
       <w:r>
         <w:rPr>
           <w:color w:val="auto"/>
@@ -6600,7 +6656,7 @@
         </w:rPr>
         <w:t>s</w:t>
       </w:r>
-      <w:bookmarkEnd w:id="32"/>
+      <w:bookmarkEnd w:id="33"/>
     </w:p>
     <w:p>
       <w:pPr>
@@ -6639,7 +6695,7 @@
         </w:rPr>
         <w:t xml:space="preserve">. </w:t>
       </w:r>
-      <w:hyperlink r:id="rId16" w:history="1">
+      <w:hyperlink r:id="rId15" w:history="1">
         <w:r>
           <w:rPr>
             <w:rStyle w:val="Hyperlink"/>
@@ -6723,7 +6779,7 @@
         </w:rPr>
         <w:t xml:space="preserve"> </w:t>
       </w:r>
-      <w:hyperlink r:id="rId17" w:history="1">
+      <w:hyperlink r:id="rId16" w:history="1">
         <w:r>
           <w:rPr>
             <w:rStyle w:val="Hyperlink"/>
@@ -6818,7 +6874,7 @@
         </w:rPr>
         <w:t xml:space="preserve">Institute. </w:t>
       </w:r>
-      <w:hyperlink r:id="rId18" w:history="1">
+      <w:hyperlink r:id="rId17" w:history="1">
         <w:r>
           <w:rPr>
             <w:rStyle w:val="Hyperlink"/>
@@ -6881,7 +6937,7 @@
         </w:rPr>
         <w:t xml:space="preserve">. </w:t>
       </w:r>
-      <w:hyperlink r:id="rId19" w:history="1">
+      <w:hyperlink r:id="rId18" w:anchor="bkmk_whileyouwork_win" w:history="1">
         <w:r>
           <w:rPr>
             <w:rStyle w:val="Hyperlink"/>
@@ -6945,7 +7001,7 @@
         </w:rPr>
         <w:t xml:space="preserve">. </w:t>
       </w:r>
-      <w:hyperlink r:id="rId20" w:history="1">
+      <w:hyperlink r:id="rId19" w:history="1">
         <w:r>
           <w:rPr>
             <w:rStyle w:val="Hyperlink"/>
@@ -7022,7 +7078,7 @@
         </w:rPr>
         <w:t xml:space="preserve">. </w:t>
       </w:r>
-      <w:hyperlink r:id="rId21" w:history="1">
+      <w:hyperlink r:id="rId20" w:history="1">
         <w:r>
           <w:rPr>
             <w:rStyle w:val="Hyperlink"/>
@@ -7064,7 +7120,7 @@
       <w:r>
         <w:t xml:space="preserve">. </w:t>
       </w:r>
-      <w:hyperlink r:id="rId22" w:history="1">
+      <w:hyperlink r:id="rId21" w:anchor="perceivable" w:history="1">
         <w:r>
           <w:rPr>
             <w:rStyle w:val="Hyperlink"/>
@@ -7155,7 +7211,7 @@
           <w:color w:val="auto"/>
         </w:rPr>
       </w:pPr>
-      <w:bookmarkStart w:id="33" w:name="_Toc99820893"/>
+      <w:bookmarkStart w:id="34" w:name="_Toc100502429"/>
       <w:r>
         <w:rPr>
           <w:color w:val="auto"/>
@@ -7163,9 +7219,8 @@
         <w:lastRenderedPageBreak/>
         <w:t>Glossary</w:t>
       </w:r>
-      <w:bookmarkEnd w:id="33"/>
-    </w:p>
-    <w:p/>
+      <w:bookmarkEnd w:id="34"/>
+    </w:p>
     <w:p/>
     <w:p/>
     <w:p/>
@@ -7216,22 +7271,18 @@
     <w:p>
       <w:pPr>
         <w:pStyle w:val="Heading1"/>
+        <w:numPr>
+          <w:ilvl w:val="0"/>
+          <w:numId w:val="0"/>
+        </w:numPr>
+        <w:ind w:left="431"/>
         <w:rPr>
           <w:color w:val="auto"/>
         </w:rPr>
       </w:pPr>
-      <w:bookmarkStart w:id="34" w:name="_Toc99820894"/>
-      <w:r>
-        <w:rPr>
-          <w:color w:val="auto"/>
-        </w:rPr>
-        <w:lastRenderedPageBreak/>
-        <w:t>Appendix</w:t>
-      </w:r>
-      <w:bookmarkEnd w:id="34"/>
     </w:p>
     <w:sectPr>
-      <w:footerReference w:type="default" r:id="rId23"/>
+      <w:footerReference w:type="default" r:id="rId22"/>
       <w:pgSz w:w="11900" w:h="16840"/>
       <w:pgMar w:top="1417" w:right="1417" w:bottom="1134" w:left="1417" w:header="567" w:footer="708" w:gutter="0"/>
       <w:pgNumType w:fmt="upperRoman" w:start="4"/>
@@ -10971,100 +11022,100 @@
       </w:pPr>
     </w:lvl>
   </w:abstractNum>
-  <w:num w:numId="1">
+  <w:num w:numId="1" w16cid:durableId="565578690">
     <w:abstractNumId w:val="21"/>
   </w:num>
-  <w:num w:numId="2">
+  <w:num w:numId="2" w16cid:durableId="551308895">
     <w:abstractNumId w:val="29"/>
   </w:num>
-  <w:num w:numId="3">
+  <w:num w:numId="3" w16cid:durableId="1203514849">
     <w:abstractNumId w:val="11"/>
   </w:num>
-  <w:num w:numId="4">
+  <w:num w:numId="4" w16cid:durableId="457182956">
     <w:abstractNumId w:val="0"/>
   </w:num>
-  <w:num w:numId="5">
+  <w:num w:numId="5" w16cid:durableId="1662809998">
     <w:abstractNumId w:val="27"/>
   </w:num>
-  <w:num w:numId="6">
+  <w:num w:numId="6" w16cid:durableId="289088923">
     <w:abstractNumId w:val="30"/>
   </w:num>
-  <w:num w:numId="7">
+  <w:num w:numId="7" w16cid:durableId="1133215367">
     <w:abstractNumId w:val="13"/>
   </w:num>
-  <w:num w:numId="8">
+  <w:num w:numId="8" w16cid:durableId="1333072650">
     <w:abstractNumId w:val="20"/>
   </w:num>
-  <w:num w:numId="9">
+  <w:num w:numId="9" w16cid:durableId="1967735862">
     <w:abstractNumId w:val="26"/>
   </w:num>
-  <w:num w:numId="10">
+  <w:num w:numId="10" w16cid:durableId="557280503">
     <w:abstractNumId w:val="23"/>
   </w:num>
-  <w:num w:numId="11">
+  <w:num w:numId="11" w16cid:durableId="165826829">
     <w:abstractNumId w:val="12"/>
   </w:num>
-  <w:num w:numId="12">
+  <w:num w:numId="12" w16cid:durableId="1064714817">
     <w:abstractNumId w:val="19"/>
   </w:num>
-  <w:num w:numId="13">
+  <w:num w:numId="13" w16cid:durableId="2098596102">
     <w:abstractNumId w:val="14"/>
   </w:num>
-  <w:num w:numId="14">
+  <w:num w:numId="14" w16cid:durableId="445587558">
     <w:abstractNumId w:val="8"/>
   </w:num>
-  <w:num w:numId="15">
+  <w:num w:numId="15" w16cid:durableId="93290146">
     <w:abstractNumId w:val="4"/>
   </w:num>
-  <w:num w:numId="16">
+  <w:num w:numId="16" w16cid:durableId="1020618586">
     <w:abstractNumId w:val="24"/>
   </w:num>
-  <w:num w:numId="17">
+  <w:num w:numId="17" w16cid:durableId="1660380313">
     <w:abstractNumId w:val="3"/>
   </w:num>
-  <w:num w:numId="18">
+  <w:num w:numId="18" w16cid:durableId="1596085738">
     <w:abstractNumId w:val="17"/>
   </w:num>
-  <w:num w:numId="19">
+  <w:num w:numId="19" w16cid:durableId="1147822774">
     <w:abstractNumId w:val="18"/>
   </w:num>
-  <w:num w:numId="20">
+  <w:num w:numId="20" w16cid:durableId="1101876299">
     <w:abstractNumId w:val="28"/>
   </w:num>
-  <w:num w:numId="21">
+  <w:num w:numId="21" w16cid:durableId="1412897664">
     <w:abstractNumId w:val="2"/>
   </w:num>
-  <w:num w:numId="22">
+  <w:num w:numId="22" w16cid:durableId="1700162765">
     <w:abstractNumId w:val="1"/>
   </w:num>
-  <w:num w:numId="23">
+  <w:num w:numId="23" w16cid:durableId="1092581168">
     <w:abstractNumId w:val="9"/>
   </w:num>
-  <w:num w:numId="24">
+  <w:num w:numId="24" w16cid:durableId="101193221">
     <w:abstractNumId w:val="7"/>
   </w:num>
-  <w:num w:numId="25">
+  <w:num w:numId="25" w16cid:durableId="1904414407">
     <w:abstractNumId w:val="22"/>
   </w:num>
-  <w:num w:numId="26">
+  <w:num w:numId="26" w16cid:durableId="2116630646">
     <w:abstractNumId w:val="15"/>
   </w:num>
-  <w:num w:numId="27">
+  <w:num w:numId="27" w16cid:durableId="735737785">
     <w:abstractNumId w:val="16"/>
   </w:num>
-  <w:num w:numId="28">
+  <w:num w:numId="28" w16cid:durableId="1804425091">
     <w:abstractNumId w:val="31"/>
   </w:num>
-  <w:num w:numId="29">
+  <w:num w:numId="29" w16cid:durableId="275255844">
     <w:abstractNumId w:val="6"/>
   </w:num>
-  <w:num w:numId="30">
+  <w:num w:numId="30" w16cid:durableId="729882397">
     <w:abstractNumId w:val="10"/>
   </w:num>
-  <w:num w:numId="31">
+  <w:num w:numId="31" w16cid:durableId="33893049">
     <w:abstractNumId w:val="25"/>
   </w:num>
-  <w:num w:numId="32">
+  <w:num w:numId="32" w16cid:durableId="1650093885">
     <w:abstractNumId w:val="5"/>
   </w:num>
 </w:numbering>

</xml_diff>

<commit_message>
All facilitator refinements added except for glossary
</commit_message>
<xml_diff>
--- a/Capstone Project - PROTOTYPE - Version Controlled Document.docx
+++ b/Capstone Project - PROTOTYPE - Version Controlled Document.docx
@@ -761,7 +761,7 @@
           <w:color w:val="auto"/>
         </w:rPr>
       </w:pPr>
-      <w:bookmarkStart w:id="0" w:name="_Toc100502396"/>
+      <w:bookmarkStart w:id="0" w:name="_Toc101207924"/>
       <w:r>
         <w:rPr>
           <w:color w:val="auto"/>
@@ -789,7 +789,7 @@
           <w:color w:val="auto"/>
         </w:rPr>
       </w:pPr>
-      <w:bookmarkStart w:id="1" w:name="_Toc100502397"/>
+      <w:bookmarkStart w:id="1" w:name="_Toc101207925"/>
       <w:r>
         <w:rPr>
           <w:color w:val="auto"/>
@@ -946,7 +946,7 @@
           <w:color w:val="auto"/>
         </w:rPr>
       </w:pPr>
-      <w:bookmarkStart w:id="2" w:name="_Toc100502398"/>
+      <w:bookmarkStart w:id="2" w:name="_Toc101207926"/>
       <w:r>
         <w:rPr>
           <w:color w:val="auto"/>
@@ -1183,11 +1183,9 @@
       <w:r>
         <w:t xml:space="preserve">document/guide’s </w:t>
       </w:r>
-      <w:proofErr w:type="gramStart"/>
-      <w:r>
-        <w:t>author’s</w:t>
-      </w:r>
-      <w:proofErr w:type="gramEnd"/>
+      <w:r>
+        <w:t>authors</w:t>
+      </w:r>
       <w:r>
         <w:t xml:space="preserve"> for consideration. </w:t>
       </w:r>
@@ -1244,7 +1242,7 @@
           <w:color w:val="auto"/>
         </w:rPr>
       </w:pPr>
-      <w:bookmarkStart w:id="3" w:name="_Toc100502399"/>
+      <w:bookmarkStart w:id="3" w:name="_Toc101207927"/>
       <w:r>
         <w:rPr>
           <w:color w:val="auto"/>
@@ -1268,7 +1266,7 @@
           <w:color w:val="auto"/>
         </w:rPr>
       </w:pPr>
-      <w:bookmarkStart w:id="4" w:name="_Toc100502400"/>
+      <w:bookmarkStart w:id="4" w:name="_Toc101207928"/>
       <w:r>
         <w:rPr>
           <w:color w:val="auto"/>
@@ -1552,7 +1550,7 @@
               <w:rPr>
                 <w:rFonts w:ascii="Arial" w:hAnsi="Arial" w:cs="Arial"/>
               </w:rPr>
-              <w:t>09</w:t>
+              <w:t>18</w:t>
             </w:r>
             <w:r>
               <w:rPr>
@@ -1651,7 +1649,7 @@
           <w:color w:val="auto"/>
         </w:rPr>
       </w:pPr>
-      <w:bookmarkStart w:id="5" w:name="_Toc100502401"/>
+      <w:bookmarkStart w:id="5" w:name="_Toc101207929"/>
       <w:r>
         <w:rPr>
           <w:color w:val="auto"/>
@@ -2235,6 +2233,71 @@
           </w:p>
         </w:tc>
       </w:tr>
+      <w:tr>
+        <w:trPr>
+          <w:trHeight w:val="65"/>
+        </w:trPr>
+        <w:tc>
+          <w:tcPr>
+            <w:tcW w:w="988" w:type="dxa"/>
+          </w:tcPr>
+          <w:p>
+            <w:pPr>
+              <w:ind w:right="-6"/>
+              <w:jc w:val="center"/>
+              <w:rPr>
+                <w:rFonts w:ascii="Arial" w:hAnsi="Arial" w:cs="Arial"/>
+              </w:rPr>
+            </w:pPr>
+            <w:r>
+              <w:rPr>
+                <w:rFonts w:ascii="Arial" w:hAnsi="Arial" w:cs="Arial"/>
+              </w:rPr>
+              <w:t>1.11</w:t>
+            </w:r>
+          </w:p>
+        </w:tc>
+        <w:tc>
+          <w:tcPr>
+            <w:tcW w:w="1559" w:type="dxa"/>
+          </w:tcPr>
+          <w:p>
+            <w:pPr>
+              <w:ind w:right="-6"/>
+              <w:jc w:val="center"/>
+              <w:rPr>
+                <w:rFonts w:ascii="Arial" w:hAnsi="Arial" w:cs="Arial"/>
+              </w:rPr>
+            </w:pPr>
+            <w:r>
+              <w:rPr>
+                <w:rFonts w:ascii="Arial" w:hAnsi="Arial" w:cs="Arial"/>
+              </w:rPr>
+              <w:t>18/04/2022</w:t>
+            </w:r>
+          </w:p>
+        </w:tc>
+        <w:tc>
+          <w:tcPr>
+            <w:tcW w:w="6095" w:type="dxa"/>
+          </w:tcPr>
+          <w:p>
+            <w:pPr>
+              <w:ind w:right="-6"/>
+              <w:jc w:val="center"/>
+              <w:rPr>
+                <w:rFonts w:ascii="Arial" w:hAnsi="Arial" w:cs="Arial"/>
+              </w:rPr>
+            </w:pPr>
+            <w:r>
+              <w:rPr>
+                <w:rFonts w:ascii="Arial" w:hAnsi="Arial" w:cs="Arial"/>
+              </w:rPr>
+              <w:t>Refined Prototype submitted to document archive</w:t>
+            </w:r>
+          </w:p>
+        </w:tc>
+      </w:tr>
     </w:tbl>
     <w:p/>
     <w:p/>
@@ -2255,7 +2318,6 @@
         <w:t xml:space="preserve"> from the publicly available instructions and template made available by the Government of Canada’s Public Services and Procurement Ministry (Public Services and Procurement Canada, 2021). </w:t>
       </w:r>
     </w:p>
-    <w:p/>
     <w:p/>
     <w:p/>
     <w:p/>
@@ -2400,7 +2462,7 @@
             <w:rPr>
               <w:color w:val="auto"/>
             </w:rPr>
-            <w:instrText xml:space="preserve"> PAGEREF _Toc100502396 \h </w:instrText>
+            <w:instrText xml:space="preserve"> PAGEREF _Toc101207924 \h </w:instrText>
           </w:r>
           <w:r>
             <w:rPr>
@@ -2464,7 +2526,7 @@
               <w:noProof/>
               <w:color w:val="auto"/>
             </w:rPr>
-            <w:instrText xml:space="preserve"> PAGEREF _Toc100502397 \h </w:instrText>
+            <w:instrText xml:space="preserve"> PAGEREF _Toc101207925 \h </w:instrText>
           </w:r>
           <w:r>
             <w:rPr>
@@ -2529,7 +2591,7 @@
             <w:rPr>
               <w:color w:val="auto"/>
             </w:rPr>
-            <w:instrText xml:space="preserve"> PAGEREF _Toc100502398 \h </w:instrText>
+            <w:instrText xml:space="preserve"> PAGEREF _Toc101207926 \h </w:instrText>
           </w:r>
           <w:r>
             <w:rPr>
@@ -2590,7 +2652,7 @@
             <w:rPr>
               <w:color w:val="auto"/>
             </w:rPr>
-            <w:instrText xml:space="preserve"> PAGEREF _Toc100502399 \h </w:instrText>
+            <w:instrText xml:space="preserve"> PAGEREF _Toc101207927 \h </w:instrText>
           </w:r>
           <w:r>
             <w:rPr>
@@ -2654,7 +2716,7 @@
               <w:noProof/>
               <w:color w:val="auto"/>
             </w:rPr>
-            <w:instrText xml:space="preserve"> PAGEREF _Toc100502400 \h </w:instrText>
+            <w:instrText xml:space="preserve"> PAGEREF _Toc101207928 \h </w:instrText>
           </w:r>
           <w:r>
             <w:rPr>
@@ -2722,7 +2784,7 @@
               <w:noProof/>
               <w:color w:val="auto"/>
             </w:rPr>
-            <w:instrText xml:space="preserve"> PAGEREF _Toc100502401 \h </w:instrText>
+            <w:instrText xml:space="preserve"> PAGEREF _Toc101207929 \h </w:instrText>
           </w:r>
           <w:r>
             <w:rPr>
@@ -2807,7 +2869,7 @@
             <w:rPr>
               <w:color w:val="auto"/>
             </w:rPr>
-            <w:instrText xml:space="preserve"> PAGEREF _Toc100502402 \h </w:instrText>
+            <w:instrText xml:space="preserve"> PAGEREF _Toc101207930 \h </w:instrText>
           </w:r>
           <w:r>
             <w:rPr>
@@ -2888,7 +2950,7 @@
             <w:rPr>
               <w:color w:val="auto"/>
             </w:rPr>
-            <w:instrText xml:space="preserve"> PAGEREF _Toc100502403 \h </w:instrText>
+            <w:instrText xml:space="preserve"> PAGEREF _Toc101207931 \h </w:instrText>
           </w:r>
           <w:r>
             <w:rPr>
@@ -2969,7 +3031,7 @@
             <w:rPr>
               <w:color w:val="auto"/>
             </w:rPr>
-            <w:instrText xml:space="preserve"> PAGEREF _Toc100502404 \h </w:instrText>
+            <w:instrText xml:space="preserve"> PAGEREF _Toc101207932 \h </w:instrText>
           </w:r>
           <w:r>
             <w:rPr>
@@ -3051,7 +3113,7 @@
               <w:noProof/>
               <w:color w:val="auto"/>
             </w:rPr>
-            <w:instrText xml:space="preserve"> PAGEREF _Toc100502405 \h </w:instrText>
+            <w:instrText xml:space="preserve"> PAGEREF _Toc101207933 \h </w:instrText>
           </w:r>
           <w:r>
             <w:rPr>
@@ -3137,7 +3199,7 @@
               <w:noProof/>
               <w:color w:val="auto"/>
             </w:rPr>
-            <w:instrText xml:space="preserve"> PAGEREF _Toc100502406 \h </w:instrText>
+            <w:instrText xml:space="preserve"> PAGEREF _Toc101207934 \h </w:instrText>
           </w:r>
           <w:r>
             <w:rPr>
@@ -3223,7 +3285,7 @@
               <w:noProof/>
               <w:color w:val="auto"/>
             </w:rPr>
-            <w:instrText xml:space="preserve"> PAGEREF _Toc100502407 \h </w:instrText>
+            <w:instrText xml:space="preserve"> PAGEREF _Toc101207935 \h </w:instrText>
           </w:r>
           <w:r>
             <w:rPr>
@@ -3309,7 +3371,7 @@
               <w:noProof/>
               <w:color w:val="auto"/>
             </w:rPr>
-            <w:instrText xml:space="preserve"> PAGEREF _Toc100502408 \h </w:instrText>
+            <w:instrText xml:space="preserve"> PAGEREF _Toc101207936 \h </w:instrText>
           </w:r>
           <w:r>
             <w:rPr>
@@ -3392,7 +3454,7 @@
             <w:rPr>
               <w:color w:val="auto"/>
             </w:rPr>
-            <w:instrText xml:space="preserve"> PAGEREF _Toc100502409 \h </w:instrText>
+            <w:instrText xml:space="preserve"> PAGEREF _Toc101207937 \h </w:instrText>
           </w:r>
           <w:r>
             <w:rPr>
@@ -3474,7 +3536,7 @@
               <w:noProof/>
               <w:color w:val="auto"/>
             </w:rPr>
-            <w:instrText xml:space="preserve"> PAGEREF _Toc100502410 \h </w:instrText>
+            <w:instrText xml:space="preserve"> PAGEREF _Toc101207938 \h </w:instrText>
           </w:r>
           <w:r>
             <w:rPr>
@@ -3560,7 +3622,7 @@
               <w:noProof/>
               <w:color w:val="auto"/>
             </w:rPr>
-            <w:instrText xml:space="preserve"> PAGEREF _Toc100502411 \h </w:instrText>
+            <w:instrText xml:space="preserve"> PAGEREF _Toc101207939 \h </w:instrText>
           </w:r>
           <w:r>
             <w:rPr>
@@ -3646,7 +3708,7 @@
               <w:noProof/>
               <w:color w:val="auto"/>
             </w:rPr>
-            <w:instrText xml:space="preserve"> PAGEREF _Toc100502412 \h </w:instrText>
+            <w:instrText xml:space="preserve"> PAGEREF _Toc101207940 \h </w:instrText>
           </w:r>
           <w:r>
             <w:rPr>
@@ -3732,7 +3794,7 @@
               <w:noProof/>
               <w:color w:val="auto"/>
             </w:rPr>
-            <w:instrText xml:space="preserve"> PAGEREF _Toc100502413 \h </w:instrText>
+            <w:instrText xml:space="preserve"> PAGEREF _Toc101207941 \h </w:instrText>
           </w:r>
           <w:r>
             <w:rPr>
@@ -3815,7 +3877,7 @@
             <w:rPr>
               <w:color w:val="auto"/>
             </w:rPr>
-            <w:instrText xml:space="preserve"> PAGEREF _Toc100502414 \h </w:instrText>
+            <w:instrText xml:space="preserve"> PAGEREF _Toc101207942 \h </w:instrText>
           </w:r>
           <w:r>
             <w:rPr>
@@ -3897,7 +3959,7 @@
               <w:noProof/>
               <w:color w:val="auto"/>
             </w:rPr>
-            <w:instrText xml:space="preserve"> PAGEREF _Toc100502415 \h </w:instrText>
+            <w:instrText xml:space="preserve"> PAGEREF _Toc101207943 \h </w:instrText>
           </w:r>
           <w:r>
             <w:rPr>
@@ -3983,7 +4045,7 @@
               <w:noProof/>
               <w:color w:val="auto"/>
             </w:rPr>
-            <w:instrText xml:space="preserve"> PAGEREF _Toc100502416 \h </w:instrText>
+            <w:instrText xml:space="preserve"> PAGEREF _Toc101207944 \h </w:instrText>
           </w:r>
           <w:r>
             <w:rPr>
@@ -4069,7 +4131,7 @@
               <w:noProof/>
               <w:color w:val="auto"/>
             </w:rPr>
-            <w:instrText xml:space="preserve"> PAGEREF _Toc100502417 \h </w:instrText>
+            <w:instrText xml:space="preserve"> PAGEREF _Toc101207945 \h </w:instrText>
           </w:r>
           <w:r>
             <w:rPr>
@@ -4155,7 +4217,7 @@
               <w:noProof/>
               <w:color w:val="auto"/>
             </w:rPr>
-            <w:instrText xml:space="preserve"> PAGEREF _Toc100502418 \h </w:instrText>
+            <w:instrText xml:space="preserve"> PAGEREF _Toc101207946 \h </w:instrText>
           </w:r>
           <w:r>
             <w:rPr>
@@ -4241,7 +4303,7 @@
               <w:noProof/>
               <w:color w:val="auto"/>
             </w:rPr>
-            <w:instrText xml:space="preserve"> PAGEREF _Toc100502419 \h </w:instrText>
+            <w:instrText xml:space="preserve"> PAGEREF _Toc101207947 \h </w:instrText>
           </w:r>
           <w:r>
             <w:rPr>
@@ -4324,7 +4386,7 @@
             <w:rPr>
               <w:color w:val="auto"/>
             </w:rPr>
-            <w:instrText xml:space="preserve"> PAGEREF _Toc100502420 \h </w:instrText>
+            <w:instrText xml:space="preserve"> PAGEREF _Toc101207948 \h </w:instrText>
           </w:r>
           <w:r>
             <w:rPr>
@@ -4341,7 +4403,7 @@
             <w:rPr>
               <w:color w:val="auto"/>
             </w:rPr>
-            <w:t>IX</w:t>
+            <w:t>X</w:t>
           </w:r>
           <w:r>
             <w:rPr>
@@ -4406,7 +4468,7 @@
               <w:noProof/>
               <w:color w:val="auto"/>
             </w:rPr>
-            <w:instrText xml:space="preserve"> PAGEREF _Toc100502421 \h </w:instrText>
+            <w:instrText xml:space="preserve"> PAGEREF _Toc101207949 \h </w:instrText>
           </w:r>
           <w:r>
             <w:rPr>
@@ -4426,7 +4488,7 @@
               <w:noProof/>
               <w:color w:val="auto"/>
             </w:rPr>
-            <w:t>IX</w:t>
+            <w:t>X</w:t>
           </w:r>
           <w:r>
             <w:rPr>
@@ -4492,7 +4554,7 @@
               <w:noProof/>
               <w:color w:val="auto"/>
             </w:rPr>
-            <w:instrText xml:space="preserve"> PAGEREF _Toc100502422 \h </w:instrText>
+            <w:instrText xml:space="preserve"> PAGEREF _Toc101207950 \h </w:instrText>
           </w:r>
           <w:r>
             <w:rPr>
@@ -4512,7 +4574,7 @@
               <w:noProof/>
               <w:color w:val="auto"/>
             </w:rPr>
-            <w:t>IX</w:t>
+            <w:t>X</w:t>
           </w:r>
           <w:r>
             <w:rPr>
@@ -4578,7 +4640,7 @@
               <w:noProof/>
               <w:color w:val="auto"/>
             </w:rPr>
-            <w:instrText xml:space="preserve"> PAGEREF _Toc100502423 \h </w:instrText>
+            <w:instrText xml:space="preserve"> PAGEREF _Toc101207951 \h </w:instrText>
           </w:r>
           <w:r>
             <w:rPr>
@@ -4598,7 +4660,7 @@
               <w:noProof/>
               <w:color w:val="auto"/>
             </w:rPr>
-            <w:t>IX</w:t>
+            <w:t>X</w:t>
           </w:r>
           <w:r>
             <w:rPr>
@@ -4664,7 +4726,7 @@
               <w:noProof/>
               <w:color w:val="auto"/>
             </w:rPr>
-            <w:instrText xml:space="preserve"> PAGEREF _Toc100502424 \h </w:instrText>
+            <w:instrText xml:space="preserve"> PAGEREF _Toc101207952 \h </w:instrText>
           </w:r>
           <w:r>
             <w:rPr>
@@ -4684,7 +4746,7 @@
               <w:noProof/>
               <w:color w:val="auto"/>
             </w:rPr>
-            <w:t>IX</w:t>
+            <w:t>X</w:t>
           </w:r>
           <w:r>
             <w:rPr>
@@ -4729,7 +4791,7 @@
             <w:rPr>
               <w:color w:val="auto"/>
             </w:rPr>
-            <w:t>TBA</w:t>
+            <w:t>Access Controls</w:t>
           </w:r>
           <w:r>
             <w:rPr>
@@ -4747,7 +4809,7 @@
             <w:rPr>
               <w:color w:val="auto"/>
             </w:rPr>
-            <w:instrText xml:space="preserve"> PAGEREF _Toc100502425 \h </w:instrText>
+            <w:instrText xml:space="preserve"> PAGEREF _Toc101207953 \h </w:instrText>
           </w:r>
           <w:r>
             <w:rPr>
@@ -4764,7 +4826,7 @@
             <w:rPr>
               <w:color w:val="auto"/>
             </w:rPr>
-            <w:t>X</w:t>
+            <w:t>XI</w:t>
           </w:r>
           <w:r>
             <w:rPr>
@@ -4808,7 +4870,7 @@
               <w:noProof/>
               <w:color w:val="auto"/>
             </w:rPr>
-            <w:t>TBA</w:t>
+            <w:t>Authentication</w:t>
           </w:r>
           <w:r>
             <w:rPr>
@@ -4829,7 +4891,7 @@
               <w:noProof/>
               <w:color w:val="auto"/>
             </w:rPr>
-            <w:instrText xml:space="preserve"> PAGEREF _Toc100502426 \h </w:instrText>
+            <w:instrText xml:space="preserve"> PAGEREF _Toc101207954 \h </w:instrText>
           </w:r>
           <w:r>
             <w:rPr>
@@ -4849,7 +4911,7 @@
               <w:noProof/>
               <w:color w:val="auto"/>
             </w:rPr>
-            <w:t>X</w:t>
+            <w:t>XI</w:t>
           </w:r>
           <w:r>
             <w:rPr>
@@ -4894,7 +4956,7 @@
               <w:noProof/>
               <w:color w:val="auto"/>
             </w:rPr>
-            <w:t>TBA</w:t>
+            <w:t>Authorisation</w:t>
           </w:r>
           <w:r>
             <w:rPr>
@@ -4915,7 +4977,7 @@
               <w:noProof/>
               <w:color w:val="auto"/>
             </w:rPr>
-            <w:instrText xml:space="preserve"> PAGEREF _Toc100502427 \h </w:instrText>
+            <w:instrText xml:space="preserve"> PAGEREF _Toc101207955 \h </w:instrText>
           </w:r>
           <w:r>
             <w:rPr>
@@ -4935,7 +4997,266 @@
               <w:noProof/>
               <w:color w:val="auto"/>
             </w:rPr>
-            <w:t>X</w:t>
+            <w:t>XI</w:t>
+          </w:r>
+          <w:r>
+            <w:rPr>
+              <w:noProof/>
+              <w:color w:val="auto"/>
+            </w:rPr>
+            <w:fldChar w:fldCharType="end"/>
+          </w:r>
+        </w:p>
+        <w:p>
+          <w:pPr>
+            <w:pStyle w:val="TOC2"/>
+            <w:rPr>
+              <w:rFonts w:eastAsiaTheme="minorEastAsia"/>
+              <w:bCs w:val="0"/>
+              <w:noProof/>
+              <w:color w:val="auto"/>
+              <w:sz w:val="22"/>
+              <w:lang w:eastAsia="en-AU"/>
+            </w:rPr>
+          </w:pPr>
+          <w:r>
+            <w:rPr>
+              <w:noProof/>
+              <w:color w:val="auto"/>
+            </w:rPr>
+            <w:lastRenderedPageBreak/>
+            <w:t>7.3</w:t>
+          </w:r>
+          <w:r>
+            <w:rPr>
+              <w:rFonts w:eastAsiaTheme="minorEastAsia"/>
+              <w:bCs w:val="0"/>
+              <w:noProof/>
+              <w:color w:val="auto"/>
+              <w:sz w:val="22"/>
+              <w:lang w:eastAsia="en-AU"/>
+            </w:rPr>
+            <w:tab/>
+          </w:r>
+          <w:r>
+            <w:rPr>
+              <w:noProof/>
+              <w:color w:val="auto"/>
+            </w:rPr>
+            <w:t>Access</w:t>
+          </w:r>
+          <w:r>
+            <w:rPr>
+              <w:noProof/>
+              <w:color w:val="auto"/>
+            </w:rPr>
+            <w:tab/>
+          </w:r>
+          <w:r>
+            <w:rPr>
+              <w:noProof/>
+              <w:color w:val="auto"/>
+            </w:rPr>
+            <w:fldChar w:fldCharType="begin"/>
+          </w:r>
+          <w:r>
+            <w:rPr>
+              <w:noProof/>
+              <w:color w:val="auto"/>
+            </w:rPr>
+            <w:instrText xml:space="preserve"> PAGEREF _Toc101207956 \h </w:instrText>
+          </w:r>
+          <w:r>
+            <w:rPr>
+              <w:noProof/>
+              <w:color w:val="auto"/>
+            </w:rPr>
+          </w:r>
+          <w:r>
+            <w:rPr>
+              <w:noProof/>
+              <w:color w:val="auto"/>
+            </w:rPr>
+            <w:fldChar w:fldCharType="separate"/>
+          </w:r>
+          <w:r>
+            <w:rPr>
+              <w:noProof/>
+              <w:color w:val="auto"/>
+            </w:rPr>
+            <w:t>XI</w:t>
+          </w:r>
+          <w:r>
+            <w:rPr>
+              <w:noProof/>
+              <w:color w:val="auto"/>
+            </w:rPr>
+            <w:fldChar w:fldCharType="end"/>
+          </w:r>
+        </w:p>
+        <w:p>
+          <w:pPr>
+            <w:pStyle w:val="TOC2"/>
+            <w:rPr>
+              <w:rFonts w:eastAsiaTheme="minorEastAsia"/>
+              <w:bCs w:val="0"/>
+              <w:noProof/>
+              <w:color w:val="auto"/>
+              <w:sz w:val="22"/>
+              <w:lang w:eastAsia="en-AU"/>
+            </w:rPr>
+          </w:pPr>
+          <w:r>
+            <w:rPr>
+              <w:noProof/>
+              <w:color w:val="auto"/>
+            </w:rPr>
+            <w:t>7.4</w:t>
+          </w:r>
+          <w:r>
+            <w:rPr>
+              <w:rFonts w:eastAsiaTheme="minorEastAsia"/>
+              <w:bCs w:val="0"/>
+              <w:noProof/>
+              <w:color w:val="auto"/>
+              <w:sz w:val="22"/>
+              <w:lang w:eastAsia="en-AU"/>
+            </w:rPr>
+            <w:tab/>
+          </w:r>
+          <w:r>
+            <w:rPr>
+              <w:noProof/>
+              <w:color w:val="auto"/>
+            </w:rPr>
+            <w:t>Manage</w:t>
+          </w:r>
+          <w:r>
+            <w:rPr>
+              <w:noProof/>
+              <w:color w:val="auto"/>
+            </w:rPr>
+            <w:tab/>
+          </w:r>
+          <w:r>
+            <w:rPr>
+              <w:noProof/>
+              <w:color w:val="auto"/>
+            </w:rPr>
+            <w:fldChar w:fldCharType="begin"/>
+          </w:r>
+          <w:r>
+            <w:rPr>
+              <w:noProof/>
+              <w:color w:val="auto"/>
+            </w:rPr>
+            <w:instrText xml:space="preserve"> PAGEREF _Toc101207957 \h </w:instrText>
+          </w:r>
+          <w:r>
+            <w:rPr>
+              <w:noProof/>
+              <w:color w:val="auto"/>
+            </w:rPr>
+          </w:r>
+          <w:r>
+            <w:rPr>
+              <w:noProof/>
+              <w:color w:val="auto"/>
+            </w:rPr>
+            <w:fldChar w:fldCharType="separate"/>
+          </w:r>
+          <w:r>
+            <w:rPr>
+              <w:noProof/>
+              <w:color w:val="auto"/>
+            </w:rPr>
+            <w:t>XI</w:t>
+          </w:r>
+          <w:r>
+            <w:rPr>
+              <w:noProof/>
+              <w:color w:val="auto"/>
+            </w:rPr>
+            <w:fldChar w:fldCharType="end"/>
+          </w:r>
+        </w:p>
+        <w:p>
+          <w:pPr>
+            <w:pStyle w:val="TOC2"/>
+            <w:rPr>
+              <w:rFonts w:eastAsiaTheme="minorEastAsia"/>
+              <w:bCs w:val="0"/>
+              <w:noProof/>
+              <w:color w:val="auto"/>
+              <w:sz w:val="22"/>
+              <w:lang w:eastAsia="en-AU"/>
+            </w:rPr>
+          </w:pPr>
+          <w:r>
+            <w:rPr>
+              <w:noProof/>
+              <w:color w:val="auto"/>
+            </w:rPr>
+            <w:t>7.5</w:t>
+          </w:r>
+          <w:r>
+            <w:rPr>
+              <w:rFonts w:eastAsiaTheme="minorEastAsia"/>
+              <w:bCs w:val="0"/>
+              <w:noProof/>
+              <w:color w:val="auto"/>
+              <w:sz w:val="22"/>
+              <w:lang w:eastAsia="en-AU"/>
+            </w:rPr>
+            <w:tab/>
+          </w:r>
+          <w:r>
+            <w:rPr>
+              <w:noProof/>
+              <w:color w:val="auto"/>
+            </w:rPr>
+            <w:t>Audit</w:t>
+          </w:r>
+          <w:r>
+            <w:rPr>
+              <w:noProof/>
+              <w:color w:val="auto"/>
+            </w:rPr>
+            <w:tab/>
+          </w:r>
+          <w:r>
+            <w:rPr>
+              <w:noProof/>
+              <w:color w:val="auto"/>
+            </w:rPr>
+            <w:fldChar w:fldCharType="begin"/>
+          </w:r>
+          <w:r>
+            <w:rPr>
+              <w:noProof/>
+              <w:color w:val="auto"/>
+            </w:rPr>
+            <w:instrText xml:space="preserve"> PAGEREF _Toc101207958 \h </w:instrText>
+          </w:r>
+          <w:r>
+            <w:rPr>
+              <w:noProof/>
+              <w:color w:val="auto"/>
+            </w:rPr>
+          </w:r>
+          <w:r>
+            <w:rPr>
+              <w:noProof/>
+              <w:color w:val="auto"/>
+            </w:rPr>
+            <w:fldChar w:fldCharType="separate"/>
+          </w:r>
+          <w:r>
+            <w:rPr>
+              <w:noProof/>
+              <w:color w:val="auto"/>
+            </w:rPr>
+            <w:t>XI</w:t>
           </w:r>
           <w:r>
             <w:rPr>
@@ -4962,7 +5283,6 @@
             <w:rPr>
               <w:color w:val="auto"/>
             </w:rPr>
-            <w:lastRenderedPageBreak/>
             <w:t>List of references</w:t>
           </w:r>
           <w:r>
@@ -4981,7 +5301,7 @@
             <w:rPr>
               <w:color w:val="auto"/>
             </w:rPr>
-            <w:instrText xml:space="preserve"> PAGEREF _Toc100502428 \h </w:instrText>
+            <w:instrText xml:space="preserve"> PAGEREF _Toc101207959 \h </w:instrText>
           </w:r>
           <w:r>
             <w:rPr>
@@ -4998,7 +5318,7 @@
             <w:rPr>
               <w:color w:val="auto"/>
             </w:rPr>
-            <w:t>XI</w:t>
+            <w:t>XII</w:t>
           </w:r>
           <w:r>
             <w:rPr>
@@ -5060,7 +5380,7 @@
             <w:rPr>
               <w:color w:val="auto"/>
             </w:rPr>
-            <w:instrText xml:space="preserve"> PAGEREF _Toc100502429 \h </w:instrText>
+            <w:instrText xml:space="preserve"> PAGEREF _Toc101207960 \h </w:instrText>
           </w:r>
           <w:r>
             <w:rPr>
@@ -5077,7 +5397,7 @@
             <w:rPr>
               <w:color w:val="auto"/>
             </w:rPr>
-            <w:t>XII</w:t>
+            <w:t>XIV</w:t>
           </w:r>
           <w:r>
             <w:rPr>
@@ -5122,7 +5442,7 @@
           <w:color w:val="auto"/>
         </w:rPr>
       </w:pPr>
-      <w:bookmarkStart w:id="6" w:name="_Toc100502402"/>
+      <w:bookmarkStart w:id="6" w:name="_Toc101207930"/>
       <w:r>
         <w:rPr>
           <w:rFonts w:cstheme="minorHAnsi"/>
@@ -5410,7 +5730,7 @@
           <w:color w:val="auto"/>
         </w:rPr>
       </w:pPr>
-      <w:bookmarkStart w:id="7" w:name="_Toc100502403"/>
+      <w:bookmarkStart w:id="7" w:name="_Toc101207931"/>
       <w:r>
         <w:rPr>
           <w:rFonts w:cstheme="minorHAnsi"/>
@@ -5561,7 +5881,7 @@
           <w:color w:val="auto"/>
         </w:rPr>
       </w:pPr>
-      <w:bookmarkStart w:id="8" w:name="_Toc100502404"/>
+      <w:bookmarkStart w:id="8" w:name="_Toc101207932"/>
       <w:r>
         <w:rPr>
           <w:rFonts w:cstheme="minorHAnsi"/>
@@ -5579,7 +5899,7 @@
           <w:color w:val="auto"/>
         </w:rPr>
       </w:pPr>
-      <w:bookmarkStart w:id="9" w:name="_Toc100502405"/>
+      <w:bookmarkStart w:id="9" w:name="_Toc101207933"/>
       <w:r>
         <w:rPr>
           <w:color w:val="auto"/>
@@ -5677,7 +5997,7 @@
           <w:color w:val="auto"/>
         </w:rPr>
       </w:pPr>
-      <w:bookmarkStart w:id="10" w:name="_Toc100502406"/>
+      <w:bookmarkStart w:id="10" w:name="_Toc101207934"/>
       <w:r>
         <w:rPr>
           <w:color w:val="auto"/>
@@ -5743,7 +6063,7 @@
           <w:color w:val="auto"/>
         </w:rPr>
       </w:pPr>
-      <w:bookmarkStart w:id="11" w:name="_Toc100502407"/>
+      <w:bookmarkStart w:id="11" w:name="_Toc101207935"/>
       <w:r>
         <w:rPr>
           <w:color w:val="auto"/>
@@ -5764,7 +6084,7 @@
           <w:color w:val="auto"/>
         </w:rPr>
       </w:pPr>
-      <w:bookmarkStart w:id="12" w:name="_Toc100502408"/>
+      <w:bookmarkStart w:id="12" w:name="_Toc101207936"/>
       <w:r>
         <w:rPr>
           <w:color w:val="auto"/>
@@ -5823,7 +6143,7 @@
           <w:color w:val="auto"/>
         </w:rPr>
       </w:pPr>
-      <w:bookmarkStart w:id="14" w:name="_Toc100502409"/>
+      <w:bookmarkStart w:id="14" w:name="_Toc101207937"/>
       <w:r>
         <w:rPr>
           <w:color w:val="auto"/>
@@ -5846,7 +6166,7 @@
         </w:rPr>
         <w:t xml:space="preserve"> </w:t>
       </w:r>
-      <w:bookmarkStart w:id="15" w:name="_Toc100502410"/>
+      <w:bookmarkStart w:id="15" w:name="_Toc101207938"/>
       <w:r>
         <w:rPr>
           <w:color w:val="auto"/>
@@ -5978,7 +6298,7 @@
           <w:color w:val="auto"/>
         </w:rPr>
       </w:pPr>
-      <w:bookmarkStart w:id="16" w:name="_Toc100502411"/>
+      <w:bookmarkStart w:id="16" w:name="_Toc101207939"/>
       <w:r>
         <w:rPr>
           <w:color w:val="auto"/>
@@ -5995,192 +6315,166 @@
         <w:t xml:space="preserve"> completed once they are made available. Although some vendors will provide the latest software updates that will allow for your printing device to work immediately, updates </w:t>
       </w:r>
       <w:r>
-        <w:t xml:space="preserve">will occur as the manufacturer is made aware of issues with their original software </w:t>
-      </w:r>
-    </w:p>
-    <w:p>
-      <w:pPr>
-        <w:pStyle w:val="Heading2"/>
-        <w:rPr>
-          <w:color w:val="auto"/>
-        </w:rPr>
-      </w:pPr>
-      <w:bookmarkStart w:id="17" w:name="_Toc100502412"/>
-      <w:r>
-        <w:rPr>
-          <w:color w:val="auto"/>
-        </w:rPr>
-        <w:t>Faults/Maintenance/Repairs</w:t>
-      </w:r>
-      <w:bookmarkEnd w:id="17"/>
-    </w:p>
-    <w:p>
-      <w:r>
-        <w:t>Depending on if your printing device is subject to a warranty claim or is eligible for a service call out as part of the original sale or lease agreement</w:t>
-      </w:r>
-      <w:r>
-        <w:t xml:space="preserve">, a fault or maintenance call also </w:t>
-      </w:r>
-    </w:p>
-    <w:p>
-      <w:pPr>
-        <w:pStyle w:val="Heading2"/>
-        <w:rPr>
-          <w:color w:val="auto"/>
-        </w:rPr>
-      </w:pPr>
-      <w:bookmarkStart w:id="18" w:name="_Toc100502413"/>
-      <w:r>
-        <w:rPr>
-          <w:color w:val="auto"/>
-        </w:rPr>
-        <w:t>Device Configuration</w:t>
-      </w:r>
-      <w:bookmarkEnd w:id="18"/>
-    </w:p>
-    <w:p>
-      <w:pPr>
-        <w:spacing w:line="480" w:lineRule="auto"/>
+        <w:t xml:space="preserve">will occur </w:t>
+      </w:r>
+      <w:r>
+        <w:t xml:space="preserve">over time </w:t>
+      </w:r>
+      <w:r>
+        <w:t xml:space="preserve">as the manufacturer is made aware of issues with their original software </w:t>
+      </w:r>
+      <w:r>
+        <w:t xml:space="preserve">and can also provide other new benefits to older, even outdated printing devices </w:t>
+      </w:r>
+    </w:p>
+    <w:p>
+      <w:r>
+        <w:t>(</w:t>
+      </w:r>
+      <w:proofErr w:type="spellStart"/>
+      <w:r>
+        <w:t>Symanovich</w:t>
+      </w:r>
+      <w:proofErr w:type="spellEnd"/>
+      <w:r>
+        <w:t>, 2021).</w:t>
+      </w:r>
+    </w:p>
+    <w:p/>
+    <w:p>
+      <w:r>
+        <w:t xml:space="preserve">The recommended timeframe for applying </w:t>
+      </w:r>
+      <w:r>
+        <w:t xml:space="preserve">patches can vary, </w:t>
+      </w:r>
+      <w:r>
+        <w:t>however</w:t>
+      </w:r>
+      <w:r>
+        <w:t xml:space="preserve"> </w:t>
+      </w:r>
+      <w:r>
+        <w:t>devices such as</w:t>
+      </w:r>
+      <w:r>
+        <w:t xml:space="preserve"> printers</w:t>
+      </w:r>
+      <w:r>
+        <w:t>,</w:t>
+      </w:r>
+      <w:r>
+        <w:t xml:space="preserve"> the </w:t>
+      </w:r>
+      <w:r>
+        <w:rPr>
+          <w:i/>
+          <w:iCs/>
+        </w:rPr>
+        <w:t>Essential Eight Maturity Model</w:t>
+      </w:r>
+      <w:r>
+        <w:t xml:space="preserve"> (</w:t>
+      </w:r>
+      <w:r>
+        <w:t>2021) recommends a</w:t>
+      </w:r>
+      <w:r>
+        <w:t xml:space="preserve"> </w:t>
+      </w:r>
+      <w:r>
+        <w:t>timeframe</w:t>
+      </w:r>
+    </w:p>
+    <w:p>
+      <w:r>
+        <w:t xml:space="preserve">for updates </w:t>
+      </w:r>
+      <w:r>
+        <w:t>on</w:t>
+      </w:r>
+      <w:r>
+        <w:t xml:space="preserve"> applications like </w:t>
+      </w:r>
+      <w:r>
+        <w:t>those</w:t>
+      </w:r>
+      <w:r>
+        <w:t xml:space="preserve"> associated with printers, at within </w:t>
+      </w:r>
+      <w:r>
         <w:rPr>
           <w:b/>
           <w:bCs/>
           <w:i/>
           <w:iCs/>
-        </w:rPr>
-      </w:pPr>
-      <w:r>
+          <w:u w:val="single"/>
+        </w:rPr>
+        <w:t>one month</w:t>
+      </w:r>
+      <w:r>
+        <w:t xml:space="preserve"> </w:t>
+      </w:r>
+      <w:r>
+        <w:t xml:space="preserve">of </w:t>
+      </w:r>
+      <w:r>
+        <w:t xml:space="preserve">the patch or software updates </w:t>
+      </w:r>
+      <w:r>
+        <w:t>release.</w:t>
+      </w:r>
+    </w:p>
+    <w:p>
+      <w:pPr>
+        <w:pStyle w:val="Heading2"/>
+        <w:rPr>
+          <w:color w:val="auto"/>
+        </w:rPr>
+      </w:pPr>
+      <w:bookmarkStart w:id="17" w:name="_Toc101207940"/>
+      <w:r>
+        <w:rPr>
+          <w:color w:val="auto"/>
+        </w:rPr>
+        <w:t>Faults/Maintenance/Repairs</w:t>
+      </w:r>
+      <w:bookmarkEnd w:id="17"/>
+    </w:p>
+    <w:p>
+      <w:r>
+        <w:t>Depending on if your printing device is subject to a warranty claim or is eligible for a service call out as part of the original sale or lease agreement</w:t>
+      </w:r>
+      <w:r>
+        <w:t xml:space="preserve">, a fault or maintenance call also </w:t>
+      </w:r>
+    </w:p>
+    <w:p>
+      <w:pPr>
+        <w:pStyle w:val="Heading2"/>
+        <w:rPr>
+          <w:color w:val="auto"/>
+        </w:rPr>
+      </w:pPr>
+      <w:bookmarkStart w:id="18" w:name="_Toc101207941"/>
+      <w:r>
+        <w:rPr>
+          <w:color w:val="auto"/>
+        </w:rPr>
+        <w:t>Device Configuration</w:t>
+      </w:r>
+      <w:bookmarkEnd w:id="18"/>
+    </w:p>
+    <w:p>
+      <w:pPr>
+        <w:spacing w:line="480" w:lineRule="auto"/>
         <w:rPr>
           <w:b/>
           <w:bCs/>
           <w:i/>
           <w:iCs/>
         </w:rPr>
-        <w:t>THIS HEADING REQUIRES FEEDBACK BEFORE IMPLEMENTATION</w:t>
-      </w:r>
-    </w:p>
-    <w:p/>
-    <w:p/>
-    <w:p/>
-    <w:p/>
-    <w:p/>
-    <w:p/>
-    <w:p/>
-    <w:p/>
-    <w:p/>
-    <w:p/>
-    <w:p/>
-    <w:p/>
-    <w:p/>
-    <w:p/>
-    <w:p>
-      <w:pPr>
-        <w:pStyle w:val="Heading1"/>
-        <w:rPr>
-          <w:color w:val="auto"/>
-        </w:rPr>
-      </w:pPr>
-      <w:bookmarkStart w:id="19" w:name="_Toc100502414"/>
-      <w:r>
-        <w:rPr>
-          <w:color w:val="auto"/>
-        </w:rPr>
-        <w:lastRenderedPageBreak/>
-        <w:t>Vendor Maintenance and Repairs</w:t>
-      </w:r>
-      <w:bookmarkEnd w:id="19"/>
-    </w:p>
-    <w:p>
-      <w:pPr>
-        <w:pStyle w:val="Heading2"/>
-        <w:rPr>
-          <w:color w:val="auto"/>
-        </w:rPr>
-      </w:pPr>
-      <w:bookmarkStart w:id="20" w:name="_Toc100502415"/>
-      <w:r>
-        <w:rPr>
-          <w:color w:val="auto"/>
-        </w:rPr>
-        <w:t>Contacting the Vendor/Technical/Manufacturer</w:t>
-      </w:r>
-      <w:bookmarkEnd w:id="20"/>
-    </w:p>
-    <w:p>
-      <w:r>
-        <w:t xml:space="preserve">It is important that contact details are correct and up to date should a warranty or service call be required to both troubleshoot issues either by offsite or onsite technical support. </w:t>
-      </w:r>
-    </w:p>
-    <w:p/>
-    <w:p>
-      <w:r>
-        <w:t>For warranty claims and technical support made over the phone, always contact the service pro</w:t>
-      </w:r>
-      <w:r>
-        <w:t xml:space="preserve">vider on the details they have provided. </w:t>
-      </w:r>
-    </w:p>
-    <w:p>
-      <w:pPr>
-        <w:pStyle w:val="Heading2"/>
-        <w:rPr>
-          <w:color w:val="auto"/>
-        </w:rPr>
-      </w:pPr>
-      <w:bookmarkStart w:id="21" w:name="_Toc100502416"/>
-      <w:r>
-        <w:rPr>
-          <w:color w:val="auto"/>
-        </w:rPr>
-        <w:t>Organising a Service Call</w:t>
-      </w:r>
-      <w:bookmarkEnd w:id="21"/>
-    </w:p>
-    <w:p>
-      <w:r>
-        <w:t xml:space="preserve">Service calls should only be placed by both secure and </w:t>
-      </w:r>
-      <w:r>
-        <w:t>pre-determined methods. For example, individual staff mobile hone or other IoT devices should be avoided when making service call,</w:t>
-      </w:r>
-    </w:p>
-    <w:p>
-      <w:pPr>
-        <w:pStyle w:val="Heading2"/>
-        <w:rPr>
-          <w:color w:val="auto"/>
-        </w:rPr>
-      </w:pPr>
-      <w:bookmarkStart w:id="22" w:name="_Toc100502417"/>
-      <w:r>
-        <w:rPr>
-          <w:color w:val="auto"/>
-        </w:rPr>
-        <w:t>Confirming vendor/repair agent identity</w:t>
-      </w:r>
-      <w:bookmarkEnd w:id="22"/>
-    </w:p>
-    <w:p>
-      <w:r>
-        <w:t>Should an apparent call be made from someone claiming to be a vendor, staff who would answer or respond to these calls</w:t>
-      </w:r>
-    </w:p>
-    <w:p>
-      <w:pPr>
-        <w:pStyle w:val="Heading2"/>
-        <w:rPr>
-          <w:color w:val="auto"/>
-        </w:rPr>
-      </w:pPr>
-      <w:bookmarkStart w:id="23" w:name="_Toc100502418"/>
-      <w:r>
-        <w:rPr>
-          <w:color w:val="auto"/>
-        </w:rPr>
-        <w:t>Restricting Access</w:t>
-      </w:r>
-      <w:bookmarkEnd w:id="23"/>
-    </w:p>
-    <w:p>
+      </w:pPr>
       <w:r>
         <w:rPr>
           <w:b/>
@@ -6188,8 +6482,38 @@
           <w:i/>
           <w:iCs/>
         </w:rPr>
-        <w:t>PENDING FURTHER RESEARCH</w:t>
-      </w:r>
+        <w:t>THIS HEADING REQUIRES FEEDBACK BEFORE IMPLEMENTATION</w:t>
+      </w:r>
+    </w:p>
+    <w:p/>
+    <w:p/>
+    <w:p/>
+    <w:p/>
+    <w:p/>
+    <w:p/>
+    <w:p/>
+    <w:p/>
+    <w:p/>
+    <w:p/>
+    <w:p/>
+    <w:p/>
+    <w:p/>
+    <w:p/>
+    <w:p>
+      <w:pPr>
+        <w:pStyle w:val="Heading1"/>
+        <w:rPr>
+          <w:color w:val="auto"/>
+        </w:rPr>
+      </w:pPr>
+      <w:bookmarkStart w:id="19" w:name="_Toc101207942"/>
+      <w:r>
+        <w:rPr>
+          <w:color w:val="auto"/>
+        </w:rPr>
+        <w:t>Vendor Maintenance and Repairs</w:t>
+      </w:r>
+      <w:bookmarkEnd w:id="19"/>
     </w:p>
     <w:p>
       <w:pPr>
@@ -6198,165 +6522,559 @@
           <w:color w:val="auto"/>
         </w:rPr>
       </w:pPr>
-      <w:bookmarkStart w:id="24" w:name="_Toc100502419"/>
+      <w:bookmarkStart w:id="20" w:name="_Toc101207943"/>
       <w:r>
         <w:rPr>
           <w:color w:val="auto"/>
         </w:rPr>
-        <w:t>Confirming Work Completed</w:t>
-      </w:r>
-      <w:bookmarkEnd w:id="24"/>
-    </w:p>
-    <w:p>
-      <w:pPr>
-        <w:spacing w:line="480" w:lineRule="auto"/>
+        <w:t>Contacting the Vendor/Technical/Manufacturer</w:t>
+      </w:r>
+      <w:bookmarkEnd w:id="20"/>
+    </w:p>
+    <w:p>
+      <w:r>
+        <w:t xml:space="preserve">It is important that contact details are correct and up to date should a warranty or service call be required to both troubleshoot issues either by offsite or onsite technical support. </w:t>
+      </w:r>
+      <w:r>
+        <w:t>Having these details on hand and as accurate as possible will p</w:t>
+      </w:r>
+      <w:r>
+        <w:t xml:space="preserve">otentially reduce the devices downtime. </w:t>
+      </w:r>
+    </w:p>
+    <w:p/>
+    <w:p>
+      <w:r>
+        <w:t>For warranty claims and technical support made over the phone, always contact the service pro</w:t>
+      </w:r>
+      <w:r>
+        <w:t>vider on the details they have provided</w:t>
+      </w:r>
+      <w:r>
+        <w:t xml:space="preserve"> wherever possible and centralise</w:t>
+      </w:r>
+      <w:r>
+        <w:t xml:space="preserve"> the</w:t>
+      </w:r>
+      <w:r>
+        <w:t xml:space="preserve">se calls to be handled by those with access to such warranty, </w:t>
+      </w:r>
+      <w:r>
+        <w:t>lease,</w:t>
+      </w:r>
+      <w:r>
+        <w:t xml:space="preserve"> and maintenance contracts available on hand. </w:t>
+      </w:r>
+    </w:p>
+    <w:p>
+      <w:pPr>
+        <w:pStyle w:val="Heading2"/>
+        <w:rPr>
+          <w:color w:val="auto"/>
+        </w:rPr>
+      </w:pPr>
+      <w:bookmarkStart w:id="21" w:name="_Toc101207944"/>
+      <w:r>
+        <w:rPr>
+          <w:color w:val="auto"/>
+        </w:rPr>
+        <w:t>Organising a Service Call</w:t>
+      </w:r>
+      <w:bookmarkEnd w:id="21"/>
+    </w:p>
+    <w:p>
+      <w:r>
+        <w:t xml:space="preserve">Service calls should only be placed by both secure and </w:t>
+      </w:r>
+      <w:r>
+        <w:t xml:space="preserve">pre-determined methods. For example, </w:t>
+      </w:r>
+      <w:r>
+        <w:t>staff owned</w:t>
+      </w:r>
+      <w:r>
+        <w:t xml:space="preserve"> mobile </w:t>
+      </w:r>
+      <w:r>
+        <w:t>p</w:t>
+      </w:r>
+      <w:r>
+        <w:t>hone</w:t>
+      </w:r>
+      <w:r>
+        <w:t>s</w:t>
+      </w:r>
+      <w:r>
+        <w:t xml:space="preserve"> or other IoT devices should be </w:t>
+      </w:r>
+      <w:r>
+        <w:t xml:space="preserve">strictly </w:t>
+      </w:r>
+      <w:r>
+        <w:t>avoided when making service call</w:t>
+      </w:r>
+      <w:r>
+        <w:t xml:space="preserve">s or communicating with vendors </w:t>
+      </w:r>
+      <w:r>
+        <w:t xml:space="preserve">and manufacturers at any time. </w:t>
+      </w:r>
+    </w:p>
+    <w:p>
+      <w:pPr>
+        <w:pStyle w:val="Heading2"/>
+        <w:rPr>
+          <w:color w:val="auto"/>
+        </w:rPr>
+      </w:pPr>
+      <w:bookmarkStart w:id="22" w:name="_Toc101207945"/>
+      <w:r>
+        <w:rPr>
+          <w:color w:val="auto"/>
+        </w:rPr>
+        <w:t>Confirming vendor/repair agent identity</w:t>
+      </w:r>
+      <w:bookmarkEnd w:id="22"/>
+    </w:p>
+    <w:p>
+      <w:r>
+        <w:t>Should an apparent call be made from someone claiming to be a vendor, staff who would answer or respond to these calls</w:t>
+      </w:r>
+      <w:r>
+        <w:t xml:space="preserve"> should immediately filter them through to designated contacts (this may just be yourself if you are a small business owner and the business’s only employee) as this will assist with verification etc</w:t>
+      </w:r>
+      <w:r>
+        <w:t xml:space="preserve"> and avoid imitation or </w:t>
+      </w:r>
+      <w:r>
+        <w:rPr>
+          <w:i/>
+          <w:iCs/>
+        </w:rPr>
+        <w:t>spoofing</w:t>
+      </w:r>
+      <w:r>
+        <w:t xml:space="preserve"> attacks by malicious actors. </w:t>
+      </w:r>
+    </w:p>
+    <w:p>
+      <w:pPr>
+        <w:pStyle w:val="Heading2"/>
+        <w:rPr>
+          <w:color w:val="auto"/>
+        </w:rPr>
+      </w:pPr>
+      <w:bookmarkStart w:id="23" w:name="_Toc101207946"/>
+      <w:r>
+        <w:rPr>
+          <w:color w:val="auto"/>
+        </w:rPr>
+        <w:t>Restricting Access</w:t>
+      </w:r>
+      <w:bookmarkEnd w:id="23"/>
+    </w:p>
+    <w:p>
+      <w:r>
+        <w:t>There is a need to balance the needs of vendors to access your premises and your network whilst also protecting your printer and other critical network devices, but ultimately it is recommended to work with vendors whilst also helping them understand your needs and wants to protect your infrastructure from potential cybercriminals (Smith, n.d.).</w:t>
+      </w:r>
+    </w:p>
+    <w:p/>
+    <w:p>
+      <w:r>
+        <w:t xml:space="preserve">Securing printing and </w:t>
+      </w:r>
+      <w:r>
+        <w:t xml:space="preserve">associated </w:t>
+      </w:r>
+      <w:r>
+        <w:t xml:space="preserve">network devices is covered in greater detail under the </w:t>
+      </w:r>
+      <w:r>
         <w:rPr>
           <w:b/>
           <w:bCs/>
           <w:i/>
           <w:iCs/>
         </w:rPr>
-      </w:pPr>
-      <w:r>
+        <w:t>Access Controls</w:t>
+      </w:r>
+      <w:r>
+        <w:t xml:space="preserve"> </w:t>
+      </w:r>
+      <w:r>
+        <w:t>section (See below).</w:t>
+      </w:r>
+    </w:p>
+    <w:p>
+      <w:pPr>
+        <w:pStyle w:val="Heading2"/>
+        <w:rPr>
+          <w:color w:val="auto"/>
+        </w:rPr>
+      </w:pPr>
+      <w:bookmarkStart w:id="24" w:name="_Toc101207947"/>
+      <w:r>
+        <w:rPr>
+          <w:color w:val="auto"/>
+        </w:rPr>
+        <w:t>Confirming Work Completed</w:t>
+      </w:r>
+      <w:bookmarkEnd w:id="24"/>
+    </w:p>
+    <w:p>
+      <w:r>
+        <w:t xml:space="preserve">Once </w:t>
+      </w:r>
+      <w:r>
+        <w:t>a vendor claims that the work required has been completed, depending if the work was successful or unsuccessful will decide the next steps that should be taken:</w:t>
+      </w:r>
+    </w:p>
+    <w:p/>
+    <w:p>
+      <w:pPr>
+        <w:rPr>
+          <w:b/>
+          <w:bCs/>
+          <w:u w:val="single"/>
+        </w:rPr>
+      </w:pPr>
+      <w:r>
+        <w:rPr>
+          <w:b/>
+          <w:bCs/>
+          <w:u w:val="single"/>
+        </w:rPr>
+        <w:t>If w</w:t>
+      </w:r>
+      <w:r>
+        <w:rPr>
+          <w:b/>
+          <w:bCs/>
+          <w:u w:val="single"/>
+        </w:rPr>
+        <w:t xml:space="preserve">ork </w:t>
+      </w:r>
+      <w:r>
+        <w:rPr>
+          <w:b/>
+          <w:bCs/>
+          <w:u w:val="single"/>
+        </w:rPr>
+        <w:t xml:space="preserve">is </w:t>
+      </w:r>
+      <w:r>
+        <w:rPr>
+          <w:b/>
+          <w:bCs/>
+          <w:u w:val="single"/>
+        </w:rPr>
+        <w:t xml:space="preserve">completed successfully: </w:t>
+      </w:r>
+    </w:p>
+    <w:p/>
+    <w:p>
+      <w:r>
+        <w:lastRenderedPageBreak/>
+        <w:t xml:space="preserve">The </w:t>
+      </w:r>
+      <w:r>
+        <w:t xml:space="preserve">authorised </w:t>
+      </w:r>
+      <w:r>
+        <w:t>representative</w:t>
+      </w:r>
+      <w:r>
+        <w:t xml:space="preserve"> should be able to </w:t>
+      </w:r>
+      <w:r>
+        <w:t>demonstrate</w:t>
+      </w:r>
+      <w:r>
+        <w:t xml:space="preserve"> that the work required has been completed and </w:t>
+      </w:r>
+      <w:r>
+        <w:t>provide an overview of the</w:t>
+      </w:r>
+      <w:r>
+        <w:t xml:space="preserve"> maintenance/repair, </w:t>
+      </w:r>
+      <w:r>
+        <w:t>installation,</w:t>
+      </w:r>
+      <w:r>
+        <w:t xml:space="preserve"> or removal of equipment to the business representative </w:t>
+      </w:r>
+      <w:r>
+        <w:t>monitoring and waiting for the vendor or representative to complete their work.</w:t>
+      </w:r>
+      <w:r>
+        <w:t xml:space="preserve"> </w:t>
+      </w:r>
+    </w:p>
+    <w:p/>
+    <w:p>
+      <w:r>
+        <w:t xml:space="preserve">There should be </w:t>
+      </w:r>
+      <w:r>
+        <w:t xml:space="preserve">detailed </w:t>
+      </w:r>
+      <w:r>
+        <w:t xml:space="preserve">documentation provided </w:t>
+      </w:r>
+      <w:r>
+        <w:t>by the vendor for accurate record keeping should there be any associated issues with the work completed later on.</w:t>
+      </w:r>
+    </w:p>
+    <w:p/>
+    <w:p>
+      <w:pPr>
+        <w:rPr>
+          <w:b/>
+          <w:bCs/>
+          <w:u w:val="single"/>
+        </w:rPr>
+      </w:pPr>
+      <w:r>
+        <w:rPr>
+          <w:b/>
+          <w:bCs/>
+          <w:u w:val="single"/>
+        </w:rPr>
+        <w:t>If w</w:t>
+      </w:r>
+      <w:r>
+        <w:rPr>
+          <w:b/>
+          <w:bCs/>
+          <w:u w:val="single"/>
+        </w:rPr>
+        <w:t xml:space="preserve">ork </w:t>
+      </w:r>
+      <w:r>
+        <w:rPr>
+          <w:b/>
+          <w:bCs/>
+          <w:u w:val="single"/>
+        </w:rPr>
+        <w:t xml:space="preserve">is </w:t>
+      </w:r>
+      <w:r>
+        <w:rPr>
+          <w:b/>
+          <w:bCs/>
+          <w:u w:val="single"/>
+        </w:rPr>
+        <w:t xml:space="preserve">completed </w:t>
+      </w:r>
+      <w:r>
+        <w:rPr>
+          <w:b/>
+          <w:bCs/>
+          <w:u w:val="single"/>
+        </w:rPr>
+        <w:t>un</w:t>
+      </w:r>
+      <w:r>
+        <w:rPr>
+          <w:b/>
+          <w:bCs/>
+          <w:u w:val="single"/>
+        </w:rPr>
+        <w:t xml:space="preserve">successfully: </w:t>
+      </w:r>
+    </w:p>
+    <w:p/>
+    <w:p>
+      <w:r>
+        <w:t>Should the authorised representative</w:t>
+      </w:r>
+      <w:r>
+        <w:t xml:space="preserve"> advise that work required has not or cannot be completed at this time, </w:t>
+      </w:r>
+      <w:r>
+        <w:t xml:space="preserve">the authorised representative should communicate to the business owner or authorised person to discuss the next steps and supply detailed documentation advising of such steps. </w:t>
+      </w:r>
+    </w:p>
+    <w:p/>
+    <w:p>
+      <w:pPr>
+        <w:spacing w:line="480" w:lineRule="auto"/>
+      </w:pPr>
+    </w:p>
+    <w:p>
+      <w:pPr>
+        <w:spacing w:line="480" w:lineRule="auto"/>
+      </w:pPr>
+    </w:p>
+    <w:p>
+      <w:pPr>
+        <w:spacing w:line="480" w:lineRule="auto"/>
+      </w:pPr>
+    </w:p>
+    <w:p>
+      <w:pPr>
+        <w:spacing w:line="480" w:lineRule="auto"/>
+      </w:pPr>
+    </w:p>
+    <w:p>
+      <w:pPr>
+        <w:spacing w:line="480" w:lineRule="auto"/>
+      </w:pPr>
+    </w:p>
+    <w:p>
+      <w:pPr>
+        <w:spacing w:line="480" w:lineRule="auto"/>
+      </w:pPr>
+    </w:p>
+    <w:p>
+      <w:pPr>
+        <w:spacing w:line="480" w:lineRule="auto"/>
+      </w:pPr>
+    </w:p>
+    <w:p>
+      <w:pPr>
+        <w:spacing w:line="480" w:lineRule="auto"/>
+      </w:pPr>
+    </w:p>
+    <w:p>
+      <w:pPr>
+        <w:spacing w:line="480" w:lineRule="auto"/>
+      </w:pPr>
+    </w:p>
+    <w:p>
+      <w:pPr>
+        <w:spacing w:line="480" w:lineRule="auto"/>
+      </w:pPr>
+    </w:p>
+    <w:p>
+      <w:pPr>
+        <w:spacing w:line="480" w:lineRule="auto"/>
+      </w:pPr>
+    </w:p>
+    <w:p>
+      <w:pPr>
+        <w:spacing w:line="480" w:lineRule="auto"/>
+      </w:pPr>
+    </w:p>
+    <w:p>
+      <w:pPr>
+        <w:spacing w:line="480" w:lineRule="auto"/>
+      </w:pPr>
+    </w:p>
+    <w:p>
+      <w:pPr>
+        <w:spacing w:line="480" w:lineRule="auto"/>
+      </w:pPr>
+    </w:p>
+    <w:p>
+      <w:pPr>
+        <w:spacing w:line="480" w:lineRule="auto"/>
+      </w:pPr>
+    </w:p>
+    <w:p>
+      <w:pPr>
+        <w:spacing w:line="480" w:lineRule="auto"/>
+      </w:pPr>
+    </w:p>
+    <w:p>
+      <w:pPr>
+        <w:spacing w:line="480" w:lineRule="auto"/>
+      </w:pPr>
+    </w:p>
+    <w:p>
+      <w:pPr>
+        <w:spacing w:line="480" w:lineRule="auto"/>
+      </w:pPr>
+    </w:p>
+    <w:p>
+      <w:pPr>
+        <w:spacing w:line="480" w:lineRule="auto"/>
+      </w:pPr>
+    </w:p>
+    <w:p>
+      <w:pPr>
+        <w:pStyle w:val="Heading1"/>
+        <w:rPr>
+          <w:color w:val="auto"/>
+        </w:rPr>
+      </w:pPr>
+      <w:bookmarkStart w:id="25" w:name="_Toc101207948"/>
+      <w:r>
+        <w:rPr>
+          <w:color w:val="auto"/>
+        </w:rPr>
+        <w:t>Destruction/</w:t>
+      </w:r>
+      <w:r>
+        <w:rPr>
+          <w:color w:val="auto"/>
+        </w:rPr>
+        <w:t>Removal/R</w:t>
+      </w:r>
+      <w:r>
+        <w:rPr>
+          <w:color w:val="auto"/>
+        </w:rPr>
+        <w:t>eturning of Devices</w:t>
+      </w:r>
+      <w:bookmarkEnd w:id="25"/>
+    </w:p>
+    <w:p>
+      <w:pPr>
+        <w:pStyle w:val="Heading2"/>
+        <w:rPr>
+          <w:color w:val="auto"/>
+        </w:rPr>
+      </w:pPr>
+      <w:bookmarkStart w:id="26" w:name="_Toc101207949"/>
+      <w:r>
+        <w:rPr>
+          <w:color w:val="auto"/>
+        </w:rPr>
+        <w:t>Responsible Handling of Data</w:t>
+      </w:r>
+      <w:bookmarkEnd w:id="26"/>
+    </w:p>
+    <w:p>
+      <w:r>
+        <w:t xml:space="preserve">One of the most overlooked areas </w:t>
+      </w:r>
+      <w:r>
+        <w:t>of data security within an organisation is the hard drives and associated data storage devices that come with printers, especially those multi-function devices that have scanners and address books.</w:t>
+      </w:r>
+    </w:p>
+    <w:p/>
+    <w:p>
+      <w:r>
+        <w:t xml:space="preserve">Any and all printer devices that are to be replaced or disposed of can produce risk and vulnerabilities if not handled properly. </w:t>
+      </w:r>
+      <w:r>
+        <w:t xml:space="preserve">Like many other devices on the network in which data and information flows can be found, printers can have an internal hard drive that can potentially contain </w:t>
+      </w:r>
+      <w:r>
+        <w:t>sensitive information, such as customer data and even intellectual property such as those found with 3D printers.</w:t>
+      </w:r>
+    </w:p>
+    <w:p/>
+    <w:p>
+      <w:pPr>
         <w:rPr>
           <w:b/>
           <w:bCs/>
           <w:i/>
           <w:iCs/>
         </w:rPr>
-        <w:t>THIS HEADING REQUIRES FEEDBACK BEFORE IMPLEMENTATION</w:t>
-      </w:r>
-    </w:p>
-    <w:p/>
-    <w:p/>
-    <w:p/>
-    <w:p/>
-    <w:p>
-      <w:pPr>
-        <w:spacing w:line="480" w:lineRule="auto"/>
-      </w:pPr>
-    </w:p>
-    <w:p/>
-    <w:p>
-      <w:pPr>
-        <w:spacing w:line="480" w:lineRule="auto"/>
-      </w:pPr>
-    </w:p>
-    <w:p>
-      <w:pPr>
-        <w:spacing w:line="480" w:lineRule="auto"/>
-      </w:pPr>
-    </w:p>
-    <w:p>
-      <w:pPr>
-        <w:spacing w:line="480" w:lineRule="auto"/>
-      </w:pPr>
-    </w:p>
-    <w:p>
-      <w:pPr>
-        <w:spacing w:line="480" w:lineRule="auto"/>
-      </w:pPr>
-    </w:p>
-    <w:p>
-      <w:pPr>
-        <w:spacing w:line="480" w:lineRule="auto"/>
-      </w:pPr>
-    </w:p>
-    <w:p>
-      <w:pPr>
-        <w:spacing w:line="480" w:lineRule="auto"/>
-      </w:pPr>
-    </w:p>
-    <w:p>
-      <w:pPr>
-        <w:spacing w:line="480" w:lineRule="auto"/>
-      </w:pPr>
-    </w:p>
-    <w:p>
-      <w:pPr>
-        <w:spacing w:line="480" w:lineRule="auto"/>
-      </w:pPr>
-    </w:p>
-    <w:p>
-      <w:pPr>
-        <w:spacing w:line="480" w:lineRule="auto"/>
-      </w:pPr>
-    </w:p>
-    <w:p>
-      <w:pPr>
-        <w:pStyle w:val="Heading1"/>
-        <w:rPr>
-          <w:color w:val="auto"/>
-        </w:rPr>
-      </w:pPr>
-      <w:bookmarkStart w:id="25" w:name="_Toc100502420"/>
-      <w:r>
-        <w:rPr>
-          <w:color w:val="auto"/>
-        </w:rPr>
-        <w:lastRenderedPageBreak/>
-        <w:t>Destruction/</w:t>
-      </w:r>
-      <w:r>
-        <w:rPr>
-          <w:color w:val="auto"/>
-        </w:rPr>
-        <w:t>Removal/R</w:t>
-      </w:r>
-      <w:r>
-        <w:rPr>
-          <w:color w:val="auto"/>
-        </w:rPr>
-        <w:t>eturning of Devices</w:t>
-      </w:r>
-      <w:bookmarkEnd w:id="25"/>
-    </w:p>
-    <w:p>
-      <w:pPr>
-        <w:pStyle w:val="Heading2"/>
-        <w:rPr>
-          <w:color w:val="auto"/>
-        </w:rPr>
-      </w:pPr>
-      <w:bookmarkStart w:id="26" w:name="_Toc100502421"/>
-      <w:r>
-        <w:rPr>
-          <w:color w:val="auto"/>
-        </w:rPr>
-        <w:t>Responsible Handling of Data</w:t>
-      </w:r>
-      <w:bookmarkEnd w:id="26"/>
-    </w:p>
-    <w:p>
-      <w:r>
-        <w:t xml:space="preserve">One of the most overlooked areas </w:t>
-      </w:r>
-      <w:r>
-        <w:t>of data security within an organisation is the hard drives and associated data storage devices that come with printers, especially those multi-function devices that have scanners and address books.</w:t>
-      </w:r>
-    </w:p>
-    <w:p/>
-    <w:p>
-      <w:r>
-        <w:t xml:space="preserve">Any and all printer devices that are to be replaced or disposed of can produce risk and vulnerabilities if not handled properly. </w:t>
-      </w:r>
-      <w:r>
-        <w:t xml:space="preserve">Like many other devices on the network in which data and information flows can be found, printers can have an internal hard drive that can potentially contain </w:t>
-      </w:r>
-      <w:r>
-        <w:t>sensitive information, such as customer data and even intellectual property such as those found with 3D printers.</w:t>
-      </w:r>
-    </w:p>
-    <w:p/>
-    <w:p>
-      <w:pPr>
+      </w:pPr>
+      <w:r>
         <w:rPr>
           <w:b/>
           <w:bCs/>
           <w:i/>
           <w:iCs/>
         </w:rPr>
-      </w:pPr>
+        <w:t>Insert information</w:t>
+      </w:r>
       <w:r>
         <w:rPr>
           <w:b/>
@@ -6364,7 +7082,7 @@
           <w:i/>
           <w:iCs/>
         </w:rPr>
-        <w:t>Insert information</w:t>
+        <w:t xml:space="preserve"> surrounding </w:t>
       </w:r>
       <w:r>
         <w:rPr>
@@ -6373,241 +7091,387 @@
           <w:i/>
           <w:iCs/>
         </w:rPr>
-        <w:t xml:space="preserve"> surrounding </w:t>
-      </w:r>
-      <w:r>
+        <w:t>unencrypted information stored of printer hard drives. Look into potential IP (instructions) stored in 3D printer hard drives.</w:t>
+      </w:r>
+    </w:p>
+    <w:p>
+      <w:pPr>
+        <w:pStyle w:val="Heading2"/>
+        <w:rPr>
+          <w:color w:val="auto"/>
+        </w:rPr>
+      </w:pPr>
+      <w:bookmarkStart w:id="27" w:name="_Toc101207950"/>
+      <w:r>
+        <w:rPr>
+          <w:color w:val="auto"/>
+        </w:rPr>
+        <w:t>Prior to Device Removal/Destruction</w:t>
+      </w:r>
+      <w:bookmarkEnd w:id="27"/>
+    </w:p>
+    <w:p>
+      <w:r>
+        <w:t xml:space="preserve">Any </w:t>
+      </w:r>
+      <w:r>
+        <w:t xml:space="preserve">printing </w:t>
+      </w:r>
+      <w:r>
+        <w:t xml:space="preserve">device that should fall under the category of </w:t>
+      </w:r>
+      <w:r>
+        <w:t xml:space="preserve">being unable to be repaired, </w:t>
+      </w:r>
+      <w:r>
+        <w:t>salvaged,</w:t>
+      </w:r>
+      <w:r>
+        <w:t xml:space="preserve"> </w:t>
+      </w:r>
+      <w:r>
+        <w:t>or</w:t>
+      </w:r>
+      <w:r>
+        <w:t xml:space="preserve"> is not required to be retuned as part of any lease agreement</w:t>
+      </w:r>
+      <w:r>
+        <w:t>,</w:t>
+      </w:r>
+      <w:r>
+        <w:t xml:space="preserve"> should be properly destroyed upon removing any identifying markers such as stickers</w:t>
+      </w:r>
+      <w:r>
+        <w:t>, as well as</w:t>
+      </w:r>
+      <w:r>
+        <w:t xml:space="preserve"> any internal </w:t>
+      </w:r>
+      <w:r>
+        <w:t>components that could be beneficial to malicious actors should they acquire them from e-waste depositories or by ‘dumpster diving’.</w:t>
+      </w:r>
+    </w:p>
+    <w:p>
+      <w:pPr>
+        <w:pStyle w:val="Heading2"/>
+        <w:rPr>
+          <w:color w:val="auto"/>
+        </w:rPr>
+      </w:pPr>
+      <w:bookmarkStart w:id="28" w:name="_Toc101207951"/>
+      <w:r>
+        <w:rPr>
+          <w:color w:val="auto"/>
+        </w:rPr>
+        <w:t xml:space="preserve">Device </w:t>
+      </w:r>
+      <w:r>
+        <w:rPr>
+          <w:color w:val="auto"/>
+        </w:rPr>
+        <w:t>Destruction</w:t>
+      </w:r>
+      <w:bookmarkEnd w:id="28"/>
+    </w:p>
+    <w:p>
+      <w:r>
+        <w:t xml:space="preserve">If a device is to be disposed of and has had all identifying </w:t>
+      </w:r>
+      <w:r>
+        <w:t xml:space="preserve">markings and potential data storage hardware removed, </w:t>
+      </w:r>
+      <w:r>
+        <w:t xml:space="preserve">the device/s can be </w:t>
+      </w:r>
+      <w:r>
+        <w:t xml:space="preserve">flagged for destruction and can be transferred to the nearest available e-waste station in your local area. </w:t>
+      </w:r>
+    </w:p>
+    <w:p>
+      <w:pPr>
+        <w:pStyle w:val="Heading2"/>
+        <w:rPr>
+          <w:color w:val="auto"/>
+        </w:rPr>
+      </w:pPr>
+      <w:bookmarkStart w:id="29" w:name="_Toc101207952"/>
+      <w:r>
+        <w:rPr>
+          <w:color w:val="auto"/>
+        </w:rPr>
+        <w:t>Returning the Device</w:t>
+      </w:r>
+      <w:bookmarkEnd w:id="29"/>
+    </w:p>
+    <w:p>
+      <w:r>
+        <w:t>Should a printing device be under lease or loan and must be returned when the agreement for such device/s is concluded</w:t>
+      </w:r>
+      <w:r>
+        <w:t>,</w:t>
+      </w:r>
+      <w:r>
+        <w:t xml:space="preserve"> either by reaching the term date or from </w:t>
+      </w:r>
+      <w:r>
+        <w:t xml:space="preserve">having to return/swap a device under warranty, a discussion with the vendor/manufacturer regarding the removal (or at the very least, erasure) of the internal </w:t>
+      </w:r>
+      <w:r>
+        <w:t>hard drive</w:t>
+      </w:r>
+      <w:r>
+        <w:t xml:space="preserve"> should be </w:t>
+      </w:r>
+      <w:r>
+        <w:t xml:space="preserve">conducted. </w:t>
+      </w:r>
+    </w:p>
+    <w:p/>
+    <w:p/>
+    <w:p/>
+    <w:p/>
+    <w:p/>
+    <w:p/>
+    <w:p/>
+    <w:p/>
+    <w:p/>
+    <w:p/>
+    <w:p/>
+    <w:p/>
+    <w:p/>
+    <w:p>
+      <w:pPr>
+        <w:pStyle w:val="Heading1"/>
+        <w:rPr>
+          <w:color w:val="auto"/>
+        </w:rPr>
+      </w:pPr>
+      <w:bookmarkStart w:id="30" w:name="_Toc101207953"/>
+      <w:r>
+        <w:rPr>
+          <w:color w:val="auto"/>
+        </w:rPr>
+        <w:lastRenderedPageBreak/>
+        <w:t>Access Controls</w:t>
+      </w:r>
+      <w:bookmarkEnd w:id="30"/>
+    </w:p>
+    <w:p>
+      <w:r>
+        <w:t xml:space="preserve">At the very basic level, access control simply involves restricting access to the printer devices across your network, where individual users, including employees, vendors and even guests </w:t>
+      </w:r>
+      <w:r>
+        <w:t xml:space="preserve">would potentially have access (Tunggal, 2021). </w:t>
+      </w:r>
+    </w:p>
+    <w:p/>
+    <w:p/>
+    <w:p>
+      <w:pPr>
+        <w:pStyle w:val="Heading2"/>
+        <w:rPr>
+          <w:color w:val="auto"/>
+        </w:rPr>
+      </w:pPr>
+      <w:bookmarkStart w:id="31" w:name="_Toc101207954"/>
+      <w:r>
+        <w:rPr>
+          <w:color w:val="auto"/>
+        </w:rPr>
+        <w:t>Authentication</w:t>
+      </w:r>
+      <w:bookmarkEnd w:id="31"/>
+    </w:p>
+    <w:p>
+      <w:pPr>
         <w:rPr>
           <w:b/>
           <w:bCs/>
           <w:i/>
           <w:iCs/>
         </w:rPr>
-        <w:t>unencrypted information stored of printer hard drives. Look into potential IP (instructions) stored in 3D printer hard drives.</w:t>
-      </w:r>
-    </w:p>
-    <w:p>
-      <w:pPr>
-        <w:pStyle w:val="Heading2"/>
-        <w:rPr>
-          <w:color w:val="auto"/>
-        </w:rPr>
-      </w:pPr>
-      <w:bookmarkStart w:id="27" w:name="_Toc100502422"/>
-      <w:r>
-        <w:rPr>
-          <w:color w:val="auto"/>
-        </w:rPr>
-        <w:t>Prior to Device Removal/Destruction</w:t>
-      </w:r>
-      <w:bookmarkEnd w:id="27"/>
-    </w:p>
-    <w:p>
-      <w:r>
-        <w:t xml:space="preserve">Any </w:t>
-      </w:r>
-      <w:r>
-        <w:t xml:space="preserve">printing </w:t>
-      </w:r>
-      <w:r>
-        <w:t xml:space="preserve">device that should fall under the category of </w:t>
-      </w:r>
-      <w:r>
-        <w:t xml:space="preserve">being unable to be repaired, </w:t>
-      </w:r>
-      <w:r>
-        <w:t>salvaged,</w:t>
-      </w:r>
-      <w:r>
-        <w:t xml:space="preserve"> </w:t>
-      </w:r>
-      <w:r>
-        <w:t>or</w:t>
-      </w:r>
-      <w:r>
-        <w:t xml:space="preserve"> is not required to be retuned as part of any lease agreement</w:t>
-      </w:r>
-      <w:r>
-        <w:t>,</w:t>
-      </w:r>
-      <w:r>
-        <w:t xml:space="preserve"> should be properly destroyed upon removing any identifying markers such as stickers</w:t>
-      </w:r>
-      <w:r>
-        <w:t>, as well as</w:t>
-      </w:r>
-      <w:r>
-        <w:t xml:space="preserve"> any internal </w:t>
-      </w:r>
-      <w:r>
-        <w:t>components that could be beneficial to malicious actors should they acquire them from e-waste depositories or by ‘dumpster diving’.</w:t>
-      </w:r>
-    </w:p>
-    <w:p>
-      <w:pPr>
-        <w:pStyle w:val="Heading2"/>
-        <w:rPr>
-          <w:color w:val="auto"/>
-        </w:rPr>
-      </w:pPr>
-      <w:bookmarkStart w:id="28" w:name="_Toc100502423"/>
-      <w:r>
-        <w:rPr>
-          <w:color w:val="auto"/>
-        </w:rPr>
-        <w:t xml:space="preserve">Device </w:t>
-      </w:r>
-      <w:r>
-        <w:rPr>
-          <w:color w:val="auto"/>
-        </w:rPr>
-        <w:t>Destruction</w:t>
-      </w:r>
-      <w:bookmarkEnd w:id="28"/>
-    </w:p>
-    <w:p>
-      <w:r>
-        <w:t xml:space="preserve">If a device is to be disposed of and has had all identifying </w:t>
-      </w:r>
-      <w:r>
-        <w:t xml:space="preserve">markings and potential data storage hardware removed, </w:t>
-      </w:r>
-      <w:r>
-        <w:t xml:space="preserve">the device/s can be </w:t>
-      </w:r>
-      <w:r>
-        <w:t xml:space="preserve">flagged for destruction and can be transferred to the nearest available e-waste station in your local area. </w:t>
-      </w:r>
-    </w:p>
-    <w:p>
-      <w:pPr>
-        <w:pStyle w:val="Heading2"/>
-        <w:rPr>
-          <w:color w:val="auto"/>
-        </w:rPr>
-      </w:pPr>
-      <w:bookmarkStart w:id="29" w:name="_Toc100502424"/>
-      <w:r>
-        <w:rPr>
-          <w:color w:val="auto"/>
-        </w:rPr>
-        <w:t>Returning the Device</w:t>
-      </w:r>
-      <w:bookmarkEnd w:id="29"/>
-    </w:p>
-    <w:p>
-      <w:r>
-        <w:t xml:space="preserve">Should a printing device be under lease or loan and must be returned when the agreement for such device/s is concluded either by reaching the term date or from </w:t>
-      </w:r>
-    </w:p>
-    <w:p/>
-    <w:p/>
-    <w:p/>
-    <w:p/>
-    <w:p/>
-    <w:p/>
-    <w:p/>
-    <w:p/>
-    <w:p/>
-    <w:p/>
-    <w:p/>
-    <w:p/>
-    <w:p/>
-    <w:p/>
-    <w:p/>
-    <w:p/>
-    <w:p>
-      <w:pPr>
-        <w:pStyle w:val="Heading1"/>
-        <w:rPr>
-          <w:color w:val="auto"/>
-        </w:rPr>
-      </w:pPr>
-      <w:bookmarkStart w:id="30" w:name="_Toc100502425"/>
-      <w:r>
-        <w:rPr>
-          <w:color w:val="auto"/>
-        </w:rPr>
-        <w:lastRenderedPageBreak/>
-        <w:t>TBA</w:t>
-      </w:r>
-      <w:bookmarkEnd w:id="30"/>
-    </w:p>
-    <w:p>
-      <w:pPr>
-        <w:pStyle w:val="Heading2"/>
-        <w:rPr>
-          <w:color w:val="auto"/>
-        </w:rPr>
-      </w:pPr>
-      <w:bookmarkStart w:id="31" w:name="_Toc100502426"/>
-      <w:r>
-        <w:rPr>
-          <w:color w:val="auto"/>
-        </w:rPr>
-        <w:t>T</w:t>
-      </w:r>
-      <w:r>
-        <w:rPr>
-          <w:color w:val="auto"/>
-        </w:rPr>
-        <w:t>BA</w:t>
-      </w:r>
-      <w:bookmarkEnd w:id="31"/>
-    </w:p>
-    <w:p>
-      <w:pPr>
-        <w:pStyle w:val="Heading2"/>
-        <w:rPr>
-          <w:color w:val="auto"/>
-        </w:rPr>
-      </w:pPr>
-      <w:bookmarkStart w:id="32" w:name="_Toc100502427"/>
-      <w:r>
-        <w:rPr>
-          <w:color w:val="auto"/>
-        </w:rPr>
-        <w:t>TBA</w:t>
-      </w:r>
-      <w:bookmarkEnd w:id="32"/>
-    </w:p>
-    <w:p/>
-    <w:p>
-      <w:pPr>
-        <w:jc w:val="center"/>
-        <w:rPr>
+      </w:pPr>
+      <w:r>
+        <w:rPr>
+          <w:b/>
+          <w:bCs/>
           <w:i/>
           <w:iCs/>
         </w:rPr>
-      </w:pPr>
-      <w:r>
-        <w:rPr>
+        <w:t>Pending further research and insights</w:t>
+      </w:r>
+    </w:p>
+    <w:p>
+      <w:pPr>
+        <w:rPr>
+          <w:b/>
+          <w:bCs/>
           <w:i/>
           <w:iCs/>
         </w:rPr>
+      </w:pPr>
+    </w:p>
+    <w:p>
+      <w:pPr>
+        <w:pStyle w:val="Heading2"/>
+        <w:rPr>
+          <w:color w:val="auto"/>
+        </w:rPr>
+      </w:pPr>
+      <w:bookmarkStart w:id="32" w:name="_Toc101207955"/>
+      <w:r>
+        <w:rPr>
+          <w:color w:val="auto"/>
+        </w:rPr>
+        <w:t>Authorisation</w:t>
+      </w:r>
+      <w:bookmarkEnd w:id="32"/>
+    </w:p>
+    <w:p>
+      <w:pPr>
+        <w:rPr>
+          <w:b/>
+          <w:bCs/>
+          <w:i/>
+          <w:iCs/>
+        </w:rPr>
+      </w:pPr>
+      <w:r>
+        <w:rPr>
+          <w:b/>
+          <w:bCs/>
+          <w:i/>
+          <w:iCs/>
+        </w:rPr>
+        <w:t>Pending further research and insights</w:t>
+      </w:r>
+    </w:p>
+    <w:p/>
+    <w:p>
+      <w:pPr>
+        <w:pStyle w:val="Heading2"/>
+        <w:rPr>
+          <w:color w:val="auto"/>
+        </w:rPr>
+      </w:pPr>
+      <w:bookmarkStart w:id="33" w:name="_Toc101207956"/>
+      <w:r>
+        <w:rPr>
+          <w:color w:val="auto"/>
+        </w:rPr>
+        <w:t>Access</w:t>
+      </w:r>
+      <w:bookmarkEnd w:id="33"/>
+    </w:p>
+    <w:p>
+      <w:pPr>
+        <w:rPr>
+          <w:b/>
+          <w:bCs/>
+          <w:i/>
+          <w:iCs/>
+        </w:rPr>
+      </w:pPr>
+      <w:r>
+        <w:rPr>
+          <w:b/>
+          <w:bCs/>
+          <w:i/>
+          <w:iCs/>
+        </w:rPr>
+        <w:t>Pending further research and insights</w:t>
+      </w:r>
+    </w:p>
+    <w:p/>
+    <w:p>
+      <w:pPr>
+        <w:pStyle w:val="Heading2"/>
+        <w:rPr>
+          <w:color w:val="auto"/>
+        </w:rPr>
+      </w:pPr>
+      <w:bookmarkStart w:id="34" w:name="_Toc101207957"/>
+      <w:r>
+        <w:rPr>
+          <w:color w:val="auto"/>
+        </w:rPr>
+        <w:t>Manage</w:t>
+      </w:r>
+      <w:bookmarkEnd w:id="34"/>
+    </w:p>
+    <w:p>
+      <w:pPr>
+        <w:rPr>
+          <w:b/>
+          <w:bCs/>
+          <w:i/>
+          <w:iCs/>
+        </w:rPr>
+      </w:pPr>
+      <w:r>
+        <w:rPr>
+          <w:b/>
+          <w:bCs/>
+          <w:i/>
+          <w:iCs/>
+        </w:rPr>
+        <w:t>Pending further research and insights</w:t>
+      </w:r>
+    </w:p>
+    <w:p/>
+    <w:p>
+      <w:pPr>
+        <w:pStyle w:val="Heading2"/>
+        <w:rPr>
+          <w:color w:val="auto"/>
+        </w:rPr>
+      </w:pPr>
+      <w:bookmarkStart w:id="35" w:name="_Toc101207958"/>
+      <w:r>
+        <w:rPr>
+          <w:color w:val="auto"/>
+        </w:rPr>
+        <w:t>Audit</w:t>
+      </w:r>
+      <w:bookmarkEnd w:id="35"/>
+    </w:p>
+    <w:p>
+      <w:pPr>
+        <w:rPr>
+          <w:b/>
+          <w:bCs/>
+          <w:i/>
+          <w:iCs/>
+        </w:rPr>
+      </w:pPr>
+      <w:r>
+        <w:rPr>
+          <w:b/>
+          <w:bCs/>
+          <w:i/>
+          <w:iCs/>
+        </w:rPr>
+        <w:t>Pending further research and insights</w:t>
+      </w:r>
+    </w:p>
+    <w:p/>
+    <w:p/>
+    <w:p>
+      <w:pPr>
+        <w:jc w:val="center"/>
+        <w:rPr>
+          <w:i/>
+          <w:iCs/>
+        </w:rPr>
+      </w:pPr>
+      <w:r>
+        <w:rPr>
+          <w:i/>
+          <w:iCs/>
+        </w:rPr>
         <w:t xml:space="preserve"> </w:t>
       </w:r>
     </w:p>
-    <w:p/>
-    <w:p/>
-    <w:p/>
-    <w:p/>
-    <w:p/>
-    <w:p/>
-    <w:p/>
-    <w:p/>
-    <w:p/>
-    <w:p/>
-    <w:p/>
-    <w:p/>
-    <w:p/>
-    <w:p/>
-    <w:p/>
-    <w:p/>
-    <w:p/>
-    <w:p/>
-    <w:p/>
-    <w:p/>
-    <w:p/>
     <w:p/>
     <w:p/>
     <w:p/>
@@ -6642,7 +7506,7 @@
           <w:color w:val="auto"/>
         </w:rPr>
       </w:pPr>
-      <w:bookmarkStart w:id="33" w:name="_Toc100502428"/>
+      <w:bookmarkStart w:id="36" w:name="_Toc101207959"/>
       <w:r>
         <w:rPr>
           <w:color w:val="auto"/>
@@ -6656,7 +7520,7 @@
         </w:rPr>
         <w:t>s</w:t>
       </w:r>
-      <w:bookmarkEnd w:id="33"/>
+      <w:bookmarkEnd w:id="36"/>
     </w:p>
     <w:p>
       <w:pPr>
@@ -6677,7 +7541,21 @@
           <w:rFonts w:cstheme="minorHAnsi"/>
           <w:shd w:val="clear" w:color="auto" w:fill="FFFFFF"/>
         </w:rPr>
-        <w:t xml:space="preserve"> (ACSC). (n.d.). </w:t>
+        <w:t xml:space="preserve"> (ACSC). (</w:t>
+      </w:r>
+      <w:r>
+        <w:rPr>
+          <w:rFonts w:cstheme="minorHAnsi"/>
+          <w:shd w:val="clear" w:color="auto" w:fill="FFFFFF"/>
+        </w:rPr>
+        <w:t>2022, March 10</w:t>
+      </w:r>
+      <w:r>
+        <w:rPr>
+          <w:rFonts w:cstheme="minorHAnsi"/>
+          <w:shd w:val="clear" w:color="auto" w:fill="FFFFFF"/>
+        </w:rPr>
+        <w:t xml:space="preserve">). </w:t>
       </w:r>
       <w:r>
         <w:rPr>
@@ -6701,7 +7579,21 @@
             <w:rStyle w:val="Hyperlink"/>
             <w:rFonts w:cstheme="minorHAnsi"/>
           </w:rPr>
-          <w:t>https://www.cyber.gov.au/acsc/view-all-content/advice/guidelines-physical-security</w:t>
+          <w:t>https://www.cyber.gov.au/acsc/view-all-conte</w:t>
+        </w:r>
+        <w:r>
+          <w:rPr>
+            <w:rStyle w:val="Hyperlink"/>
+            <w:rFonts w:cstheme="minorHAnsi"/>
+          </w:rPr>
+          <w:t>n</w:t>
+        </w:r>
+        <w:r>
+          <w:rPr>
+            <w:rStyle w:val="Hyperlink"/>
+            <w:rFonts w:cstheme="minorHAnsi"/>
+          </w:rPr>
+          <w:t>t/advice/guidelines-physical-security</w:t>
         </w:r>
       </w:hyperlink>
       <w:r>
@@ -6740,28 +7632,7 @@
           <w:rFonts w:cstheme="minorHAnsi"/>
           <w:shd w:val="clear" w:color="auto" w:fill="FFFFFF"/>
         </w:rPr>
-        <w:t xml:space="preserve">Durbin, S. (2014, </w:t>
-      </w:r>
-      <w:r>
-        <w:rPr>
-          <w:rFonts w:cstheme="minorHAnsi"/>
-          <w:shd w:val="clear" w:color="auto" w:fill="FFFFFF"/>
-        </w:rPr>
-        <w:t>May 30</w:t>
-      </w:r>
-      <w:r>
-        <w:rPr>
-          <w:rFonts w:cstheme="minorHAnsi"/>
-          <w:shd w:val="clear" w:color="auto" w:fill="FFFFFF"/>
-        </w:rPr>
-        <w:t xml:space="preserve">). </w:t>
-      </w:r>
-      <w:r>
-        <w:rPr>
-          <w:rFonts w:cstheme="minorHAnsi"/>
-          <w:shd w:val="clear" w:color="auto" w:fill="FFFFFF"/>
-        </w:rPr>
-        <w:t xml:space="preserve">Cybersecurity: The increasing threat to brand reputation. </w:t>
+        <w:t xml:space="preserve">Australian Cyber Security Centre (ACSC). (2021, October 6). </w:t>
       </w:r>
       <w:r>
         <w:rPr>
@@ -6770,6 +7641,91 @@
           <w:iCs/>
           <w:shd w:val="clear" w:color="auto" w:fill="FFFFFF"/>
         </w:rPr>
+        <w:t>Accessing Security Vulnerabilities and Applying Patches</w:t>
+      </w:r>
+      <w:r>
+        <w:rPr>
+          <w:rFonts w:cstheme="minorHAnsi"/>
+          <w:shd w:val="clear" w:color="auto" w:fill="FFFFFF"/>
+        </w:rPr>
+        <w:t xml:space="preserve">. </w:t>
+      </w:r>
+      <w:hyperlink r:id="rId16" w:history="1">
+        <w:r>
+          <w:rPr>
+            <w:rStyle w:val="Hyperlink"/>
+            <w:rFonts w:cstheme="minorHAnsi"/>
+            <w:shd w:val="clear" w:color="auto" w:fill="FFFFFF"/>
+          </w:rPr>
+          <w:t>https://www.cyber.gov.au/acsc/view-all-content/publications/assessing-security-vulnerabilities-and-applying-patches</w:t>
+        </w:r>
+      </w:hyperlink>
+      <w:r>
+        <w:rPr>
+          <w:rFonts w:cstheme="minorHAnsi"/>
+          <w:shd w:val="clear" w:color="auto" w:fill="FFFFFF"/>
+        </w:rPr>
+        <w:t>.</w:t>
+      </w:r>
+    </w:p>
+    <w:p>
+      <w:pPr>
+        <w:rPr>
+          <w:rFonts w:cstheme="minorHAnsi"/>
+          <w:shd w:val="clear" w:color="auto" w:fill="FFFFFF"/>
+        </w:rPr>
+      </w:pPr>
+    </w:p>
+    <w:p>
+      <w:pPr>
+        <w:rPr>
+          <w:rFonts w:cstheme="minorHAnsi"/>
+          <w:shd w:val="clear" w:color="auto" w:fill="FFFFFF"/>
+        </w:rPr>
+      </w:pPr>
+    </w:p>
+    <w:p>
+      <w:pPr>
+        <w:rPr>
+          <w:rFonts w:cstheme="minorHAnsi"/>
+          <w:shd w:val="clear" w:color="auto" w:fill="FFFFFF"/>
+        </w:rPr>
+      </w:pPr>
+      <w:r>
+        <w:rPr>
+          <w:rFonts w:cstheme="minorHAnsi"/>
+          <w:shd w:val="clear" w:color="auto" w:fill="FFFFFF"/>
+        </w:rPr>
+        <w:t xml:space="preserve">Durbin, S. (2014, </w:t>
+      </w:r>
+      <w:r>
+        <w:rPr>
+          <w:rFonts w:cstheme="minorHAnsi"/>
+          <w:shd w:val="clear" w:color="auto" w:fill="FFFFFF"/>
+        </w:rPr>
+        <w:t>May 30</w:t>
+      </w:r>
+      <w:r>
+        <w:rPr>
+          <w:rFonts w:cstheme="minorHAnsi"/>
+          <w:shd w:val="clear" w:color="auto" w:fill="FFFFFF"/>
+        </w:rPr>
+        <w:t xml:space="preserve">). </w:t>
+      </w:r>
+      <w:r>
+        <w:rPr>
+          <w:rFonts w:cstheme="minorHAnsi"/>
+          <w:shd w:val="clear" w:color="auto" w:fill="FFFFFF"/>
+        </w:rPr>
+        <w:t xml:space="preserve">Cybersecurity: The increasing threat to brand reputation. </w:t>
+      </w:r>
+      <w:r>
+        <w:rPr>
+          <w:rFonts w:cstheme="minorHAnsi"/>
+          <w:i/>
+          <w:iCs/>
+          <w:shd w:val="clear" w:color="auto" w:fill="FFFFFF"/>
+        </w:rPr>
         <w:t>Security Info Watch.</w:t>
       </w:r>
       <w:r>
@@ -6779,7 +7735,7 @@
         </w:rPr>
         <w:t xml:space="preserve"> </w:t>
       </w:r>
-      <w:hyperlink r:id="rId16" w:history="1">
+      <w:hyperlink r:id="rId17" w:history="1">
         <w:r>
           <w:rPr>
             <w:rStyle w:val="Hyperlink"/>
@@ -6874,7 +7830,7 @@
         </w:rPr>
         <w:t xml:space="preserve">Institute. </w:t>
       </w:r>
-      <w:hyperlink r:id="rId17" w:history="1">
+      <w:hyperlink r:id="rId18" w:history="1">
         <w:r>
           <w:rPr>
             <w:rStyle w:val="Hyperlink"/>
@@ -6937,7 +7893,7 @@
         </w:rPr>
         <w:t xml:space="preserve">. </w:t>
       </w:r>
-      <w:hyperlink r:id="rId18" w:anchor="bkmk_whileyouwork_win" w:history="1">
+      <w:hyperlink r:id="rId19" w:anchor="bkmk_whileyouwork_win" w:history="1">
         <w:r>
           <w:rPr>
             <w:rStyle w:val="Hyperlink"/>
@@ -7001,7 +7957,7 @@
         </w:rPr>
         <w:t xml:space="preserve">. </w:t>
       </w:r>
-      <w:hyperlink r:id="rId19" w:history="1">
+      <w:hyperlink r:id="rId20" w:history="1">
         <w:r>
           <w:rPr>
             <w:rStyle w:val="Hyperlink"/>
@@ -7078,7 +8034,7 @@
         </w:rPr>
         <w:t xml:space="preserve">. </w:t>
       </w:r>
-      <w:hyperlink r:id="rId20" w:history="1">
+      <w:hyperlink r:id="rId21" w:history="1">
         <w:r>
           <w:rPr>
             <w:rStyle w:val="Hyperlink"/>
@@ -7105,22 +8061,288 @@
     </w:p>
     <w:p>
       <w:pPr>
-        <w:jc w:val="both"/>
-      </w:pPr>
-      <w:r>
-        <w:t xml:space="preserve">WC3. (n.d.). </w:t>
-      </w:r>
-      <w:r>
-        <w:rPr>
+        <w:rPr>
+          <w:rFonts w:cstheme="minorHAnsi"/>
+          <w:shd w:val="clear" w:color="auto" w:fill="FFFFFF"/>
+        </w:rPr>
+      </w:pPr>
+    </w:p>
+    <w:p>
+      <w:pPr>
+        <w:rPr>
+          <w:rFonts w:cstheme="minorHAnsi"/>
+          <w:shd w:val="clear" w:color="auto" w:fill="FFFFFF"/>
+        </w:rPr>
+      </w:pPr>
+      <w:r>
+        <w:rPr>
+          <w:rFonts w:cstheme="minorHAnsi"/>
+          <w:shd w:val="clear" w:color="auto" w:fill="FFFFFF"/>
+        </w:rPr>
+        <w:t>Smith, C. (n.d.). Limit Priv</w:t>
+      </w:r>
+      <w:r>
+        <w:rPr>
+          <w:rFonts w:cstheme="minorHAnsi"/>
+          <w:shd w:val="clear" w:color="auto" w:fill="FFFFFF"/>
+        </w:rPr>
+        <w:t xml:space="preserve">ileged Access for Third-Party Vendors Without Restricting their Ability to get Work Done. </w:t>
+      </w:r>
+      <w:proofErr w:type="spellStart"/>
+      <w:r>
+        <w:rPr>
+          <w:rFonts w:cstheme="minorHAnsi"/>
           <w:i/>
           <w:iCs/>
+          <w:shd w:val="clear" w:color="auto" w:fill="FFFFFF"/>
+        </w:rPr>
+        <w:t>Delinea</w:t>
+      </w:r>
+      <w:proofErr w:type="spellEnd"/>
+      <w:r>
+        <w:rPr>
+          <w:rFonts w:cstheme="minorHAnsi"/>
+          <w:shd w:val="clear" w:color="auto" w:fill="FFFFFF"/>
+        </w:rPr>
+        <w:t xml:space="preserve">. </w:t>
+      </w:r>
+      <w:hyperlink r:id="rId22" w:history="1">
+        <w:r>
+          <w:rPr>
+            <w:rStyle w:val="Hyperlink"/>
+            <w:rFonts w:cstheme="minorHAnsi"/>
+            <w:shd w:val="clear" w:color="auto" w:fill="FFFFFF"/>
+          </w:rPr>
+          <w:t>https://delinea.com/blog/limit-access-for-third-party-vendors</w:t>
+        </w:r>
+      </w:hyperlink>
+      <w:r>
+        <w:rPr>
+          <w:rFonts w:cstheme="minorHAnsi"/>
+          <w:shd w:val="clear" w:color="auto" w:fill="FFFFFF"/>
+        </w:rPr>
+        <w:t>.</w:t>
+      </w:r>
+    </w:p>
+    <w:p>
+      <w:pPr>
+        <w:rPr>
+          <w:rFonts w:cstheme="minorHAnsi"/>
+          <w:shd w:val="clear" w:color="auto" w:fill="FFFFFF"/>
+        </w:rPr>
+      </w:pPr>
+    </w:p>
+    <w:p>
+      <w:pPr>
+        <w:rPr>
+          <w:rFonts w:cstheme="minorHAnsi"/>
+          <w:shd w:val="clear" w:color="auto" w:fill="FFFFFF"/>
+        </w:rPr>
+      </w:pPr>
+    </w:p>
+    <w:p>
+      <w:pPr>
+        <w:rPr>
+          <w:rFonts w:cstheme="minorHAnsi"/>
+          <w:shd w:val="clear" w:color="auto" w:fill="FFFFFF"/>
+        </w:rPr>
+      </w:pPr>
+      <w:proofErr w:type="spellStart"/>
+      <w:r>
+        <w:rPr>
+          <w:rFonts w:cstheme="minorHAnsi"/>
+          <w:shd w:val="clear" w:color="auto" w:fill="FFFFFF"/>
+        </w:rPr>
+        <w:t>Symanovich</w:t>
+      </w:r>
+      <w:proofErr w:type="spellEnd"/>
+      <w:r>
+        <w:rPr>
+          <w:rFonts w:cstheme="minorHAnsi"/>
+          <w:shd w:val="clear" w:color="auto" w:fill="FFFFFF"/>
+        </w:rPr>
+        <w:t xml:space="preserve">, S. </w:t>
+      </w:r>
+      <w:r>
+        <w:rPr>
+          <w:rFonts w:cstheme="minorHAnsi"/>
+          <w:shd w:val="clear" w:color="auto" w:fill="FFFFFF"/>
+        </w:rPr>
+        <w:t>(</w:t>
+      </w:r>
+      <w:r>
+        <w:rPr>
+          <w:rFonts w:cstheme="minorHAnsi"/>
+          <w:shd w:val="clear" w:color="auto" w:fill="FFFFFF"/>
+        </w:rPr>
+        <w:t xml:space="preserve">2021, </w:t>
+      </w:r>
+      <w:r>
+        <w:rPr>
+          <w:rFonts w:cstheme="minorHAnsi"/>
+          <w:shd w:val="clear" w:color="auto" w:fill="FFFFFF"/>
+        </w:rPr>
+        <w:t xml:space="preserve">January 23). 5 Reasons why general software updates and patches are important. </w:t>
+      </w:r>
+      <w:proofErr w:type="spellStart"/>
+      <w:r>
+        <w:rPr>
+          <w:rFonts w:cstheme="minorHAnsi"/>
+          <w:i/>
+          <w:iCs/>
+          <w:shd w:val="clear" w:color="auto" w:fill="FFFFFF"/>
+        </w:rPr>
+        <w:t>NortonLifeLock</w:t>
+      </w:r>
+      <w:proofErr w:type="spellEnd"/>
+      <w:r>
+        <w:rPr>
+          <w:rFonts w:cstheme="minorHAnsi"/>
+          <w:shd w:val="clear" w:color="auto" w:fill="FFFFFF"/>
+        </w:rPr>
+        <w:t xml:space="preserve">. </w:t>
+      </w:r>
+      <w:hyperlink r:id="rId23" w:history="1">
+        <w:r>
+          <w:rPr>
+            <w:rStyle w:val="Hyperlink"/>
+            <w:rFonts w:cstheme="minorHAnsi"/>
+            <w:shd w:val="clear" w:color="auto" w:fill="FFFFFF"/>
+          </w:rPr>
+          <w:t>https://us.norton.com/internetsecurity-how-to-the-importance-of-general-software-updates-and-patches.html</w:t>
+        </w:r>
+      </w:hyperlink>
+      <w:r>
+        <w:rPr>
+          <w:rFonts w:cstheme="minorHAnsi"/>
+          <w:shd w:val="clear" w:color="auto" w:fill="FFFFFF"/>
+        </w:rPr>
+        <w:t>.</w:t>
+      </w:r>
+    </w:p>
+    <w:p>
+      <w:pPr>
+        <w:rPr>
+          <w:rFonts w:cstheme="minorHAnsi"/>
+          <w:shd w:val="clear" w:color="auto" w:fill="FFFFFF"/>
+        </w:rPr>
+      </w:pPr>
+    </w:p>
+    <w:p>
+      <w:pPr>
+        <w:rPr>
+          <w:rFonts w:cstheme="minorHAnsi"/>
+          <w:shd w:val="clear" w:color="auto" w:fill="FFFFFF"/>
+        </w:rPr>
+      </w:pPr>
+    </w:p>
+    <w:p>
+      <w:pPr>
+        <w:rPr>
+          <w:rFonts w:cstheme="minorHAnsi"/>
+          <w:shd w:val="clear" w:color="auto" w:fill="FFFFFF"/>
+        </w:rPr>
+      </w:pPr>
+      <w:r>
+        <w:rPr>
+          <w:rFonts w:cstheme="minorHAnsi"/>
+          <w:shd w:val="clear" w:color="auto" w:fill="FFFFFF"/>
+        </w:rPr>
+        <w:t xml:space="preserve">Tunggal, Abi </w:t>
+      </w:r>
+      <w:proofErr w:type="spellStart"/>
+      <w:r>
+        <w:rPr>
+          <w:rFonts w:cstheme="minorHAnsi"/>
+          <w:shd w:val="clear" w:color="auto" w:fill="FFFFFF"/>
+        </w:rPr>
+        <w:t>Tyas</w:t>
+      </w:r>
+      <w:proofErr w:type="spellEnd"/>
+      <w:r>
+        <w:rPr>
+          <w:rFonts w:cstheme="minorHAnsi"/>
+          <w:shd w:val="clear" w:color="auto" w:fill="FFFFFF"/>
+        </w:rPr>
+        <w:t>. (</w:t>
+      </w:r>
+      <w:r>
+        <w:rPr>
+          <w:rFonts w:cstheme="minorHAnsi"/>
+          <w:shd w:val="clear" w:color="auto" w:fill="FFFFFF"/>
+        </w:rPr>
+        <w:t xml:space="preserve">2021, January 14). What is Access Control? The Essential Cybersecurity Practice. </w:t>
+      </w:r>
+      <w:proofErr w:type="spellStart"/>
+      <w:r>
+        <w:rPr>
+          <w:rFonts w:cstheme="minorHAnsi"/>
+          <w:i/>
+          <w:iCs/>
+          <w:shd w:val="clear" w:color="auto" w:fill="FFFFFF"/>
+        </w:rPr>
+        <w:t>UpGuard</w:t>
+      </w:r>
+      <w:proofErr w:type="spellEnd"/>
+      <w:r>
+        <w:rPr>
+          <w:rFonts w:cstheme="minorHAnsi"/>
+          <w:shd w:val="clear" w:color="auto" w:fill="FFFFFF"/>
+        </w:rPr>
+        <w:t xml:space="preserve">. </w:t>
+      </w:r>
+      <w:hyperlink r:id="rId24" w:history="1">
+        <w:r>
+          <w:rPr>
+            <w:rStyle w:val="Hyperlink"/>
+            <w:rFonts w:cstheme="minorHAnsi"/>
+            <w:shd w:val="clear" w:color="auto" w:fill="FFFFFF"/>
+          </w:rPr>
+          <w:t>https://www.upguard.com/blog/access-control</w:t>
+        </w:r>
+      </w:hyperlink>
+      <w:r>
+        <w:rPr>
+          <w:rFonts w:cstheme="minorHAnsi"/>
+          <w:shd w:val="clear" w:color="auto" w:fill="FFFFFF"/>
+        </w:rPr>
+        <w:t>.</w:t>
+      </w:r>
+    </w:p>
+    <w:p>
+      <w:pPr>
+        <w:rPr>
+          <w:rFonts w:cstheme="minorHAnsi"/>
+          <w:shd w:val="clear" w:color="auto" w:fill="FFFFFF"/>
+        </w:rPr>
+      </w:pPr>
+    </w:p>
+    <w:p>
+      <w:pPr>
+        <w:rPr>
+          <w:rFonts w:cstheme="minorHAnsi"/>
+          <w:shd w:val="clear" w:color="auto" w:fill="FFFFFF"/>
+        </w:rPr>
+      </w:pPr>
+    </w:p>
+    <w:p>
+      <w:pPr>
+        <w:jc w:val="both"/>
+      </w:pPr>
+      <w:r>
+        <w:t xml:space="preserve">WC3. (n.d.). </w:t>
+      </w:r>
+      <w:r>
+        <w:rPr>
+          <w:i/>
+          <w:iCs/>
         </w:rPr>
         <w:t>Web Content Accessibility Guidelines (WCAG) 2.1</w:t>
       </w:r>
       <w:r>
         <w:t xml:space="preserve">. </w:t>
       </w:r>
-      <w:hyperlink r:id="rId21" w:anchor="perceivable" w:history="1">
+      <w:hyperlink r:id="rId25" w:anchor="perceivable" w:history="1">
         <w:r>
           <w:rPr>
             <w:rStyle w:val="Hyperlink"/>
@@ -7206,12 +8428,120 @@
     </w:p>
     <w:p>
       <w:pPr>
+        <w:spacing w:line="360" w:lineRule="auto"/>
+        <w:jc w:val="both"/>
+      </w:pPr>
+    </w:p>
+    <w:p>
+      <w:pPr>
+        <w:spacing w:line="360" w:lineRule="auto"/>
+        <w:jc w:val="both"/>
+      </w:pPr>
+    </w:p>
+    <w:p>
+      <w:pPr>
+        <w:spacing w:line="360" w:lineRule="auto"/>
+        <w:jc w:val="both"/>
+      </w:pPr>
+    </w:p>
+    <w:p>
+      <w:pPr>
+        <w:spacing w:line="360" w:lineRule="auto"/>
+        <w:jc w:val="both"/>
+      </w:pPr>
+    </w:p>
+    <w:p>
+      <w:pPr>
+        <w:spacing w:line="360" w:lineRule="auto"/>
+        <w:jc w:val="both"/>
+      </w:pPr>
+    </w:p>
+    <w:p>
+      <w:pPr>
+        <w:spacing w:line="360" w:lineRule="auto"/>
+        <w:jc w:val="both"/>
+      </w:pPr>
+    </w:p>
+    <w:p>
+      <w:pPr>
+        <w:spacing w:line="360" w:lineRule="auto"/>
+        <w:jc w:val="both"/>
+      </w:pPr>
+    </w:p>
+    <w:p>
+      <w:pPr>
+        <w:spacing w:line="360" w:lineRule="auto"/>
+        <w:jc w:val="both"/>
+      </w:pPr>
+    </w:p>
+    <w:p>
+      <w:pPr>
+        <w:spacing w:line="360" w:lineRule="auto"/>
+        <w:jc w:val="both"/>
+      </w:pPr>
+    </w:p>
+    <w:p>
+      <w:pPr>
+        <w:spacing w:line="360" w:lineRule="auto"/>
+        <w:jc w:val="both"/>
+      </w:pPr>
+    </w:p>
+    <w:p>
+      <w:pPr>
+        <w:spacing w:line="360" w:lineRule="auto"/>
+        <w:jc w:val="both"/>
+      </w:pPr>
+    </w:p>
+    <w:p>
+      <w:pPr>
+        <w:spacing w:line="360" w:lineRule="auto"/>
+        <w:jc w:val="both"/>
+      </w:pPr>
+    </w:p>
+    <w:p>
+      <w:pPr>
+        <w:spacing w:line="360" w:lineRule="auto"/>
+        <w:jc w:val="both"/>
+      </w:pPr>
+    </w:p>
+    <w:p>
+      <w:pPr>
+        <w:spacing w:line="360" w:lineRule="auto"/>
+        <w:jc w:val="both"/>
+      </w:pPr>
+    </w:p>
+    <w:p>
+      <w:pPr>
+        <w:spacing w:line="360" w:lineRule="auto"/>
+        <w:jc w:val="both"/>
+      </w:pPr>
+    </w:p>
+    <w:p>
+      <w:pPr>
+        <w:spacing w:line="360" w:lineRule="auto"/>
+        <w:jc w:val="both"/>
+      </w:pPr>
+    </w:p>
+    <w:p>
+      <w:pPr>
+        <w:spacing w:line="360" w:lineRule="auto"/>
+        <w:jc w:val="both"/>
+      </w:pPr>
+    </w:p>
+    <w:p>
+      <w:pPr>
+        <w:spacing w:line="360" w:lineRule="auto"/>
+        <w:jc w:val="both"/>
+      </w:pPr>
+    </w:p>
+    <w:p>
+      <w:pPr>
         <w:pStyle w:val="Heading1"/>
         <w:rPr>
           <w:color w:val="auto"/>
         </w:rPr>
       </w:pPr>
-      <w:bookmarkStart w:id="34" w:name="_Toc100502429"/>
+      <w:bookmarkStart w:id="37" w:name="_Toc101207960"/>
       <w:r>
         <w:rPr>
           <w:color w:val="auto"/>
@@ -7219,9 +8549,214 @@
         <w:lastRenderedPageBreak/>
         <w:t>Glossary</w:t>
       </w:r>
-      <w:bookmarkEnd w:id="34"/>
-    </w:p>
-    <w:p/>
+      <w:bookmarkEnd w:id="37"/>
+    </w:p>
+    <w:p>
+      <w:pPr>
+        <w:rPr>
+          <w:b/>
+          <w:bCs/>
+        </w:rPr>
+      </w:pPr>
+      <w:r>
+        <w:rPr>
+          <w:b/>
+          <w:bCs/>
+        </w:rPr>
+        <w:t>Cyberattack.</w:t>
+      </w:r>
+    </w:p>
+    <w:p>
+      <w:pPr>
+        <w:rPr>
+          <w:b/>
+          <w:bCs/>
+        </w:rPr>
+      </w:pPr>
+    </w:p>
+    <w:p>
+      <w:pPr>
+        <w:rPr>
+          <w:b/>
+          <w:bCs/>
+        </w:rPr>
+      </w:pPr>
+      <w:r>
+        <w:rPr>
+          <w:b/>
+          <w:bCs/>
+        </w:rPr>
+        <w:t>Cybersecurity</w:t>
+      </w:r>
+      <w:r>
+        <w:rPr>
+          <w:b/>
+          <w:bCs/>
+        </w:rPr>
+        <w:t xml:space="preserve">. </w:t>
+      </w:r>
+    </w:p>
+    <w:p>
+      <w:pPr>
+        <w:rPr>
+          <w:b/>
+          <w:bCs/>
+        </w:rPr>
+      </w:pPr>
+    </w:p>
+    <w:p>
+      <w:pPr>
+        <w:rPr>
+          <w:b/>
+          <w:bCs/>
+        </w:rPr>
+      </w:pPr>
+      <w:r>
+        <w:rPr>
+          <w:b/>
+          <w:bCs/>
+        </w:rPr>
+        <w:t>Driver.</w:t>
+      </w:r>
+    </w:p>
+    <w:p>
+      <w:pPr>
+        <w:rPr>
+          <w:b/>
+          <w:bCs/>
+        </w:rPr>
+      </w:pPr>
+    </w:p>
+    <w:p>
+      <w:pPr>
+        <w:rPr>
+          <w:b/>
+          <w:bCs/>
+        </w:rPr>
+      </w:pPr>
+      <w:r>
+        <w:rPr>
+          <w:b/>
+          <w:bCs/>
+        </w:rPr>
+        <w:t>Essential Eight</w:t>
+      </w:r>
+    </w:p>
+    <w:p>
+      <w:pPr>
+        <w:rPr>
+          <w:b/>
+          <w:bCs/>
+        </w:rPr>
+      </w:pPr>
+    </w:p>
+    <w:p>
+      <w:pPr>
+        <w:rPr>
+          <w:b/>
+          <w:bCs/>
+        </w:rPr>
+      </w:pPr>
+      <w:r>
+        <w:rPr>
+          <w:b/>
+          <w:bCs/>
+        </w:rPr>
+        <w:t>Firmware.</w:t>
+      </w:r>
+    </w:p>
+    <w:p>
+      <w:pPr>
+        <w:rPr>
+          <w:b/>
+          <w:bCs/>
+        </w:rPr>
+      </w:pPr>
+    </w:p>
+    <w:p>
+      <w:pPr>
+        <w:rPr>
+          <w:b/>
+          <w:bCs/>
+        </w:rPr>
+      </w:pPr>
+      <w:r>
+        <w:rPr>
+          <w:b/>
+          <w:bCs/>
+        </w:rPr>
+        <w:t>Multifunction Printer (MFP).</w:t>
+      </w:r>
+    </w:p>
+    <w:p>
+      <w:pPr>
+        <w:rPr>
+          <w:b/>
+          <w:bCs/>
+        </w:rPr>
+      </w:pPr>
+    </w:p>
+    <w:p>
+      <w:pPr>
+        <w:rPr>
+          <w:b/>
+          <w:bCs/>
+        </w:rPr>
+      </w:pPr>
+      <w:r>
+        <w:rPr>
+          <w:b/>
+          <w:bCs/>
+        </w:rPr>
+        <w:t>National Institute of Standards and technology (NIST).</w:t>
+      </w:r>
+    </w:p>
+    <w:p>
+      <w:pPr>
+        <w:rPr>
+          <w:b/>
+          <w:bCs/>
+        </w:rPr>
+      </w:pPr>
+    </w:p>
+    <w:p>
+      <w:pPr>
+        <w:rPr>
+          <w:b/>
+          <w:bCs/>
+        </w:rPr>
+      </w:pPr>
+      <w:r>
+        <w:rPr>
+          <w:b/>
+          <w:bCs/>
+        </w:rPr>
+        <w:t>Printer.</w:t>
+      </w:r>
+    </w:p>
+    <w:p>
+      <w:pPr>
+        <w:rPr>
+          <w:b/>
+          <w:bCs/>
+        </w:rPr>
+      </w:pPr>
+    </w:p>
+    <w:p>
+      <w:pPr>
+        <w:rPr>
+          <w:b/>
+          <w:bCs/>
+        </w:rPr>
+      </w:pPr>
+      <w:r>
+        <w:rPr>
+          <w:b/>
+          <w:bCs/>
+        </w:rPr>
+        <w:t>Software.</w:t>
+      </w:r>
+    </w:p>
     <w:p/>
     <w:p/>
     <w:p/>
@@ -7282,7 +8817,7 @@
       </w:pPr>
     </w:p>
     <w:sectPr>
-      <w:footerReference w:type="default" r:id="rId22"/>
+      <w:footerReference w:type="default" r:id="rId26"/>
       <w:pgSz w:w="11900" w:h="16840"/>
       <w:pgMar w:top="1417" w:right="1417" w:bottom="1134" w:left="1417" w:header="567" w:footer="708" w:gutter="0"/>
       <w:pgNumType w:fmt="upperRoman" w:start="4"/>

</xml_diff>

<commit_message>
Draft Glossary section completed.
</commit_message>
<xml_diff>
--- a/Capstone Project - PROTOTYPE - Version Controlled Document.docx
+++ b/Capstone Project - PROTOTYPE - Version Controlled Document.docx
@@ -7264,8 +7264,6 @@
         <w:t xml:space="preserve">would potentially have access (Tunggal, 2021). </w:t>
       </w:r>
     </w:p>
-    <w:p/>
-    <w:p/>
     <w:p>
       <w:pPr>
         <w:pStyle w:val="Heading2"/>
@@ -7579,21 +7577,7 @@
             <w:rStyle w:val="Hyperlink"/>
             <w:rFonts w:cstheme="minorHAnsi"/>
           </w:rPr>
-          <w:t>https://www.cyber.gov.au/acsc/view-all-conte</w:t>
-        </w:r>
-        <w:r>
-          <w:rPr>
-            <w:rStyle w:val="Hyperlink"/>
-            <w:rFonts w:cstheme="minorHAnsi"/>
-          </w:rPr>
-          <w:t>n</w:t>
-        </w:r>
-        <w:r>
-          <w:rPr>
-            <w:rStyle w:val="Hyperlink"/>
-            <w:rFonts w:cstheme="minorHAnsi"/>
-          </w:rPr>
-          <w:t>t/advice/guidelines-physical-security</w:t>
+          <w:t>https://www.cyber.gov.au/acsc/view-all-content/advice/guidelines-physical-security</w:t>
         </w:r>
       </w:hyperlink>
       <w:r>
@@ -8552,18 +8536,22 @@
       <w:bookmarkEnd w:id="37"/>
     </w:p>
     <w:p>
-      <w:pPr>
+      <w:r>
         <w:rPr>
           <w:b/>
           <w:bCs/>
         </w:rPr>
-      </w:pPr>
+        <w:t>Cyberattack.</w:t>
+      </w:r>
       <w:r>
         <w:rPr>
           <w:b/>
           <w:bCs/>
         </w:rPr>
-        <w:t>Cyberattack.</w:t>
+        <w:t xml:space="preserve"> </w:t>
+      </w:r>
+      <w:r>
+        <w:t>An attack, typically against a device on a network (including the internet), that can be for the purposes of theft or spying.</w:t>
       </w:r>
     </w:p>
     <w:p>
@@ -8575,57 +8563,70 @@
       </w:pPr>
     </w:p>
     <w:p>
-      <w:pPr>
+      <w:r>
         <w:rPr>
           <w:b/>
           <w:bCs/>
         </w:rPr>
-      </w:pPr>
+        <w:t>Cybersecurity</w:t>
+      </w:r>
       <w:r>
         <w:rPr>
           <w:b/>
           <w:bCs/>
         </w:rPr>
-        <w:t>Cybersecurity</w:t>
-      </w:r>
-      <w:r>
+        <w:t xml:space="preserve">. </w:t>
+      </w:r>
+      <w:r>
+        <w:t>A measure or set of measures designed to prevent cyberattacks.</w:t>
+      </w:r>
+    </w:p>
+    <w:p>
+      <w:pPr>
         <w:rPr>
           <w:b/>
           <w:bCs/>
         </w:rPr>
-        <w:t xml:space="preserve">. </w:t>
-      </w:r>
-    </w:p>
-    <w:p>
-      <w:pPr>
+      </w:pPr>
+    </w:p>
+    <w:p>
+      <w:r>
         <w:rPr>
           <w:b/>
           <w:bCs/>
         </w:rPr>
-      </w:pPr>
-    </w:p>
-    <w:p>
-      <w:pPr>
+        <w:t xml:space="preserve">Printer </w:t>
+      </w:r>
+      <w:r>
         <w:rPr>
           <w:b/>
           <w:bCs/>
         </w:rPr>
-      </w:pPr>
+        <w:t>Driver.</w:t>
+      </w:r>
       <w:r>
         <w:rPr>
           <w:b/>
           <w:bCs/>
         </w:rPr>
-        <w:t>Driver.</w:t>
-      </w:r>
-    </w:p>
-    <w:p>
-      <w:pPr>
+        <w:t xml:space="preserve"> </w:t>
+      </w:r>
+      <w:r>
+        <w:t>Software that allows for the communication between an operating system (Windows/Mac/Linux etc.)</w:t>
+      </w:r>
+      <w:r>
         <w:rPr>
           <w:b/>
           <w:bCs/>
         </w:rPr>
-      </w:pPr>
+        <w:t xml:space="preserve"> </w:t>
+      </w:r>
+      <w:r>
+        <w:t>and a printer, multifunction, or 3D printing device.</w:t>
+      </w:r>
+      <w:r>
+        <w:t xml:space="preserve"> </w:t>
+      </w:r>
     </w:p>
     <w:p>
       <w:pPr>
@@ -8634,6 +8635,8 @@
           <w:bCs/>
         </w:rPr>
       </w:pPr>
+    </w:p>
+    <w:p>
       <w:r>
         <w:rPr>
           <w:b/>
@@ -8641,51 +8644,62 @@
         </w:rPr>
         <w:t>Essential Eight</w:t>
       </w:r>
-    </w:p>
-    <w:p>
-      <w:pPr>
+      <w:r>
         <w:rPr>
           <w:b/>
           <w:bCs/>
         </w:rPr>
-      </w:pPr>
-    </w:p>
-    <w:p>
-      <w:pPr>
+        <w:t>.</w:t>
+      </w:r>
+      <w:r>
         <w:rPr>
           <w:b/>
           <w:bCs/>
         </w:rPr>
-      </w:pPr>
-      <w:r>
+        <w:t xml:space="preserve"> </w:t>
+      </w:r>
+      <w:r>
+        <w:t>A set of guidelines that mitigate the risks of a cyber criminals successfully completing a cyberattack.</w:t>
+      </w:r>
+    </w:p>
+    <w:p>
+      <w:pPr>
         <w:rPr>
           <w:b/>
           <w:bCs/>
         </w:rPr>
-        <w:t>Firmware.</w:t>
-      </w:r>
-    </w:p>
-    <w:p>
-      <w:pPr>
+      </w:pPr>
+    </w:p>
+    <w:p>
+      <w:r>
         <w:rPr>
           <w:b/>
           <w:bCs/>
         </w:rPr>
-      </w:pPr>
-    </w:p>
-    <w:p>
-      <w:pPr>
+        <w:t>Firmware.</w:t>
+      </w:r>
+      <w:r>
         <w:rPr>
           <w:b/>
           <w:bCs/>
         </w:rPr>
-      </w:pPr>
+        <w:t xml:space="preserve"> </w:t>
+      </w:r>
+      <w:r>
+        <w:t xml:space="preserve">A hybrid of both software and hardware that is usually permanently embedded in computer hardware, including printing devices. </w:t>
+      </w:r>
+    </w:p>
+    <w:p/>
+    <w:p>
       <w:r>
         <w:rPr>
           <w:b/>
           <w:bCs/>
         </w:rPr>
-        <w:t>Multifunction Printer (MFP).</w:t>
+        <w:t xml:space="preserve">Printer. </w:t>
+      </w:r>
+      <w:r>
+        <w:t>A device that can transplant text and images onto various paper stocks using either inkjet or laser-based technologies.</w:t>
       </w:r>
     </w:p>
     <w:p>
@@ -8697,18 +8711,31 @@
       </w:pPr>
     </w:p>
     <w:p>
-      <w:pPr>
+      <w:r>
         <w:rPr>
           <w:b/>
           <w:bCs/>
         </w:rPr>
-      </w:pPr>
+        <w:t>Multifunction Printer (MFP).</w:t>
+      </w:r>
       <w:r>
         <w:rPr>
           <w:b/>
           <w:bCs/>
         </w:rPr>
-        <w:t>National Institute of Standards and technology (NIST).</w:t>
+        <w:t xml:space="preserve"> </w:t>
+      </w:r>
+      <w:r>
+        <w:t xml:space="preserve">In addition to being a printer, a multifunction device or MFP, also provides features such as </w:t>
+      </w:r>
+      <w:r>
+        <w:t xml:space="preserve">a digital fax machine, </w:t>
+      </w:r>
+      <w:r>
+        <w:t>scanner,</w:t>
+      </w:r>
+      <w:r>
+        <w:t xml:space="preserve"> or stapling device.</w:t>
       </w:r>
     </w:p>
     <w:p>
@@ -8720,41 +8747,58 @@
       </w:pPr>
     </w:p>
     <w:p>
-      <w:pPr>
+      <w:r>
         <w:rPr>
           <w:b/>
           <w:bCs/>
         </w:rPr>
-      </w:pPr>
+        <w:t>National Institute of Standards and technology (NIST).</w:t>
+      </w:r>
       <w:r>
         <w:rPr>
           <w:b/>
           <w:bCs/>
         </w:rPr>
-        <w:t>Printer.</w:t>
-      </w:r>
-    </w:p>
-    <w:p>
-      <w:pPr>
+        <w:t xml:space="preserve"> </w:t>
+      </w:r>
+      <w:r>
+        <w:t xml:space="preserve">A </w:t>
+      </w:r>
+      <w:r>
+        <w:t xml:space="preserve">non-regulatory </w:t>
+      </w:r>
+      <w:r>
+        <w:t xml:space="preserve">organisation </w:t>
+      </w:r>
+      <w:r>
+        <w:t xml:space="preserve">based in the United States that, amongst other endeavours, seeks to promote and enhance better standards of cybersecurity and publishes documents and guides in order to do so. </w:t>
+      </w:r>
+    </w:p>
+    <w:p/>
+    <w:p>
+      <w:r>
         <w:rPr>
           <w:b/>
           <w:bCs/>
         </w:rPr>
-      </w:pPr>
-    </w:p>
-    <w:p>
-      <w:pPr>
+        <w:t>Software.</w:t>
+      </w:r>
+      <w:r>
         <w:rPr>
           <w:b/>
           <w:bCs/>
         </w:rPr>
-      </w:pPr>
+        <w:t xml:space="preserve"> </w:t>
+      </w:r>
+      <w:r>
+        <w:t>Pre-programmed procedures in the form of computer code that control the functions of both hardware and other software applications.</w:t>
+      </w:r>
       <w:r>
         <w:rPr>
           <w:b/>
           <w:bCs/>
         </w:rPr>
-        <w:t>Software.</w:t>
+        <w:t xml:space="preserve"> </w:t>
       </w:r>
     </w:p>
     <w:p/>

</xml_diff>

<commit_message>
Refined Prototype submitted has been added to the project folder.
</commit_message>
<xml_diff>
--- a/Capstone Project - PROTOTYPE - Version Controlled Document.docx
+++ b/Capstone Project - PROTOTYPE - Version Controlled Document.docx
@@ -711,14 +711,7 @@
           <w:rFonts w:cstheme="minorHAnsi"/>
           <w:szCs w:val="52"/>
         </w:rPr>
-        <w:t>10</w:t>
-      </w:r>
-      <w:r>
-        <w:rPr>
-          <w:rFonts w:cstheme="minorHAnsi"/>
-          <w:szCs w:val="52"/>
-        </w:rPr>
-        <w:t>th</w:t>
+        <w:t>22nd</w:t>
       </w:r>
       <w:r>
         <w:rPr>
@@ -6494,11 +6487,6 @@
     <w:p/>
     <w:p/>
     <w:p/>
-    <w:p/>
-    <w:p/>
-    <w:p/>
-    <w:p/>
-    <w:p/>
     <w:p>
       <w:pPr>
         <w:pStyle w:val="Heading1"/>
@@ -6511,6 +6499,7 @@
         <w:rPr>
           <w:color w:val="auto"/>
         </w:rPr>
+        <w:lastRenderedPageBreak/>
         <w:t>Vendor Maintenance and Repairs</w:t>
       </w:r>
       <w:bookmarkEnd w:id="19"/>
@@ -6774,7 +6763,6 @@
     <w:p/>
     <w:p>
       <w:r>
-        <w:lastRenderedPageBreak/>
         <w:t xml:space="preserve">The </w:t>
       </w:r>
       <w:r>
@@ -6826,7 +6814,6 @@
         <w:t>by the vendor for accurate record keeping should there be any associated issues with the work completed later on.</w:t>
       </w:r>
     </w:p>
-    <w:p/>
     <w:p>
       <w:pPr>
         <w:rPr>
@@ -6841,6 +6828,7 @@
           <w:bCs/>
           <w:u w:val="single"/>
         </w:rPr>
+        <w:lastRenderedPageBreak/>
         <w:t>If w</w:t>
       </w:r>
       <w:r>
@@ -7004,6 +6992,7 @@
         <w:rPr>
           <w:color w:val="auto"/>
         </w:rPr>
+        <w:lastRenderedPageBreak/>
         <w:t>Destruction/</w:t>
       </w:r>
       <w:r>

</xml_diff>